<commit_message>
Issue how to Export Teamplan
</commit_message>
<xml_diff>
--- a/Documenten/Technische documentatie - Nabil El Moussaoui V1.0.docx
+++ b/Documenten/Technische documentatie - Nabil El Moussaoui V1.0.docx
@@ -239,13 +239,8 @@
         <w:t xml:space="preserve">Mentor: </w:t>
       </w:r>
       <w:r>
-        <w:t xml:space="preserve">Michel Melis en Mitch Van </w:t>
-      </w:r>
-      <w:proofErr w:type="spellStart"/>
-      <w:r>
-        <w:t>Vlierberghe</w:t>
-      </w:r>
-      <w:proofErr w:type="spellEnd"/>
+        <w:t>Michel Melis en Mitch Van Vlierberghe</w:t>
+      </w:r>
       <w:r>
         <w:tab/>
       </w:r>
@@ -1687,7 +1682,39 @@
                 <w:sz w:val="18"/>
                 <w:lang w:val="nl-BE"/>
               </w:rPr>
-              <w:t>2023-09-18</w:t>
+              <w:t>2024</w:t>
+            </w:r>
+            <w:r>
+              <w:rPr>
+                <w:color w:val="auto"/>
+                <w:sz w:val="18"/>
+                <w:lang w:val="nl-BE"/>
+              </w:rPr>
+              <w:t>-</w:t>
+            </w:r>
+            <w:r>
+              <w:rPr>
+                <w:color w:val="auto"/>
+                <w:sz w:val="18"/>
+                <w:lang w:val="nl-BE"/>
+              </w:rPr>
+              <w:t>05</w:t>
+            </w:r>
+            <w:r>
+              <w:rPr>
+                <w:color w:val="auto"/>
+                <w:sz w:val="18"/>
+                <w:lang w:val="nl-BE"/>
+              </w:rPr>
+              <w:t>-</w:t>
+            </w:r>
+            <w:r>
+              <w:rPr>
+                <w:color w:val="auto"/>
+                <w:sz w:val="18"/>
+                <w:lang w:val="nl-BE"/>
+              </w:rPr>
+              <w:t>16</w:t>
             </w:r>
           </w:p>
         </w:tc>
@@ -1779,8 +1806,7 @@
                 <w:sz w:val="18"/>
                 <w:lang w:val="nl-BE"/>
               </w:rPr>
-              <w:br/>
-              <w:t>Toevoeging opdrachtgever en samenvatting</w:t>
+              <w:t xml:space="preserve"> + enkele hoofdstukken van de blueprint</w:t>
             </w:r>
           </w:p>
         </w:tc>
@@ -1810,7 +1836,15 @@
                 <w:sz w:val="18"/>
                 <w:lang w:val="nl-BE"/>
               </w:rPr>
-              <w:t>0.02</w:t>
+              <w:t>0.</w:t>
+            </w:r>
+            <w:r>
+              <w:rPr>
+                <w:color w:val="auto"/>
+                <w:sz w:val="18"/>
+                <w:lang w:val="nl-BE"/>
+              </w:rPr>
+              <w:t>02</w:t>
             </w:r>
           </w:p>
         </w:tc>
@@ -1838,7 +1872,39 @@
                 <w:sz w:val="18"/>
                 <w:lang w:val="nl-BE"/>
               </w:rPr>
-              <w:t>2023-09-20</w:t>
+              <w:t>2024</w:t>
+            </w:r>
+            <w:r>
+              <w:rPr>
+                <w:color w:val="auto"/>
+                <w:sz w:val="18"/>
+                <w:lang w:val="nl-BE"/>
+              </w:rPr>
+              <w:t>-</w:t>
+            </w:r>
+            <w:r>
+              <w:rPr>
+                <w:color w:val="auto"/>
+                <w:sz w:val="18"/>
+                <w:lang w:val="nl-BE"/>
+              </w:rPr>
+              <w:t>05</w:t>
+            </w:r>
+            <w:r>
+              <w:rPr>
+                <w:color w:val="auto"/>
+                <w:sz w:val="18"/>
+                <w:lang w:val="nl-BE"/>
+              </w:rPr>
+              <w:t>-</w:t>
+            </w:r>
+            <w:r>
+              <w:rPr>
+                <w:color w:val="auto"/>
+                <w:sz w:val="18"/>
+                <w:lang w:val="nl-BE"/>
+              </w:rPr>
+              <w:t>19</w:t>
             </w:r>
           </w:p>
         </w:tc>
@@ -1922,1233 +1988,7 @@
                 <w:sz w:val="18"/>
                 <w:lang w:val="nl-BE"/>
               </w:rPr>
-              <w:t>Toevoeging Situatie AS-IS</w:t>
-            </w:r>
-          </w:p>
-        </w:tc>
-      </w:tr>
-      <w:tr>
-        <w:tc>
-          <w:tcPr>
-            <w:tcW w:w="403" w:type="dxa"/>
-            <w:tcBorders>
-              <w:top w:val="single" w:sz="18" w:space="0" w:color="FFFFFF" w:themeColor="background1"/>
-            </w:tcBorders>
-          </w:tcPr>
-          <w:p>
-            <w:pPr>
-              <w:pStyle w:val="Paragraph1"/>
-              <w:ind w:left="0"/>
-              <w:jc w:val="left"/>
-              <w:rPr>
-                <w:color w:val="auto"/>
-                <w:sz w:val="18"/>
-                <w:lang w:val="nl-BE"/>
-              </w:rPr>
-            </w:pPr>
-            <w:r>
-              <w:rPr>
-                <w:color w:val="auto"/>
-                <w:sz w:val="18"/>
-                <w:lang w:val="nl-BE"/>
-              </w:rPr>
-              <w:t>0.03</w:t>
-            </w:r>
-          </w:p>
-        </w:tc>
-        <w:tc>
-          <w:tcPr>
-            <w:tcW w:w="1134" w:type="dxa"/>
-            <w:tcBorders>
-              <w:top w:val="single" w:sz="18" w:space="0" w:color="FFFFFF" w:themeColor="background1"/>
-            </w:tcBorders>
-          </w:tcPr>
-          <w:p>
-            <w:pPr>
-              <w:pStyle w:val="Paragraph1"/>
-              <w:ind w:left="0"/>
-              <w:jc w:val="left"/>
-              <w:rPr>
-                <w:color w:val="auto"/>
-                <w:sz w:val="18"/>
-                <w:lang w:val="nl-BE"/>
-              </w:rPr>
-            </w:pPr>
-            <w:r>
-              <w:rPr>
-                <w:color w:val="auto"/>
-                <w:sz w:val="18"/>
-                <w:lang w:val="nl-BE"/>
-              </w:rPr>
-              <w:t>2023-09-26</w:t>
-            </w:r>
-          </w:p>
-        </w:tc>
-        <w:tc>
-          <w:tcPr>
-            <w:tcW w:w="1937" w:type="dxa"/>
-            <w:tcBorders>
-              <w:top w:val="single" w:sz="18" w:space="0" w:color="FFFFFF" w:themeColor="background1"/>
-            </w:tcBorders>
-          </w:tcPr>
-          <w:p>
-            <w:pPr>
-              <w:pStyle w:val="Paragraph1"/>
-              <w:ind w:left="0"/>
-              <w:jc w:val="left"/>
-              <w:rPr>
-                <w:color w:val="auto"/>
-                <w:sz w:val="18"/>
-                <w:lang w:val="nl-BE"/>
-              </w:rPr>
-            </w:pPr>
-            <w:r>
-              <w:rPr>
-                <w:color w:val="auto"/>
-                <w:sz w:val="18"/>
-                <w:lang w:val="nl-BE"/>
-              </w:rPr>
-              <w:t>Nabil El Moussaoui</w:t>
-            </w:r>
-          </w:p>
-        </w:tc>
-        <w:tc>
-          <w:tcPr>
-            <w:tcW w:w="1039" w:type="dxa"/>
-            <w:tcBorders>
-              <w:top w:val="single" w:sz="18" w:space="0" w:color="FFFFFF" w:themeColor="background1"/>
-            </w:tcBorders>
-          </w:tcPr>
-          <w:p>
-            <w:pPr>
-              <w:pStyle w:val="Paragraph1"/>
-              <w:ind w:left="0"/>
-              <w:jc w:val="left"/>
-              <w:rPr>
-                <w:color w:val="auto"/>
-                <w:sz w:val="18"/>
-                <w:lang w:val="nl-BE"/>
-              </w:rPr>
-            </w:pPr>
-            <w:r>
-              <w:rPr>
-                <w:color w:val="auto"/>
-                <w:sz w:val="18"/>
-                <w:lang w:val="nl-BE"/>
-              </w:rPr>
-              <w:t>Draft</w:t>
-            </w:r>
-          </w:p>
-        </w:tc>
-        <w:tc>
-          <w:tcPr>
-            <w:tcW w:w="4862" w:type="dxa"/>
-            <w:tcBorders>
-              <w:top w:val="single" w:sz="18" w:space="0" w:color="FFFFFF" w:themeColor="background1"/>
-            </w:tcBorders>
-          </w:tcPr>
-          <w:p>
-            <w:pPr>
-              <w:pStyle w:val="Paragraph1"/>
-              <w:ind w:left="0"/>
-              <w:jc w:val="left"/>
-              <w:rPr>
-                <w:color w:val="auto"/>
-                <w:sz w:val="18"/>
-                <w:lang w:val="nl-BE"/>
-              </w:rPr>
-            </w:pPr>
-            <w:r>
-              <w:rPr>
-                <w:color w:val="auto"/>
-                <w:sz w:val="18"/>
-                <w:lang w:val="nl-BE"/>
-              </w:rPr>
-              <w:t>Toevoeging Situatie TO-BE</w:t>
-            </w:r>
-          </w:p>
-        </w:tc>
-      </w:tr>
-      <w:tr>
-        <w:tc>
-          <w:tcPr>
-            <w:tcW w:w="403" w:type="dxa"/>
-            <w:tcBorders>
-              <w:top w:val="single" w:sz="18" w:space="0" w:color="FFFFFF" w:themeColor="background1"/>
-            </w:tcBorders>
-          </w:tcPr>
-          <w:p>
-            <w:pPr>
-              <w:pStyle w:val="Paragraph1"/>
-              <w:ind w:left="0"/>
-              <w:jc w:val="left"/>
-              <w:rPr>
-                <w:color w:val="auto"/>
-                <w:sz w:val="18"/>
-                <w:lang w:val="nl-BE"/>
-              </w:rPr>
-            </w:pPr>
-            <w:r>
-              <w:rPr>
-                <w:color w:val="auto"/>
-                <w:sz w:val="18"/>
-                <w:lang w:val="nl-BE"/>
-              </w:rPr>
-              <w:t>0.04</w:t>
-            </w:r>
-          </w:p>
-        </w:tc>
-        <w:tc>
-          <w:tcPr>
-            <w:tcW w:w="1134" w:type="dxa"/>
-            <w:tcBorders>
-              <w:top w:val="single" w:sz="18" w:space="0" w:color="FFFFFF" w:themeColor="background1"/>
-            </w:tcBorders>
-          </w:tcPr>
-          <w:p>
-            <w:pPr>
-              <w:pStyle w:val="Paragraph1"/>
-              <w:ind w:left="0"/>
-              <w:jc w:val="left"/>
-              <w:rPr>
-                <w:color w:val="auto"/>
-                <w:sz w:val="18"/>
-                <w:lang w:val="nl-BE"/>
-              </w:rPr>
-            </w:pPr>
-            <w:r>
-              <w:rPr>
-                <w:color w:val="auto"/>
-                <w:sz w:val="18"/>
-                <w:lang w:val="nl-BE"/>
-              </w:rPr>
-              <w:t>2023-09-27</w:t>
-            </w:r>
-          </w:p>
-        </w:tc>
-        <w:tc>
-          <w:tcPr>
-            <w:tcW w:w="1937" w:type="dxa"/>
-            <w:tcBorders>
-              <w:top w:val="single" w:sz="18" w:space="0" w:color="FFFFFF" w:themeColor="background1"/>
-            </w:tcBorders>
-          </w:tcPr>
-          <w:p>
-            <w:pPr>
-              <w:pStyle w:val="Paragraph1"/>
-              <w:ind w:left="0"/>
-              <w:jc w:val="left"/>
-              <w:rPr>
-                <w:color w:val="auto"/>
-                <w:sz w:val="18"/>
-                <w:lang w:val="nl-BE"/>
-              </w:rPr>
-            </w:pPr>
-            <w:r>
-              <w:rPr>
-                <w:color w:val="auto"/>
-                <w:sz w:val="18"/>
-                <w:lang w:val="nl-BE"/>
-              </w:rPr>
-              <w:t>Nabil El Moussaoui</w:t>
-            </w:r>
-          </w:p>
-        </w:tc>
-        <w:tc>
-          <w:tcPr>
-            <w:tcW w:w="1039" w:type="dxa"/>
-            <w:tcBorders>
-              <w:top w:val="single" w:sz="18" w:space="0" w:color="FFFFFF" w:themeColor="background1"/>
-            </w:tcBorders>
-          </w:tcPr>
-          <w:p>
-            <w:pPr>
-              <w:pStyle w:val="Paragraph1"/>
-              <w:ind w:left="0"/>
-              <w:jc w:val="left"/>
-              <w:rPr>
-                <w:color w:val="auto"/>
-                <w:sz w:val="18"/>
-                <w:lang w:val="nl-BE"/>
-              </w:rPr>
-            </w:pPr>
-            <w:r>
-              <w:rPr>
-                <w:color w:val="auto"/>
-                <w:sz w:val="18"/>
-                <w:lang w:val="nl-BE"/>
-              </w:rPr>
-              <w:t>Draft</w:t>
-            </w:r>
-          </w:p>
-        </w:tc>
-        <w:tc>
-          <w:tcPr>
-            <w:tcW w:w="4862" w:type="dxa"/>
-            <w:tcBorders>
-              <w:top w:val="single" w:sz="18" w:space="0" w:color="FFFFFF" w:themeColor="background1"/>
-            </w:tcBorders>
-          </w:tcPr>
-          <w:p>
-            <w:pPr>
-              <w:pStyle w:val="Paragraph1"/>
-              <w:ind w:left="0"/>
-              <w:jc w:val="left"/>
-              <w:rPr>
-                <w:color w:val="auto"/>
-                <w:sz w:val="18"/>
-                <w:lang w:val="nl-BE"/>
-              </w:rPr>
-            </w:pPr>
-            <w:r>
-              <w:rPr>
-                <w:color w:val="auto"/>
-                <w:sz w:val="18"/>
-                <w:lang w:val="nl-BE"/>
-              </w:rPr>
-              <w:t>Toevoeging Planning</w:t>
-            </w:r>
-          </w:p>
-        </w:tc>
-      </w:tr>
-      <w:tr>
-        <w:tc>
-          <w:tcPr>
-            <w:tcW w:w="403" w:type="dxa"/>
-            <w:tcBorders>
-              <w:top w:val="single" w:sz="18" w:space="0" w:color="FFFFFF" w:themeColor="background1"/>
-            </w:tcBorders>
-          </w:tcPr>
-          <w:p>
-            <w:pPr>
-              <w:pStyle w:val="Paragraph1"/>
-              <w:ind w:left="0"/>
-              <w:jc w:val="left"/>
-              <w:rPr>
-                <w:color w:val="auto"/>
-                <w:sz w:val="18"/>
-                <w:lang w:val="nl-BE"/>
-              </w:rPr>
-            </w:pPr>
-            <w:r>
-              <w:rPr>
-                <w:color w:val="auto"/>
-                <w:sz w:val="18"/>
-                <w:lang w:val="nl-BE"/>
-              </w:rPr>
-              <w:t>0.05</w:t>
-            </w:r>
-          </w:p>
-        </w:tc>
-        <w:tc>
-          <w:tcPr>
-            <w:tcW w:w="1134" w:type="dxa"/>
-            <w:tcBorders>
-              <w:top w:val="single" w:sz="18" w:space="0" w:color="FFFFFF" w:themeColor="background1"/>
-            </w:tcBorders>
-          </w:tcPr>
-          <w:p>
-            <w:pPr>
-              <w:pStyle w:val="Paragraph1"/>
-              <w:ind w:left="0"/>
-              <w:jc w:val="left"/>
-              <w:rPr>
-                <w:color w:val="auto"/>
-                <w:sz w:val="18"/>
-                <w:lang w:val="nl-BE"/>
-              </w:rPr>
-            </w:pPr>
-            <w:r>
-              <w:rPr>
-                <w:color w:val="auto"/>
-                <w:sz w:val="18"/>
-                <w:lang w:val="nl-BE"/>
-              </w:rPr>
-              <w:t>2023-09-28</w:t>
-            </w:r>
-          </w:p>
-        </w:tc>
-        <w:tc>
-          <w:tcPr>
-            <w:tcW w:w="1937" w:type="dxa"/>
-            <w:tcBorders>
-              <w:top w:val="single" w:sz="18" w:space="0" w:color="FFFFFF" w:themeColor="background1"/>
-            </w:tcBorders>
-          </w:tcPr>
-          <w:p>
-            <w:pPr>
-              <w:pStyle w:val="Paragraph1"/>
-              <w:ind w:left="0"/>
-              <w:jc w:val="left"/>
-              <w:rPr>
-                <w:color w:val="auto"/>
-                <w:sz w:val="18"/>
-                <w:lang w:val="nl-BE"/>
-              </w:rPr>
-            </w:pPr>
-            <w:r>
-              <w:rPr>
-                <w:color w:val="auto"/>
-                <w:sz w:val="18"/>
-                <w:lang w:val="nl-BE"/>
-              </w:rPr>
-              <w:t>Nabil El Moussaoui</w:t>
-            </w:r>
-          </w:p>
-        </w:tc>
-        <w:tc>
-          <w:tcPr>
-            <w:tcW w:w="1039" w:type="dxa"/>
-            <w:tcBorders>
-              <w:top w:val="single" w:sz="18" w:space="0" w:color="FFFFFF" w:themeColor="background1"/>
-            </w:tcBorders>
-          </w:tcPr>
-          <w:p>
-            <w:pPr>
-              <w:pStyle w:val="Paragraph1"/>
-              <w:ind w:left="0"/>
-              <w:jc w:val="left"/>
-              <w:rPr>
-                <w:color w:val="auto"/>
-                <w:sz w:val="18"/>
-                <w:lang w:val="nl-BE"/>
-              </w:rPr>
-            </w:pPr>
-            <w:r>
-              <w:rPr>
-                <w:color w:val="auto"/>
-                <w:sz w:val="18"/>
-                <w:lang w:val="nl-BE"/>
-              </w:rPr>
-              <w:t>Draft</w:t>
-            </w:r>
-          </w:p>
-        </w:tc>
-        <w:tc>
-          <w:tcPr>
-            <w:tcW w:w="4862" w:type="dxa"/>
-            <w:tcBorders>
-              <w:top w:val="single" w:sz="18" w:space="0" w:color="FFFFFF" w:themeColor="background1"/>
-            </w:tcBorders>
-          </w:tcPr>
-          <w:p>
-            <w:pPr>
-              <w:pStyle w:val="Paragraph1"/>
-              <w:ind w:left="0"/>
-              <w:jc w:val="left"/>
-              <w:rPr>
-                <w:color w:val="auto"/>
-                <w:sz w:val="18"/>
-                <w:lang w:val="nl-BE"/>
-              </w:rPr>
-            </w:pPr>
-            <w:r>
-              <w:rPr>
-                <w:color w:val="auto"/>
-                <w:sz w:val="18"/>
-                <w:lang w:val="nl-BE"/>
-              </w:rPr>
-              <w:t>Toevoeging Functioneel Design</w:t>
-            </w:r>
-          </w:p>
-        </w:tc>
-      </w:tr>
-      <w:tr>
-        <w:tc>
-          <w:tcPr>
-            <w:tcW w:w="403" w:type="dxa"/>
-            <w:tcBorders>
-              <w:top w:val="single" w:sz="18" w:space="0" w:color="FFFFFF" w:themeColor="background1"/>
-            </w:tcBorders>
-          </w:tcPr>
-          <w:p>
-            <w:pPr>
-              <w:pStyle w:val="Paragraph1"/>
-              <w:ind w:left="0"/>
-              <w:jc w:val="left"/>
-              <w:rPr>
-                <w:color w:val="auto"/>
-                <w:sz w:val="18"/>
-                <w:lang w:val="nl-BE"/>
-              </w:rPr>
-            </w:pPr>
-            <w:r>
-              <w:rPr>
-                <w:color w:val="auto"/>
-                <w:sz w:val="18"/>
-                <w:lang w:val="nl-BE"/>
-              </w:rPr>
-              <w:t>0.06</w:t>
-            </w:r>
-          </w:p>
-        </w:tc>
-        <w:tc>
-          <w:tcPr>
-            <w:tcW w:w="1134" w:type="dxa"/>
-            <w:tcBorders>
-              <w:top w:val="single" w:sz="18" w:space="0" w:color="FFFFFF" w:themeColor="background1"/>
-            </w:tcBorders>
-          </w:tcPr>
-          <w:p>
-            <w:pPr>
-              <w:pStyle w:val="Paragraph1"/>
-              <w:ind w:left="0"/>
-              <w:jc w:val="left"/>
-              <w:rPr>
-                <w:color w:val="auto"/>
-                <w:sz w:val="18"/>
-                <w:lang w:val="nl-BE"/>
-              </w:rPr>
-            </w:pPr>
-            <w:r>
-              <w:rPr>
-                <w:color w:val="auto"/>
-                <w:sz w:val="18"/>
-                <w:lang w:val="nl-BE"/>
-              </w:rPr>
-              <w:t>2023-10-03</w:t>
-            </w:r>
-          </w:p>
-        </w:tc>
-        <w:tc>
-          <w:tcPr>
-            <w:tcW w:w="1937" w:type="dxa"/>
-            <w:tcBorders>
-              <w:top w:val="single" w:sz="18" w:space="0" w:color="FFFFFF" w:themeColor="background1"/>
-            </w:tcBorders>
-          </w:tcPr>
-          <w:p>
-            <w:pPr>
-              <w:pStyle w:val="Paragraph1"/>
-              <w:ind w:left="0"/>
-              <w:jc w:val="left"/>
-              <w:rPr>
-                <w:color w:val="auto"/>
-                <w:sz w:val="18"/>
-                <w:lang w:val="nl-BE"/>
-              </w:rPr>
-            </w:pPr>
-            <w:r>
-              <w:rPr>
-                <w:color w:val="auto"/>
-                <w:sz w:val="18"/>
-                <w:lang w:val="nl-BE"/>
-              </w:rPr>
-              <w:t>Nabil El Moussaoui</w:t>
-            </w:r>
-          </w:p>
-        </w:tc>
-        <w:tc>
-          <w:tcPr>
-            <w:tcW w:w="1039" w:type="dxa"/>
-            <w:tcBorders>
-              <w:top w:val="single" w:sz="18" w:space="0" w:color="FFFFFF" w:themeColor="background1"/>
-            </w:tcBorders>
-          </w:tcPr>
-          <w:p>
-            <w:pPr>
-              <w:pStyle w:val="Paragraph1"/>
-              <w:ind w:left="0"/>
-              <w:jc w:val="left"/>
-              <w:rPr>
-                <w:color w:val="auto"/>
-                <w:sz w:val="18"/>
-                <w:lang w:val="nl-BE"/>
-              </w:rPr>
-            </w:pPr>
-            <w:r>
-              <w:rPr>
-                <w:color w:val="auto"/>
-                <w:sz w:val="18"/>
-                <w:lang w:val="nl-BE"/>
-              </w:rPr>
-              <w:t>Draft</w:t>
-            </w:r>
-          </w:p>
-        </w:tc>
-        <w:tc>
-          <w:tcPr>
-            <w:tcW w:w="4862" w:type="dxa"/>
-            <w:tcBorders>
-              <w:top w:val="single" w:sz="18" w:space="0" w:color="FFFFFF" w:themeColor="background1"/>
-            </w:tcBorders>
-          </w:tcPr>
-          <w:p>
-            <w:pPr>
-              <w:pStyle w:val="Paragraph1"/>
-              <w:ind w:left="0"/>
-              <w:jc w:val="left"/>
-              <w:rPr>
-                <w:color w:val="auto"/>
-                <w:sz w:val="18"/>
-                <w:lang w:val="nl-BE"/>
-              </w:rPr>
-            </w:pPr>
-            <w:r>
-              <w:rPr>
-                <w:color w:val="auto"/>
-                <w:sz w:val="18"/>
-                <w:lang w:val="nl-BE"/>
-              </w:rPr>
-              <w:t>Toevoeging Technisch Design</w:t>
-            </w:r>
-          </w:p>
-        </w:tc>
-      </w:tr>
-      <w:tr>
-        <w:tc>
-          <w:tcPr>
-            <w:tcW w:w="403" w:type="dxa"/>
-            <w:tcBorders>
-              <w:top w:val="single" w:sz="18" w:space="0" w:color="FFFFFF" w:themeColor="background1"/>
-            </w:tcBorders>
-          </w:tcPr>
-          <w:p>
-            <w:pPr>
-              <w:pStyle w:val="Paragraph1"/>
-              <w:ind w:left="0"/>
-              <w:jc w:val="left"/>
-              <w:rPr>
-                <w:color w:val="auto"/>
-                <w:sz w:val="18"/>
-                <w:lang w:val="nl-BE"/>
-              </w:rPr>
-            </w:pPr>
-            <w:r>
-              <w:rPr>
-                <w:color w:val="auto"/>
-                <w:sz w:val="18"/>
-                <w:lang w:val="nl-BE"/>
-              </w:rPr>
-              <w:t>0</w:t>
-            </w:r>
-            <w:r>
-              <w:rPr>
-                <w:color w:val="auto"/>
-                <w:sz w:val="18"/>
-              </w:rPr>
-              <w:t>.07</w:t>
-            </w:r>
-          </w:p>
-        </w:tc>
-        <w:tc>
-          <w:tcPr>
-            <w:tcW w:w="1134" w:type="dxa"/>
-            <w:tcBorders>
-              <w:top w:val="single" w:sz="18" w:space="0" w:color="FFFFFF" w:themeColor="background1"/>
-            </w:tcBorders>
-          </w:tcPr>
-          <w:p>
-            <w:pPr>
-              <w:pStyle w:val="Paragraph1"/>
-              <w:ind w:left="0"/>
-              <w:jc w:val="left"/>
-              <w:rPr>
-                <w:color w:val="auto"/>
-                <w:sz w:val="18"/>
-                <w:lang w:val="nl-BE"/>
-              </w:rPr>
-            </w:pPr>
-            <w:r>
-              <w:rPr>
-                <w:color w:val="auto"/>
-                <w:sz w:val="18"/>
-                <w:lang w:val="nl-BE"/>
-              </w:rPr>
-              <w:t>2</w:t>
-            </w:r>
-            <w:r>
-              <w:rPr>
-                <w:color w:val="auto"/>
-                <w:sz w:val="18"/>
-              </w:rPr>
-              <w:t>023-10-05</w:t>
-            </w:r>
-          </w:p>
-        </w:tc>
-        <w:tc>
-          <w:tcPr>
-            <w:tcW w:w="1937" w:type="dxa"/>
-            <w:tcBorders>
-              <w:top w:val="single" w:sz="18" w:space="0" w:color="FFFFFF" w:themeColor="background1"/>
-            </w:tcBorders>
-          </w:tcPr>
-          <w:p>
-            <w:pPr>
-              <w:pStyle w:val="Paragraph1"/>
-              <w:ind w:left="0"/>
-              <w:jc w:val="left"/>
-              <w:rPr>
-                <w:color w:val="auto"/>
-                <w:sz w:val="18"/>
-                <w:lang w:val="nl-BE"/>
-              </w:rPr>
-            </w:pPr>
-            <w:r>
-              <w:rPr>
-                <w:color w:val="auto"/>
-                <w:sz w:val="18"/>
-                <w:lang w:val="nl-BE"/>
-              </w:rPr>
-              <w:t>N</w:t>
-            </w:r>
-            <w:proofErr w:type="spellStart"/>
-            <w:r>
-              <w:rPr>
-                <w:color w:val="auto"/>
-                <w:sz w:val="18"/>
-              </w:rPr>
-              <w:t>abil</w:t>
-            </w:r>
-            <w:proofErr w:type="spellEnd"/>
-            <w:r>
-              <w:rPr>
-                <w:color w:val="auto"/>
-                <w:sz w:val="18"/>
-              </w:rPr>
-              <w:t xml:space="preserve"> El Moussaoui</w:t>
-            </w:r>
-          </w:p>
-        </w:tc>
-        <w:tc>
-          <w:tcPr>
-            <w:tcW w:w="1039" w:type="dxa"/>
-            <w:tcBorders>
-              <w:top w:val="single" w:sz="18" w:space="0" w:color="FFFFFF" w:themeColor="background1"/>
-            </w:tcBorders>
-          </w:tcPr>
-          <w:p>
-            <w:pPr>
-              <w:pStyle w:val="Paragraph1"/>
-              <w:ind w:left="0"/>
-              <w:jc w:val="left"/>
-              <w:rPr>
-                <w:color w:val="auto"/>
-                <w:sz w:val="18"/>
-                <w:lang w:val="nl-BE"/>
-              </w:rPr>
-            </w:pPr>
-            <w:r>
-              <w:rPr>
-                <w:color w:val="auto"/>
-                <w:sz w:val="18"/>
-                <w:lang w:val="nl-BE"/>
-              </w:rPr>
-              <w:t>Draft</w:t>
-            </w:r>
-          </w:p>
-        </w:tc>
-        <w:tc>
-          <w:tcPr>
-            <w:tcW w:w="4862" w:type="dxa"/>
-            <w:tcBorders>
-              <w:top w:val="single" w:sz="18" w:space="0" w:color="FFFFFF" w:themeColor="background1"/>
-            </w:tcBorders>
-          </w:tcPr>
-          <w:p>
-            <w:pPr>
-              <w:pStyle w:val="Paragraph1"/>
-              <w:ind w:left="0"/>
-              <w:jc w:val="left"/>
-              <w:rPr>
-                <w:color w:val="auto"/>
-                <w:sz w:val="18"/>
-                <w:lang w:val="nl-BE"/>
-              </w:rPr>
-            </w:pPr>
-            <w:r>
-              <w:rPr>
-                <w:color w:val="auto"/>
-                <w:sz w:val="18"/>
-                <w:lang w:val="nl-BE"/>
-              </w:rPr>
-              <w:t>Toevoeging Beschrijving van eventuele datamigratie,</w:t>
-            </w:r>
-          </w:p>
-          <w:p>
-            <w:pPr>
-              <w:pStyle w:val="Paragraph1"/>
-              <w:ind w:left="0"/>
-              <w:jc w:val="left"/>
-              <w:rPr>
-                <w:color w:val="auto"/>
-                <w:sz w:val="18"/>
-                <w:lang w:val="nl-BE"/>
-              </w:rPr>
-            </w:pPr>
-            <w:r>
-              <w:rPr>
-                <w:color w:val="auto"/>
-                <w:sz w:val="18"/>
-                <w:lang w:val="nl-BE"/>
-              </w:rPr>
-              <w:t>Analyse van security en eventuele autorisatierollen</w:t>
-            </w:r>
-          </w:p>
-        </w:tc>
-      </w:tr>
-      <w:tr>
-        <w:tc>
-          <w:tcPr>
-            <w:tcW w:w="403" w:type="dxa"/>
-            <w:tcBorders>
-              <w:top w:val="single" w:sz="18" w:space="0" w:color="FFFFFF" w:themeColor="background1"/>
-            </w:tcBorders>
-          </w:tcPr>
-          <w:p>
-            <w:pPr>
-              <w:pStyle w:val="Paragraph1"/>
-              <w:ind w:left="0"/>
-              <w:jc w:val="left"/>
-              <w:rPr>
-                <w:color w:val="auto"/>
-                <w:sz w:val="18"/>
-                <w:lang w:val="nl-BE"/>
-              </w:rPr>
-            </w:pPr>
-            <w:r>
-              <w:rPr>
-                <w:color w:val="auto"/>
-                <w:sz w:val="18"/>
-                <w:lang w:val="nl-BE"/>
-              </w:rPr>
-              <w:t>0.08</w:t>
-            </w:r>
-          </w:p>
-        </w:tc>
-        <w:tc>
-          <w:tcPr>
-            <w:tcW w:w="1134" w:type="dxa"/>
-            <w:tcBorders>
-              <w:top w:val="single" w:sz="18" w:space="0" w:color="FFFFFF" w:themeColor="background1"/>
-            </w:tcBorders>
-          </w:tcPr>
-          <w:p>
-            <w:pPr>
-              <w:pStyle w:val="Paragraph1"/>
-              <w:ind w:left="0"/>
-              <w:jc w:val="left"/>
-              <w:rPr>
-                <w:color w:val="auto"/>
-                <w:sz w:val="18"/>
-                <w:lang w:val="nl-BE"/>
-              </w:rPr>
-            </w:pPr>
-            <w:r>
-              <w:rPr>
-                <w:color w:val="auto"/>
-                <w:sz w:val="18"/>
-                <w:lang w:val="nl-BE"/>
-              </w:rPr>
-              <w:t>2023-10-09</w:t>
-            </w:r>
-          </w:p>
-        </w:tc>
-        <w:tc>
-          <w:tcPr>
-            <w:tcW w:w="1937" w:type="dxa"/>
-            <w:tcBorders>
-              <w:top w:val="single" w:sz="18" w:space="0" w:color="FFFFFF" w:themeColor="background1"/>
-            </w:tcBorders>
-          </w:tcPr>
-          <w:p>
-            <w:pPr>
-              <w:pStyle w:val="Paragraph1"/>
-              <w:ind w:left="0"/>
-              <w:jc w:val="left"/>
-              <w:rPr>
-                <w:color w:val="auto"/>
-                <w:sz w:val="18"/>
-                <w:lang w:val="nl-BE"/>
-              </w:rPr>
-            </w:pPr>
-            <w:r>
-              <w:rPr>
-                <w:color w:val="auto"/>
-                <w:sz w:val="18"/>
-                <w:lang w:val="nl-BE"/>
-              </w:rPr>
-              <w:t>Nabil El Moussaoui</w:t>
-            </w:r>
-          </w:p>
-        </w:tc>
-        <w:tc>
-          <w:tcPr>
-            <w:tcW w:w="1039" w:type="dxa"/>
-            <w:tcBorders>
-              <w:top w:val="single" w:sz="18" w:space="0" w:color="FFFFFF" w:themeColor="background1"/>
-            </w:tcBorders>
-          </w:tcPr>
-          <w:p>
-            <w:pPr>
-              <w:pStyle w:val="Paragraph1"/>
-              <w:ind w:left="0"/>
-              <w:jc w:val="left"/>
-              <w:rPr>
-                <w:color w:val="auto"/>
-                <w:sz w:val="18"/>
-                <w:lang w:val="nl-BE"/>
-              </w:rPr>
-            </w:pPr>
-            <w:r>
-              <w:rPr>
-                <w:color w:val="auto"/>
-                <w:sz w:val="18"/>
-                <w:lang w:val="nl-BE"/>
-              </w:rPr>
-              <w:t>Draft</w:t>
-            </w:r>
-          </w:p>
-        </w:tc>
-        <w:tc>
-          <w:tcPr>
-            <w:tcW w:w="4862" w:type="dxa"/>
-            <w:tcBorders>
-              <w:top w:val="single" w:sz="18" w:space="0" w:color="FFFFFF" w:themeColor="background1"/>
-            </w:tcBorders>
-          </w:tcPr>
-          <w:p>
-            <w:pPr>
-              <w:pStyle w:val="Paragraph1"/>
-              <w:ind w:left="0"/>
-              <w:jc w:val="left"/>
-              <w:rPr>
-                <w:color w:val="auto"/>
-                <w:sz w:val="18"/>
-                <w:lang w:val="nl-BE"/>
-              </w:rPr>
-            </w:pPr>
-            <w:r>
-              <w:rPr>
-                <w:color w:val="auto"/>
-                <w:sz w:val="18"/>
-                <w:lang w:val="nl-BE"/>
-              </w:rPr>
-              <w:t>Functioneel Design: Toevoeging Wireframes en</w:t>
-            </w:r>
-          </w:p>
-          <w:p>
-            <w:pPr>
-              <w:pStyle w:val="Paragraph1"/>
-              <w:ind w:left="0"/>
-              <w:jc w:val="left"/>
-              <w:rPr>
-                <w:color w:val="auto"/>
-                <w:sz w:val="18"/>
-                <w:lang w:val="nl-BE"/>
-              </w:rPr>
-            </w:pPr>
-            <w:r>
-              <w:rPr>
-                <w:color w:val="auto"/>
-                <w:sz w:val="18"/>
-                <w:lang w:val="nl-BE"/>
-              </w:rPr>
-              <w:t>Documentatie</w:t>
-            </w:r>
-          </w:p>
-        </w:tc>
-      </w:tr>
-      <w:tr>
-        <w:tc>
-          <w:tcPr>
-            <w:tcW w:w="403" w:type="dxa"/>
-            <w:tcBorders>
-              <w:top w:val="single" w:sz="18" w:space="0" w:color="FFFFFF" w:themeColor="background1"/>
-            </w:tcBorders>
-          </w:tcPr>
-          <w:p>
-            <w:pPr>
-              <w:pStyle w:val="Paragraph1"/>
-              <w:ind w:left="0"/>
-              <w:jc w:val="left"/>
-              <w:rPr>
-                <w:color w:val="auto"/>
-                <w:sz w:val="18"/>
-                <w:lang w:val="nl-BE"/>
-              </w:rPr>
-            </w:pPr>
-            <w:r>
-              <w:rPr>
-                <w:color w:val="auto"/>
-                <w:sz w:val="18"/>
-                <w:lang w:val="nl-BE"/>
-              </w:rPr>
-              <w:t>0.09</w:t>
-            </w:r>
-          </w:p>
-        </w:tc>
-        <w:tc>
-          <w:tcPr>
-            <w:tcW w:w="1134" w:type="dxa"/>
-            <w:tcBorders>
-              <w:top w:val="single" w:sz="18" w:space="0" w:color="FFFFFF" w:themeColor="background1"/>
-            </w:tcBorders>
-          </w:tcPr>
-          <w:p>
-            <w:pPr>
-              <w:pStyle w:val="Paragraph1"/>
-              <w:ind w:left="0"/>
-              <w:jc w:val="left"/>
-              <w:rPr>
-                <w:color w:val="auto"/>
-                <w:sz w:val="18"/>
-                <w:lang w:val="nl-BE"/>
-              </w:rPr>
-            </w:pPr>
-            <w:r>
-              <w:rPr>
-                <w:color w:val="auto"/>
-                <w:sz w:val="18"/>
-                <w:lang w:val="nl-BE"/>
-              </w:rPr>
-              <w:t>2023-10-10</w:t>
-            </w:r>
-          </w:p>
-        </w:tc>
-        <w:tc>
-          <w:tcPr>
-            <w:tcW w:w="1937" w:type="dxa"/>
-            <w:tcBorders>
-              <w:top w:val="single" w:sz="18" w:space="0" w:color="FFFFFF" w:themeColor="background1"/>
-            </w:tcBorders>
-          </w:tcPr>
-          <w:p>
-            <w:pPr>
-              <w:pStyle w:val="Paragraph1"/>
-              <w:ind w:left="0"/>
-              <w:jc w:val="left"/>
-              <w:rPr>
-                <w:color w:val="auto"/>
-                <w:sz w:val="18"/>
-                <w:lang w:val="nl-BE"/>
-              </w:rPr>
-            </w:pPr>
-            <w:r>
-              <w:rPr>
-                <w:color w:val="auto"/>
-                <w:sz w:val="18"/>
-                <w:lang w:val="nl-BE"/>
-              </w:rPr>
-              <w:t>Nabil El Moussaoui</w:t>
-            </w:r>
-          </w:p>
-        </w:tc>
-        <w:tc>
-          <w:tcPr>
-            <w:tcW w:w="1039" w:type="dxa"/>
-            <w:tcBorders>
-              <w:top w:val="single" w:sz="18" w:space="0" w:color="FFFFFF" w:themeColor="background1"/>
-            </w:tcBorders>
-          </w:tcPr>
-          <w:p>
-            <w:pPr>
-              <w:pStyle w:val="Paragraph1"/>
-              <w:ind w:left="0"/>
-              <w:jc w:val="left"/>
-              <w:rPr>
-                <w:color w:val="auto"/>
-                <w:sz w:val="18"/>
-                <w:lang w:val="nl-BE"/>
-              </w:rPr>
-            </w:pPr>
-            <w:r>
-              <w:rPr>
-                <w:color w:val="auto"/>
-                <w:sz w:val="18"/>
-                <w:lang w:val="nl-BE"/>
-              </w:rPr>
-              <w:t>Draft</w:t>
-            </w:r>
-          </w:p>
-        </w:tc>
-        <w:tc>
-          <w:tcPr>
-            <w:tcW w:w="4862" w:type="dxa"/>
-            <w:tcBorders>
-              <w:top w:val="single" w:sz="18" w:space="0" w:color="FFFFFF" w:themeColor="background1"/>
-            </w:tcBorders>
-          </w:tcPr>
-          <w:p>
-            <w:pPr>
-              <w:pStyle w:val="Paragraph1"/>
-              <w:ind w:left="0"/>
-              <w:jc w:val="left"/>
-              <w:rPr>
-                <w:color w:val="auto"/>
-                <w:sz w:val="18"/>
-                <w:lang w:val="nl-BE"/>
-              </w:rPr>
-            </w:pPr>
-            <w:r>
-              <w:rPr>
-                <w:color w:val="auto"/>
-                <w:sz w:val="18"/>
-                <w:lang w:val="nl-BE"/>
-              </w:rPr>
-              <w:t>Toevoeging Bronvermelding</w:t>
-            </w:r>
-          </w:p>
-        </w:tc>
-      </w:tr>
-      <w:tr>
-        <w:tc>
-          <w:tcPr>
-            <w:tcW w:w="403" w:type="dxa"/>
-            <w:tcBorders>
-              <w:top w:val="single" w:sz="18" w:space="0" w:color="FFFFFF" w:themeColor="background1"/>
-            </w:tcBorders>
-          </w:tcPr>
-          <w:p>
-            <w:pPr>
-              <w:pStyle w:val="Paragraph1"/>
-              <w:ind w:left="0"/>
-              <w:jc w:val="left"/>
-              <w:rPr>
-                <w:color w:val="auto"/>
-                <w:sz w:val="18"/>
-                <w:lang w:val="nl-BE"/>
-              </w:rPr>
-            </w:pPr>
-            <w:r>
-              <w:rPr>
-                <w:color w:val="auto"/>
-                <w:sz w:val="18"/>
-                <w:lang w:val="nl-BE"/>
-              </w:rPr>
-              <w:t>0.10</w:t>
-            </w:r>
-          </w:p>
-        </w:tc>
-        <w:tc>
-          <w:tcPr>
-            <w:tcW w:w="1134" w:type="dxa"/>
-            <w:tcBorders>
-              <w:top w:val="single" w:sz="18" w:space="0" w:color="FFFFFF" w:themeColor="background1"/>
-            </w:tcBorders>
-          </w:tcPr>
-          <w:p>
-            <w:pPr>
-              <w:pStyle w:val="Paragraph1"/>
-              <w:ind w:left="0"/>
-              <w:jc w:val="left"/>
-              <w:rPr>
-                <w:color w:val="auto"/>
-                <w:sz w:val="18"/>
-                <w:lang w:val="nl-BE"/>
-              </w:rPr>
-            </w:pPr>
-            <w:r>
-              <w:rPr>
-                <w:color w:val="auto"/>
-                <w:sz w:val="18"/>
-                <w:lang w:val="nl-BE"/>
-              </w:rPr>
-              <w:t>2023-10-11</w:t>
-            </w:r>
-          </w:p>
-        </w:tc>
-        <w:tc>
-          <w:tcPr>
-            <w:tcW w:w="1937" w:type="dxa"/>
-            <w:tcBorders>
-              <w:top w:val="single" w:sz="18" w:space="0" w:color="FFFFFF" w:themeColor="background1"/>
-            </w:tcBorders>
-          </w:tcPr>
-          <w:p>
-            <w:pPr>
-              <w:pStyle w:val="Paragraph1"/>
-              <w:ind w:left="0"/>
-              <w:jc w:val="left"/>
-              <w:rPr>
-                <w:color w:val="auto"/>
-                <w:sz w:val="18"/>
-                <w:lang w:val="nl-BE"/>
-              </w:rPr>
-            </w:pPr>
-            <w:r>
-              <w:rPr>
-                <w:color w:val="auto"/>
-                <w:sz w:val="18"/>
-                <w:lang w:val="nl-BE"/>
-              </w:rPr>
-              <w:t>Nabil El Moussaoui</w:t>
-            </w:r>
-          </w:p>
-        </w:tc>
-        <w:tc>
-          <w:tcPr>
-            <w:tcW w:w="1039" w:type="dxa"/>
-            <w:tcBorders>
-              <w:top w:val="single" w:sz="18" w:space="0" w:color="FFFFFF" w:themeColor="background1"/>
-            </w:tcBorders>
-          </w:tcPr>
-          <w:p>
-            <w:pPr>
-              <w:pStyle w:val="Paragraph1"/>
-              <w:ind w:left="0"/>
-              <w:jc w:val="left"/>
-              <w:rPr>
-                <w:color w:val="auto"/>
-                <w:sz w:val="18"/>
-                <w:lang w:val="nl-BE"/>
-              </w:rPr>
-            </w:pPr>
-            <w:r>
-              <w:rPr>
-                <w:color w:val="auto"/>
-                <w:sz w:val="18"/>
-                <w:lang w:val="nl-BE"/>
-              </w:rPr>
-              <w:t>Draft</w:t>
-            </w:r>
-          </w:p>
-        </w:tc>
-        <w:tc>
-          <w:tcPr>
-            <w:tcW w:w="4862" w:type="dxa"/>
-            <w:tcBorders>
-              <w:top w:val="single" w:sz="18" w:space="0" w:color="FFFFFF" w:themeColor="background1"/>
-            </w:tcBorders>
-          </w:tcPr>
-          <w:p>
-            <w:pPr>
-              <w:pStyle w:val="Paragraph1"/>
-              <w:ind w:left="0"/>
-              <w:jc w:val="left"/>
-              <w:rPr>
-                <w:color w:val="auto"/>
-                <w:sz w:val="18"/>
-                <w:lang w:val="nl-BE"/>
-              </w:rPr>
-            </w:pPr>
-            <w:r>
-              <w:rPr>
-                <w:color w:val="auto"/>
-                <w:sz w:val="18"/>
-                <w:lang w:val="nl-BE"/>
-              </w:rPr>
-              <w:t>Toevoeging Beschrijving van de mogelijke interfaces,</w:t>
-            </w:r>
-          </w:p>
-          <w:p>
-            <w:pPr>
-              <w:pStyle w:val="Paragraph1"/>
-              <w:ind w:left="0"/>
-              <w:jc w:val="left"/>
-              <w:rPr>
-                <w:color w:val="auto"/>
-                <w:sz w:val="18"/>
-                <w:lang w:val="nl-BE"/>
-              </w:rPr>
-            </w:pPr>
-            <w:r>
-              <w:rPr>
-                <w:color w:val="auto"/>
-                <w:sz w:val="18"/>
-                <w:lang w:val="nl-BE"/>
-              </w:rPr>
-              <w:t>Beschrijving van eventuele impact op de huidige infrastructuur</w:t>
+              <w:t>Technische documentatie toevoegen</w:t>
             </w:r>
           </w:p>
         </w:tc>
@@ -3206,15 +2046,39 @@
                 <w:sz w:val="18"/>
                 <w:lang w:val="nl-BE"/>
               </w:rPr>
-              <w:t>2023-10-</w:t>
-            </w:r>
-            <w:r>
-              <w:rPr>
-                <w:color w:val="auto"/>
-                <w:sz w:val="18"/>
-                <w:lang w:val="nl-BE"/>
-              </w:rPr>
-              <w:t>20</w:t>
+              <w:t>2024</w:t>
+            </w:r>
+            <w:r>
+              <w:rPr>
+                <w:color w:val="auto"/>
+                <w:sz w:val="18"/>
+                <w:lang w:val="nl-BE"/>
+              </w:rPr>
+              <w:t>-</w:t>
+            </w:r>
+            <w:r>
+              <w:rPr>
+                <w:color w:val="auto"/>
+                <w:sz w:val="18"/>
+                <w:lang w:val="nl-BE"/>
+              </w:rPr>
+              <w:t>05</w:t>
+            </w:r>
+            <w:r>
+              <w:rPr>
+                <w:color w:val="auto"/>
+                <w:sz w:val="18"/>
+                <w:lang w:val="nl-BE"/>
+              </w:rPr>
+              <w:t>-</w:t>
+            </w:r>
+            <w:r>
+              <w:rPr>
+                <w:color w:val="auto"/>
+                <w:sz w:val="18"/>
+                <w:lang w:val="nl-BE"/>
+              </w:rPr>
+              <w:t>22</w:t>
             </w:r>
           </w:p>
         </w:tc>
@@ -3242,18 +2106,8 @@
                 <w:sz w:val="18"/>
                 <w:lang w:val="nl-BE"/>
               </w:rPr>
-              <w:t xml:space="preserve">Nabil El Moussaoui, Michel Melis, Mitch Van </w:t>
-            </w:r>
-            <w:proofErr w:type="spellStart"/>
-            <w:r>
-              <w:rPr>
-                <w:color w:val="auto"/>
-                <w:sz w:val="18"/>
-                <w:lang w:val="nl-BE"/>
-              </w:rPr>
-              <w:t>Vlierberghe</w:t>
-            </w:r>
-            <w:proofErr w:type="spellEnd"/>
+              <w:t>Nabil El Moussaoui, Michel Melis, Mitch Van Vlierberghe</w:t>
+            </w:r>
           </w:p>
         </w:tc>
         <w:tc>
@@ -3558,27 +2412,7 @@
                 <w:szCs w:val="18"/>
                 <w:lang w:val="nl-BE"/>
               </w:rPr>
-              <w:t xml:space="preserve">Dit is een verwijzing naar een specifieke periode waarin medewerkers hun taken uitvoeren en deze kunnen variëren tussen vroege-, late- en nacht </w:t>
-            </w:r>
-            <w:proofErr w:type="spellStart"/>
-            <w:r>
-              <w:rPr>
-                <w:color w:val="auto"/>
-                <w:sz w:val="18"/>
-                <w:szCs w:val="18"/>
-                <w:lang w:val="nl-BE"/>
-              </w:rPr>
-              <w:t>shifts</w:t>
-            </w:r>
-            <w:proofErr w:type="spellEnd"/>
-            <w:r>
-              <w:rPr>
-                <w:color w:val="auto"/>
-                <w:sz w:val="18"/>
-                <w:szCs w:val="18"/>
-                <w:lang w:val="nl-BE"/>
-              </w:rPr>
-              <w:t xml:space="preserve">. </w:t>
+              <w:t xml:space="preserve">Dit is een verwijzing naar een specifieke periode waarin medewerkers hun taken uitvoeren en deze kunnen variëren tussen vroege-, late- en nacht shifts. </w:t>
             </w:r>
           </w:p>
         </w:tc>
@@ -3743,27 +2577,7 @@
                 <w:szCs w:val="18"/>
                 <w:lang w:val="nl-BE"/>
               </w:rPr>
-              <w:t xml:space="preserve">GUI of </w:t>
-            </w:r>
-            <w:proofErr w:type="spellStart"/>
-            <w:r>
-              <w:rPr>
-                <w:color w:val="auto"/>
-                <w:sz w:val="18"/>
-                <w:szCs w:val="18"/>
-                <w:lang w:val="nl-BE"/>
-              </w:rPr>
-              <w:t>Graphical</w:t>
-            </w:r>
-            <w:proofErr w:type="spellEnd"/>
-            <w:r>
-              <w:rPr>
-                <w:color w:val="auto"/>
-                <w:sz w:val="18"/>
-                <w:szCs w:val="18"/>
-                <w:lang w:val="nl-BE"/>
-              </w:rPr>
-              <w:t xml:space="preserve"> User Interface is een grafisch vormgegeven programma, dat de interactie en communicatie tussen de gebruiker en een apparaat of applicatie mogelijk maakt.</w:t>
+              <w:t>GUI of Graphical User Interface is een grafisch vormgegeven programma, dat de interactie en communicatie tussen de gebruiker en een apparaat of applicatie mogelijk maakt.</w:t>
             </w:r>
           </w:p>
         </w:tc>
@@ -4028,27 +2842,7 @@
                 <w:szCs w:val="18"/>
                 <w:lang w:val="en-US"/>
               </w:rPr>
-              <w:t xml:space="preserve">API of Application Programming Interface is </w:t>
-            </w:r>
-            <w:proofErr w:type="spellStart"/>
-            <w:r>
-              <w:rPr>
-                <w:color w:val="auto"/>
-                <w:sz w:val="18"/>
-                <w:szCs w:val="18"/>
-                <w:lang w:val="en-US"/>
-              </w:rPr>
-              <w:t>een</w:t>
-            </w:r>
-            <w:proofErr w:type="spellEnd"/>
-            <w:r>
-              <w:rPr>
-                <w:color w:val="auto"/>
-                <w:sz w:val="18"/>
-                <w:szCs w:val="18"/>
-                <w:lang w:val="en-US"/>
-              </w:rPr>
-              <w:t xml:space="preserve"> software-interface. </w:t>
+              <w:t xml:space="preserve">API of Application Programming Interface is een software-interface. </w:t>
             </w:r>
             <w:r>
               <w:rPr>
@@ -4216,47 +3010,7 @@
                 <w:szCs w:val="18"/>
                 <w:lang w:val="nl-BE"/>
               </w:rPr>
-              <w:t xml:space="preserve">CRUD is een acroniem voor </w:t>
-            </w:r>
-            <w:proofErr w:type="spellStart"/>
-            <w:r>
-              <w:rPr>
-                <w:color w:val="auto"/>
-                <w:sz w:val="18"/>
-                <w:szCs w:val="18"/>
-                <w:lang w:val="nl-BE"/>
-              </w:rPr>
-              <w:t>Create</w:t>
-            </w:r>
-            <w:proofErr w:type="spellEnd"/>
-            <w:r>
-              <w:rPr>
-                <w:color w:val="auto"/>
-                <w:sz w:val="18"/>
-                <w:szCs w:val="18"/>
-                <w:lang w:val="nl-BE"/>
-              </w:rPr>
-              <w:t xml:space="preserve">, Read, Update </w:t>
-            </w:r>
-            <w:proofErr w:type="spellStart"/>
-            <w:r>
-              <w:rPr>
-                <w:color w:val="auto"/>
-                <w:sz w:val="18"/>
-                <w:szCs w:val="18"/>
-                <w:lang w:val="nl-BE"/>
-              </w:rPr>
-              <w:t>and</w:t>
-            </w:r>
-            <w:proofErr w:type="spellEnd"/>
-            <w:r>
-              <w:rPr>
-                <w:color w:val="auto"/>
-                <w:sz w:val="18"/>
-                <w:szCs w:val="18"/>
-                <w:lang w:val="nl-BE"/>
-              </w:rPr>
-              <w:t xml:space="preserve"> Delete. Deze staan voor de 4 essentiële operaties die worden uitgevoerd bij gegevensbeheer. Deze operaties vormen de basis van de meeste toepassingen die interageren met databases of gegevensopslagsystemen.</w:t>
+              <w:t>CRUD is een acroniem voor Create, Read, Update and Delete. Deze staan voor de 4 essentiële operaties die worden uitgevoerd bij gegevensbeheer. Deze operaties vormen de basis van de meeste toepassingen die interageren met databases of gegevensopslagsystemen.</w:t>
             </w:r>
           </w:p>
         </w:tc>
@@ -4277,7 +3031,6 @@
                 <w:lang w:val="nl-BE"/>
               </w:rPr>
             </w:pPr>
-            <w:proofErr w:type="spellStart"/>
             <w:r>
               <w:rPr>
                 <w:color w:val="auto"/>
@@ -4287,7 +3040,6 @@
               </w:rPr>
               <w:t>DevOps</w:t>
             </w:r>
-            <w:proofErr w:type="spellEnd"/>
           </w:p>
         </w:tc>
         <w:tc>
@@ -4304,7 +3056,6 @@
                 <w:lang w:val="nl-BE"/>
               </w:rPr>
             </w:pPr>
-            <w:proofErr w:type="spellStart"/>
             <w:r>
               <w:rPr>
                 <w:color w:val="auto"/>
@@ -4312,77 +3063,7 @@
                 <w:szCs w:val="18"/>
                 <w:lang w:val="nl-BE"/>
               </w:rPr>
-              <w:t>DevOps</w:t>
-            </w:r>
-            <w:proofErr w:type="spellEnd"/>
-            <w:r>
-              <w:rPr>
-                <w:color w:val="auto"/>
-                <w:sz w:val="18"/>
-                <w:szCs w:val="18"/>
-                <w:lang w:val="nl-BE"/>
-              </w:rPr>
-              <w:t xml:space="preserve"> is een combinatie van ontwikkeling (</w:t>
-            </w:r>
-            <w:proofErr w:type="spellStart"/>
-            <w:r>
-              <w:rPr>
-                <w:color w:val="auto"/>
-                <w:sz w:val="18"/>
-                <w:szCs w:val="18"/>
-                <w:lang w:val="nl-BE"/>
-              </w:rPr>
-              <w:t>Dev</w:t>
-            </w:r>
-            <w:proofErr w:type="spellEnd"/>
-            <w:r>
-              <w:rPr>
-                <w:color w:val="auto"/>
-                <w:sz w:val="18"/>
-                <w:szCs w:val="18"/>
-                <w:lang w:val="nl-BE"/>
-              </w:rPr>
-              <w:t>) en bedrijfsactiviteiten (</w:t>
-            </w:r>
-            <w:proofErr w:type="spellStart"/>
-            <w:r>
-              <w:rPr>
-                <w:color w:val="auto"/>
-                <w:sz w:val="18"/>
-                <w:szCs w:val="18"/>
-                <w:lang w:val="nl-BE"/>
-              </w:rPr>
-              <w:t>Ops</w:t>
-            </w:r>
-            <w:proofErr w:type="spellEnd"/>
-            <w:r>
-              <w:rPr>
-                <w:color w:val="auto"/>
-                <w:sz w:val="18"/>
-                <w:szCs w:val="18"/>
-                <w:lang w:val="nl-BE"/>
-              </w:rPr>
-              <w:t xml:space="preserve">). </w:t>
-            </w:r>
-            <w:proofErr w:type="spellStart"/>
-            <w:r>
-              <w:rPr>
-                <w:color w:val="auto"/>
-                <w:sz w:val="18"/>
-                <w:szCs w:val="18"/>
-                <w:lang w:val="nl-BE"/>
-              </w:rPr>
-              <w:t>DevOps</w:t>
-            </w:r>
-            <w:proofErr w:type="spellEnd"/>
-            <w:r>
-              <w:rPr>
-                <w:color w:val="auto"/>
-                <w:sz w:val="18"/>
-                <w:szCs w:val="18"/>
-                <w:lang w:val="nl-BE"/>
-              </w:rPr>
-              <w:t xml:space="preserve"> is de bundeling van mensen, processen en technologie om doorlopende waarde aan klanten te bieden.</w:t>
+              <w:t>DevOps is een combinatie van ontwikkeling (Dev) en bedrijfsactiviteiten (Ops). DevOps is de bundeling van mensen, processen en technologie om doorlopende waarde aan klanten te bieden.</w:t>
             </w:r>
           </w:p>
         </w:tc>
@@ -4456,7 +3137,6 @@
                 <w:lang w:val="nl-BE"/>
               </w:rPr>
             </w:pPr>
-            <w:proofErr w:type="spellStart"/>
             <w:r>
               <w:rPr>
                 <w:color w:val="auto"/>
@@ -4464,17 +3144,7 @@
                 <w:szCs w:val="18"/>
                 <w:lang w:val="nl-BE"/>
               </w:rPr>
-              <w:t>Layered</w:t>
-            </w:r>
-            <w:proofErr w:type="spellEnd"/>
-            <w:r>
-              <w:rPr>
-                <w:color w:val="auto"/>
-                <w:sz w:val="18"/>
-                <w:szCs w:val="18"/>
-                <w:lang w:val="nl-BE"/>
-              </w:rPr>
-              <w:t xml:space="preserve"> Architecture</w:t>
+              <w:t>Layered Architecture</w:t>
             </w:r>
           </w:p>
         </w:tc>
@@ -4492,7 +3162,6 @@
                 <w:lang w:val="nl-BE"/>
               </w:rPr>
             </w:pPr>
-            <w:proofErr w:type="spellStart"/>
             <w:r>
               <w:rPr>
                 <w:color w:val="auto"/>
@@ -4500,17 +3169,7 @@
                 <w:szCs w:val="18"/>
                 <w:lang w:val="nl-BE"/>
               </w:rPr>
-              <w:t>Layered</w:t>
-            </w:r>
-            <w:proofErr w:type="spellEnd"/>
-            <w:r>
-              <w:rPr>
-                <w:color w:val="auto"/>
-                <w:sz w:val="18"/>
-                <w:szCs w:val="18"/>
-                <w:lang w:val="nl-BE"/>
-              </w:rPr>
-              <w:t xml:space="preserve"> Architecture is een software ontwerp waar we de applicatie opsplitsen in aparte lagen. </w:t>
+              <w:t xml:space="preserve">Layered Architecture is een software ontwerp waar we de applicatie opsplitsen in aparte lagen. </w:t>
             </w:r>
             <w:r>
               <w:rPr>
@@ -4519,136 +3178,16 @@
                 <w:szCs w:val="18"/>
                 <w:lang w:val="en-US"/>
               </w:rPr>
-              <w:t xml:space="preserve">Een </w:t>
-            </w:r>
-            <w:proofErr w:type="spellStart"/>
+              <w:t xml:space="preserve">Een typische N-Layered Architecture bestaan uit Data Access Layer, Business Logic/Service Layer, API Layer en Presentation Layer. </w:t>
+            </w:r>
             <w:r>
               <w:rPr>
                 <w:color w:val="auto"/>
                 <w:sz w:val="18"/>
                 <w:szCs w:val="18"/>
-                <w:lang w:val="en-US"/>
-              </w:rPr>
-              <w:t>typische</w:t>
-            </w:r>
-            <w:proofErr w:type="spellEnd"/>
-            <w:r>
-              <w:rPr>
-                <w:color w:val="auto"/>
-                <w:sz w:val="18"/>
-                <w:szCs w:val="18"/>
-                <w:lang w:val="en-US"/>
-              </w:rPr>
-              <w:t xml:space="preserve"> N-Layered Architecture </w:t>
-            </w:r>
-            <w:proofErr w:type="spellStart"/>
-            <w:r>
-              <w:rPr>
-                <w:color w:val="auto"/>
-                <w:sz w:val="18"/>
-                <w:szCs w:val="18"/>
-                <w:lang w:val="en-US"/>
-              </w:rPr>
-              <w:t>bestaan</w:t>
-            </w:r>
-            <w:proofErr w:type="spellEnd"/>
-            <w:r>
-              <w:rPr>
-                <w:color w:val="auto"/>
-                <w:sz w:val="18"/>
-                <w:szCs w:val="18"/>
-                <w:lang w:val="en-US"/>
-              </w:rPr>
-              <w:t xml:space="preserve"> </w:t>
-            </w:r>
-            <w:proofErr w:type="spellStart"/>
-            <w:r>
-              <w:rPr>
-                <w:color w:val="auto"/>
-                <w:sz w:val="18"/>
-                <w:szCs w:val="18"/>
-                <w:lang w:val="en-US"/>
-              </w:rPr>
-              <w:t>uit</w:t>
-            </w:r>
-            <w:proofErr w:type="spellEnd"/>
-            <w:r>
-              <w:rPr>
-                <w:color w:val="auto"/>
-                <w:sz w:val="18"/>
-                <w:szCs w:val="18"/>
-                <w:lang w:val="en-US"/>
-              </w:rPr>
-              <w:t xml:space="preserve"> Data Access Layer, Business Logic/Service Layer, API Layer </w:t>
-            </w:r>
-            <w:proofErr w:type="spellStart"/>
-            <w:r>
-              <w:rPr>
-                <w:color w:val="auto"/>
-                <w:sz w:val="18"/>
-                <w:szCs w:val="18"/>
-                <w:lang w:val="en-US"/>
-              </w:rPr>
-              <w:t>en</w:t>
-            </w:r>
-            <w:proofErr w:type="spellEnd"/>
-            <w:r>
-              <w:rPr>
-                <w:color w:val="auto"/>
-                <w:sz w:val="18"/>
-                <w:szCs w:val="18"/>
-                <w:lang w:val="en-US"/>
-              </w:rPr>
-              <w:t xml:space="preserve"> Presentation Layer. </w:t>
-            </w:r>
-            <w:r>
-              <w:rPr>
-                <w:color w:val="auto"/>
-                <w:sz w:val="18"/>
-                <w:szCs w:val="18"/>
-                <w:lang w:val="nl-BE"/>
-              </w:rPr>
-              <w:t xml:space="preserve">De splitsing dient om de logica voor elke laag voor zich te houden. Data Access </w:t>
-            </w:r>
-            <w:proofErr w:type="spellStart"/>
-            <w:r>
-              <w:rPr>
-                <w:color w:val="auto"/>
-                <w:sz w:val="18"/>
-                <w:szCs w:val="18"/>
-                <w:lang w:val="nl-BE"/>
-              </w:rPr>
-              <w:t>Layer</w:t>
-            </w:r>
-            <w:proofErr w:type="spellEnd"/>
-            <w:r>
-              <w:rPr>
-                <w:color w:val="auto"/>
-                <w:sz w:val="18"/>
-                <w:szCs w:val="18"/>
-                <w:lang w:val="nl-BE"/>
-              </w:rPr>
-              <w:t xml:space="preserve"> komt enkel logica voor data access voor. Business Logic </w:t>
-            </w:r>
-            <w:proofErr w:type="spellStart"/>
-            <w:r>
-              <w:rPr>
-                <w:color w:val="auto"/>
-                <w:sz w:val="18"/>
-                <w:szCs w:val="18"/>
-                <w:lang w:val="nl-BE"/>
-              </w:rPr>
-              <w:t>Layer</w:t>
-            </w:r>
-            <w:proofErr w:type="spellEnd"/>
-            <w:r>
-              <w:rPr>
-                <w:color w:val="auto"/>
-                <w:sz w:val="18"/>
-                <w:szCs w:val="18"/>
-                <w:lang w:val="nl-BE"/>
-              </w:rPr>
-              <w:t xml:space="preserve"> komt enkel logica voor de bedrijfsregels op basis waarvan bepaalde gedragsregels of activiteiten worden uitgevoerd.</w:t>
+                <w:lang w:val="nl-BE"/>
+              </w:rPr>
+              <w:t>De splitsing dient om de logica voor elke laag voor zich te houden. Data Access Layer komt enkel logica voor data access voor. Business Logic Layer komt enkel logica voor de bedrijfsregels op basis waarvan bepaalde gedragsregels of activiteiten worden uitgevoerd.</w:t>
             </w:r>
           </w:p>
         </w:tc>
@@ -4754,87 +3293,7 @@
                 <w:szCs w:val="18"/>
                 <w:lang w:val="nl-BE"/>
               </w:rPr>
-              <w:t xml:space="preserve">Een HTTP is een Hyper </w:t>
-            </w:r>
-            <w:proofErr w:type="spellStart"/>
-            <w:r>
-              <w:rPr>
-                <w:color w:val="auto"/>
-                <w:sz w:val="18"/>
-                <w:szCs w:val="18"/>
-                <w:lang w:val="nl-BE"/>
-              </w:rPr>
-              <w:t>Text</w:t>
-            </w:r>
-            <w:proofErr w:type="spellEnd"/>
-            <w:r>
-              <w:rPr>
-                <w:color w:val="auto"/>
-                <w:sz w:val="18"/>
-                <w:szCs w:val="18"/>
-                <w:lang w:val="nl-BE"/>
-              </w:rPr>
-              <w:t xml:space="preserve"> Transfer Protocol het is een manier om gegevens te sturen tussen een browser (Google Chrome, Microsoft </w:t>
-            </w:r>
-            <w:proofErr w:type="spellStart"/>
-            <w:r>
-              <w:rPr>
-                <w:color w:val="auto"/>
-                <w:sz w:val="18"/>
-                <w:szCs w:val="18"/>
-                <w:lang w:val="nl-BE"/>
-              </w:rPr>
-              <w:t>Edge</w:t>
-            </w:r>
-            <w:proofErr w:type="spellEnd"/>
-            <w:r>
-              <w:rPr>
-                <w:color w:val="auto"/>
-                <w:sz w:val="18"/>
-                <w:szCs w:val="18"/>
-                <w:lang w:val="nl-BE"/>
-              </w:rPr>
-              <w:t xml:space="preserve">, Mozilla </w:t>
-            </w:r>
-            <w:proofErr w:type="spellStart"/>
-            <w:r>
-              <w:rPr>
-                <w:color w:val="auto"/>
-                <w:sz w:val="18"/>
-                <w:szCs w:val="18"/>
-                <w:lang w:val="nl-BE"/>
-              </w:rPr>
-              <w:t>FireFox</w:t>
-            </w:r>
-            <w:proofErr w:type="spellEnd"/>
-            <w:r>
-              <w:rPr>
-                <w:color w:val="auto"/>
-                <w:sz w:val="18"/>
-                <w:szCs w:val="18"/>
-                <w:lang w:val="nl-BE"/>
-              </w:rPr>
-              <w:t>) en een webserver. HTTPS betekent dat de gegevens ‘</w:t>
-            </w:r>
-            <w:proofErr w:type="spellStart"/>
-            <w:r>
-              <w:rPr>
-                <w:color w:val="auto"/>
-                <w:sz w:val="18"/>
-                <w:szCs w:val="18"/>
-                <w:lang w:val="nl-BE"/>
-              </w:rPr>
-              <w:t>Secured</w:t>
-            </w:r>
-            <w:proofErr w:type="spellEnd"/>
-            <w:r>
-              <w:rPr>
-                <w:color w:val="auto"/>
-                <w:sz w:val="18"/>
-                <w:szCs w:val="18"/>
-                <w:lang w:val="nl-BE"/>
-              </w:rPr>
-              <w:t>’ of beveiligd zijn.</w:t>
+              <w:t>Een HTTP is een Hyper Text Transfer Protocol het is een manier om gegevens te sturen tussen een browser (Google Chrome, Microsoft Edge, Mozilla FireFox) en een webserver. HTTPS betekent dat de gegevens ‘Secured’ of beveiligd zijn.</w:t>
             </w:r>
           </w:p>
         </w:tc>
@@ -4887,27 +3346,7 @@
                 <w:szCs w:val="18"/>
                 <w:lang w:val="nl-BE"/>
               </w:rPr>
-              <w:t xml:space="preserve">RDBMS of </w:t>
-            </w:r>
-            <w:proofErr w:type="spellStart"/>
-            <w:r>
-              <w:rPr>
-                <w:color w:val="auto"/>
-                <w:sz w:val="18"/>
-                <w:szCs w:val="18"/>
-                <w:lang w:val="nl-BE"/>
-              </w:rPr>
-              <w:t>Relational</w:t>
-            </w:r>
-            <w:proofErr w:type="spellEnd"/>
-            <w:r>
-              <w:rPr>
-                <w:color w:val="auto"/>
-                <w:sz w:val="18"/>
-                <w:szCs w:val="18"/>
-                <w:lang w:val="nl-BE"/>
-              </w:rPr>
-              <w:t xml:space="preserve"> Database Management Server is een krachtig hulpmiddel dat relationele technieken gebruikt voor het opslaan en ophalen van gegevens. </w:t>
+              <w:t xml:space="preserve">RDBMS of Relational Database Management Server is een krachtig hulpmiddel dat relationele technieken gebruikt voor het opslaan en ophalen van gegevens. </w:t>
             </w:r>
           </w:p>
         </w:tc>
@@ -4984,7 +3423,6 @@
                 <w:lang w:val="nl-BE"/>
               </w:rPr>
             </w:pPr>
-            <w:proofErr w:type="spellStart"/>
             <w:r>
               <w:rPr>
                 <w:color w:val="auto"/>
@@ -4994,7 +3432,6 @@
               </w:rPr>
               <w:t>Modal</w:t>
             </w:r>
-            <w:proofErr w:type="spellEnd"/>
           </w:p>
         </w:tc>
         <w:tc>
@@ -5021,47 +3458,7 @@
                 <w:szCs w:val="18"/>
                 <w:lang w:val="nl-BE"/>
               </w:rPr>
-              <w:t xml:space="preserve">Een </w:t>
-            </w:r>
-            <w:proofErr w:type="spellStart"/>
-            <w:r>
-              <w:rPr>
-                <w:color w:val="auto"/>
-                <w:sz w:val="18"/>
-                <w:szCs w:val="18"/>
-                <w:lang w:val="nl-BE"/>
-              </w:rPr>
-              <w:t>modal</w:t>
-            </w:r>
-            <w:proofErr w:type="spellEnd"/>
-            <w:r>
-              <w:rPr>
-                <w:color w:val="auto"/>
-                <w:sz w:val="18"/>
-                <w:szCs w:val="18"/>
-                <w:lang w:val="nl-BE"/>
-              </w:rPr>
-              <w:t xml:space="preserve"> of </w:t>
-            </w:r>
-            <w:proofErr w:type="spellStart"/>
-            <w:r>
-              <w:rPr>
-                <w:color w:val="auto"/>
-                <w:sz w:val="18"/>
-                <w:szCs w:val="18"/>
-                <w:lang w:val="nl-BE"/>
-              </w:rPr>
-              <w:t>lightbox</w:t>
-            </w:r>
-            <w:proofErr w:type="spellEnd"/>
-            <w:r>
-              <w:rPr>
-                <w:color w:val="auto"/>
-                <w:sz w:val="18"/>
-                <w:szCs w:val="18"/>
-                <w:lang w:val="nl-BE"/>
-              </w:rPr>
-              <w:t xml:space="preserve"> is een webpagina element dat vóór alle andere pagina-inhoud wordt weergegeven als deze deactiveert. Ze worden vaak gebruikt om de aandacht van gebruikers te vestigen op een belangrijke informatie op een website of applicatie.</w:t>
+              <w:t>Een modal of lightbox is een webpagina element dat vóór alle andere pagina-inhoud wordt weergegeven als deze deactiveert. Ze worden vaak gebruikt om de aandacht van gebruikers te vestigen op een belangrijke informatie op een website of applicatie.</w:t>
             </w:r>
           </w:p>
         </w:tc>
@@ -5279,23 +3676,7 @@
           <w:i/>
           <w:iCs/>
         </w:rPr>
-        <w:t xml:space="preserve"> of opzet </w:t>
-      </w:r>
-      <w:proofErr w:type="spellStart"/>
-      <w:r>
-        <w:rPr>
-          <w:i/>
-          <w:iCs/>
-        </w:rPr>
-        <w:t>build</w:t>
-      </w:r>
-      <w:proofErr w:type="spellEnd"/>
-      <w:r>
-        <w:rPr>
-          <w:i/>
-          <w:iCs/>
-        </w:rPr>
-        <w:t xml:space="preserve"> pipeline</w:t>
+        <w:t xml:space="preserve"> of opzet build pipeline</w:t>
       </w:r>
       <w:r>
         <w:rPr>
@@ -5329,25 +3710,7 @@
           <w:iCs/>
           <w:lang w:val="nl-BE"/>
         </w:rPr>
-        <w:t xml:space="preserve">Overzicht van scripts die </w:t>
-      </w:r>
-      <w:proofErr w:type="spellStart"/>
-      <w:r>
-        <w:rPr>
-          <w:i/>
-          <w:iCs/>
-          <w:lang w:val="nl-BE"/>
-        </w:rPr>
-        <w:t>evt</w:t>
-      </w:r>
-      <w:proofErr w:type="spellEnd"/>
-      <w:r>
-        <w:rPr>
-          <w:i/>
-          <w:iCs/>
-          <w:lang w:val="nl-BE"/>
-        </w:rPr>
-        <w:t xml:space="preserve"> nog moeten runnen</w:t>
+        <w:t>Overzicht van scripts die evt nog moeten runnen</w:t>
       </w:r>
       <w:r>
         <w:rPr>
@@ -5408,17 +3771,8 @@
           <w:i/>
           <w:iCs/>
         </w:rPr>
-        <w:t xml:space="preserve">, Container/Docker opzet </w:t>
-      </w:r>
-      <w:proofErr w:type="spellStart"/>
-      <w:r>
-        <w:rPr>
-          <w:i/>
-          <w:iCs/>
-        </w:rPr>
-        <w:t>etc</w:t>
-      </w:r>
-      <w:proofErr w:type="spellEnd"/>
+        <w:t>, Container/Docker opzet etc</w:t>
+      </w:r>
       <w:r>
         <w:rPr>
           <w:i/>
@@ -5486,11 +3840,9 @@
       <w:r>
         <w:t>N-</w:t>
       </w:r>
-      <w:proofErr w:type="spellStart"/>
       <w:r>
         <w:t>Laagse</w:t>
       </w:r>
-      <w:proofErr w:type="spellEnd"/>
       <w:r>
         <w:t xml:space="preserve"> Architectu</w:t>
       </w:r>
@@ -5514,7 +3866,6 @@
         </w:rPr>
         <w:t>Door de code in afzonderlijke lagen te verdelen, wordt het gemakkelijker om wijzigingen aan te brengen zonder de hele applicatie te beïnvloeden en dit betekent dat delen van het systeem onafhankelijk kunnen worden ontwikkeld, onderhouden en getest. De componenten in de N-</w:t>
       </w:r>
-      <w:proofErr w:type="spellStart"/>
       <w:r>
         <w:rPr>
           <w:color w:val="auto"/>
@@ -5522,7 +3873,6 @@
         </w:rPr>
         <w:t>Laagse</w:t>
       </w:r>
-      <w:proofErr w:type="spellEnd"/>
       <w:r>
         <w:rPr>
           <w:color w:val="auto"/>
@@ -5579,183 +3929,7 @@
           <w:color w:val="auto"/>
           <w:lang w:val="nl-BE"/>
         </w:rPr>
-        <w:t xml:space="preserve"> een N-</w:t>
-      </w:r>
-      <w:proofErr w:type="spellStart"/>
-      <w:r>
-        <w:rPr>
-          <w:color w:val="auto"/>
-          <w:lang w:val="nl-BE"/>
-        </w:rPr>
-        <w:t>Laagse</w:t>
-      </w:r>
-      <w:proofErr w:type="spellEnd"/>
-      <w:r>
-        <w:rPr>
-          <w:color w:val="auto"/>
-          <w:lang w:val="nl-BE"/>
-        </w:rPr>
-        <w:t xml:space="preserve"> architectuur, die bestaat uit de volgende lagen: de Data Access </w:t>
-      </w:r>
-      <w:proofErr w:type="spellStart"/>
-      <w:r>
-        <w:rPr>
-          <w:color w:val="auto"/>
-          <w:lang w:val="nl-BE"/>
-        </w:rPr>
-        <w:t>Layer</w:t>
-      </w:r>
-      <w:proofErr w:type="spellEnd"/>
-      <w:r>
-        <w:rPr>
-          <w:color w:val="auto"/>
-          <w:lang w:val="nl-BE"/>
-        </w:rPr>
-        <w:t xml:space="preserve">, de Business Logic/Service </w:t>
-      </w:r>
-      <w:proofErr w:type="spellStart"/>
-      <w:r>
-        <w:rPr>
-          <w:color w:val="auto"/>
-          <w:lang w:val="nl-BE"/>
-        </w:rPr>
-        <w:t>Layer</w:t>
-      </w:r>
-      <w:proofErr w:type="spellEnd"/>
-      <w:r>
-        <w:rPr>
-          <w:color w:val="auto"/>
-          <w:lang w:val="nl-BE"/>
-        </w:rPr>
-        <w:t xml:space="preserve">, de API </w:t>
-      </w:r>
-      <w:proofErr w:type="spellStart"/>
-      <w:r>
-        <w:rPr>
-          <w:color w:val="auto"/>
-          <w:lang w:val="nl-BE"/>
-        </w:rPr>
-        <w:t>Layer</w:t>
-      </w:r>
-      <w:proofErr w:type="spellEnd"/>
-      <w:r>
-        <w:rPr>
-          <w:color w:val="auto"/>
-          <w:lang w:val="nl-BE"/>
-        </w:rPr>
-        <w:t xml:space="preserve"> en de Presentation </w:t>
-      </w:r>
-      <w:proofErr w:type="spellStart"/>
-      <w:r>
-        <w:rPr>
-          <w:color w:val="auto"/>
-          <w:lang w:val="nl-BE"/>
-        </w:rPr>
-        <w:t>Layer</w:t>
-      </w:r>
-      <w:proofErr w:type="spellEnd"/>
-      <w:r>
-        <w:rPr>
-          <w:color w:val="auto"/>
-          <w:lang w:val="nl-BE"/>
-        </w:rPr>
-        <w:t xml:space="preserve">. In de Data Access </w:t>
-      </w:r>
-      <w:proofErr w:type="spellStart"/>
-      <w:r>
-        <w:rPr>
-          <w:color w:val="auto"/>
-          <w:lang w:val="nl-BE"/>
-        </w:rPr>
-        <w:t>Layer</w:t>
-      </w:r>
-      <w:proofErr w:type="spellEnd"/>
-      <w:r>
-        <w:rPr>
-          <w:color w:val="auto"/>
-          <w:lang w:val="nl-BE"/>
-        </w:rPr>
-        <w:t xml:space="preserve"> bevinden zich alle objecten en logica die te maken hebben met toegang tot de database en alle objecten en logica met betrekking tot EF </w:t>
-      </w:r>
-      <w:proofErr w:type="spellStart"/>
-      <w:r>
-        <w:rPr>
-          <w:color w:val="auto"/>
-          <w:lang w:val="nl-BE"/>
-        </w:rPr>
-        <w:t>Core</w:t>
-      </w:r>
-      <w:proofErr w:type="spellEnd"/>
-      <w:r>
-        <w:rPr>
-          <w:color w:val="auto"/>
-          <w:lang w:val="nl-BE"/>
-        </w:rPr>
-        <w:t xml:space="preserve"> bevinden zich in deze laag. De Business Logic/Service </w:t>
-      </w:r>
-      <w:proofErr w:type="spellStart"/>
-      <w:r>
-        <w:rPr>
-          <w:color w:val="auto"/>
-          <w:lang w:val="nl-BE"/>
-        </w:rPr>
-        <w:t>Layer</w:t>
-      </w:r>
-      <w:proofErr w:type="spellEnd"/>
-      <w:r>
-        <w:rPr>
-          <w:color w:val="auto"/>
-          <w:lang w:val="nl-BE"/>
-        </w:rPr>
-        <w:t xml:space="preserve"> bevat alle objecten en logica die verband houden met de business </w:t>
-      </w:r>
-      <w:proofErr w:type="spellStart"/>
-      <w:r>
-        <w:rPr>
-          <w:color w:val="auto"/>
-          <w:lang w:val="nl-BE"/>
-        </w:rPr>
-        <w:t>rules</w:t>
-      </w:r>
-      <w:proofErr w:type="spellEnd"/>
-      <w:r>
-        <w:rPr>
-          <w:color w:val="auto"/>
-          <w:lang w:val="nl-BE"/>
-        </w:rPr>
-        <w:t xml:space="preserve">. De API </w:t>
-      </w:r>
-      <w:proofErr w:type="spellStart"/>
-      <w:r>
-        <w:rPr>
-          <w:color w:val="auto"/>
-          <w:lang w:val="nl-BE"/>
-        </w:rPr>
-        <w:t>Layer</w:t>
-      </w:r>
-      <w:proofErr w:type="spellEnd"/>
-      <w:r>
-        <w:rPr>
-          <w:color w:val="auto"/>
-          <w:lang w:val="nl-BE"/>
-        </w:rPr>
-        <w:t xml:space="preserve"> bevat alle objecten en logica die nodig zijn om informatie via HTTP naar de presentatie laag te sturen. Ten slotte bevinden alle objecten en logica die nodig zijn om de gebruikersinterface te ontwikkelen zich in de Presentation </w:t>
-      </w:r>
-      <w:proofErr w:type="spellStart"/>
-      <w:r>
-        <w:rPr>
-          <w:color w:val="auto"/>
-          <w:lang w:val="nl-BE"/>
-        </w:rPr>
-        <w:t>Layer</w:t>
-      </w:r>
-      <w:proofErr w:type="spellEnd"/>
-      <w:r>
-        <w:rPr>
-          <w:color w:val="auto"/>
-          <w:lang w:val="nl-BE"/>
-        </w:rPr>
-        <w:t>.</w:t>
+        <w:t xml:space="preserve"> een N-Laagse architectuur, die bestaat uit de volgende lagen: de Data Access Layer, de Business Logic/Service Layer, de API Layer en de Presentation Layer. In de Data Access Layer bevinden zich alle objecten en logica die te maken hebben met toegang tot de database en alle objecten en logica met betrekking tot EF Core bevinden zich in deze laag. De Business Logic/Service Layer bevat alle objecten en logica die verband houden met de business rules. De API Layer bevat alle objecten en logica die nodig zijn om informatie via HTTP naar de presentatie laag te sturen. Ten slotte bevinden alle objecten en logica die nodig zijn om de gebruikersinterface te ontwikkelen zich in de Presentation Layer.</w:t>
       </w:r>
     </w:p>
     <w:p>
@@ -5829,23 +4003,7 @@
           <w:rStyle w:val="Intensievebenadrukking"/>
           <w:lang w:val="nl-BE"/>
         </w:rPr>
-        <w:t>10 – N-</w:t>
-      </w:r>
-      <w:proofErr w:type="spellStart"/>
-      <w:r>
-        <w:rPr>
-          <w:rStyle w:val="Intensievebenadrukking"/>
-          <w:lang w:val="nl-BE"/>
-        </w:rPr>
-        <w:t>Laagse</w:t>
-      </w:r>
-      <w:proofErr w:type="spellEnd"/>
-      <w:r>
-        <w:rPr>
-          <w:rStyle w:val="Intensievebenadrukking"/>
-          <w:lang w:val="nl-BE"/>
-        </w:rPr>
-        <w:t xml:space="preserve"> Architectuur</w:t>
+        <w:t>10 – N-Laagse Architectuur</w:t>
       </w:r>
     </w:p>
     <w:p>
@@ -5863,23 +4021,7 @@
           <w:color w:val="auto"/>
           <w:lang w:val="nl-BE"/>
         </w:rPr>
-        <w:t xml:space="preserve">Dit diagram geeft de stroom van links naar rechts weer, waarbij we verzoeken van de gebruikersinterface naar rechts door de lagen gaan en de resultaten terug naar links tot de Presentation </w:t>
-      </w:r>
-      <w:proofErr w:type="spellStart"/>
-      <w:r>
-        <w:rPr>
-          <w:color w:val="auto"/>
-          <w:lang w:val="nl-BE"/>
-        </w:rPr>
-        <w:t>Layer</w:t>
-      </w:r>
-      <w:proofErr w:type="spellEnd"/>
-      <w:r>
-        <w:rPr>
-          <w:color w:val="auto"/>
-          <w:lang w:val="nl-BE"/>
-        </w:rPr>
-        <w:t xml:space="preserve"> worden doorgegeven:</w:t>
+        <w:t>Dit diagram geeft de stroom van links naar rechts weer, waarbij we verzoeken van de gebruikersinterface naar rechts door de lagen gaan en de resultaten terug naar links tot de Presentation Layer worden doorgegeven:</w:t>
       </w:r>
     </w:p>
     <w:p>
@@ -5900,23 +4042,7 @@
           <w:color w:val="auto"/>
           <w:lang w:val="nl-BE"/>
         </w:rPr>
-        <w:t xml:space="preserve">De Gebruikersinterface communiceert met de API </w:t>
-      </w:r>
-      <w:proofErr w:type="spellStart"/>
-      <w:r>
-        <w:rPr>
-          <w:color w:val="auto"/>
-          <w:lang w:val="nl-BE"/>
-        </w:rPr>
-        <w:t>Layer</w:t>
-      </w:r>
-      <w:proofErr w:type="spellEnd"/>
-      <w:r>
-        <w:rPr>
-          <w:color w:val="auto"/>
-          <w:lang w:val="nl-BE"/>
-        </w:rPr>
-        <w:t xml:space="preserve"> om verzoeken te initiëren.</w:t>
+        <w:t>De Gebruikersinterface communiceert met de API Layer om verzoeken te initiëren.</w:t>
       </w:r>
     </w:p>
     <w:p>
@@ -5937,39 +4063,7 @@
           <w:color w:val="auto"/>
           <w:lang w:val="nl-BE"/>
         </w:rPr>
-        <w:t xml:space="preserve">De API </w:t>
-      </w:r>
-      <w:proofErr w:type="spellStart"/>
-      <w:r>
-        <w:rPr>
-          <w:color w:val="auto"/>
-          <w:lang w:val="nl-BE"/>
-        </w:rPr>
-        <w:t>Layer</w:t>
-      </w:r>
-      <w:proofErr w:type="spellEnd"/>
-      <w:r>
-        <w:rPr>
-          <w:color w:val="auto"/>
-          <w:lang w:val="nl-BE"/>
-        </w:rPr>
-        <w:t xml:space="preserve"> verzendt deze verzoeken naar de Business Logic/Service </w:t>
-      </w:r>
-      <w:proofErr w:type="spellStart"/>
-      <w:r>
-        <w:rPr>
-          <w:color w:val="auto"/>
-          <w:lang w:val="nl-BE"/>
-        </w:rPr>
-        <w:t>Layer</w:t>
-      </w:r>
-      <w:proofErr w:type="spellEnd"/>
-      <w:r>
-        <w:rPr>
-          <w:color w:val="auto"/>
-          <w:lang w:val="nl-BE"/>
-        </w:rPr>
-        <w:t>.</w:t>
+        <w:t>De API Layer verzendt deze verzoeken naar de Business Logic/Service Layer.</w:t>
       </w:r>
     </w:p>
     <w:p>
@@ -5990,46 +4084,14 @@
           <w:color w:val="auto"/>
           <w:lang w:val="nl-BE"/>
         </w:rPr>
-        <w:t xml:space="preserve">De Business Logic/Service </w:t>
-      </w:r>
-      <w:proofErr w:type="spellStart"/>
+        <w:t>De Business Logic/Service Layer voert de benodigde bewerkinge</w:t>
+      </w:r>
       <w:r>
         <w:rPr>
           <w:color w:val="auto"/>
           <w:lang w:val="nl-BE"/>
         </w:rPr>
-        <w:t>Layer</w:t>
-      </w:r>
-      <w:proofErr w:type="spellEnd"/>
-      <w:r>
-        <w:rPr>
-          <w:color w:val="auto"/>
-          <w:lang w:val="nl-BE"/>
-        </w:rPr>
-        <w:t xml:space="preserve"> voert de benodigde bewerkinge</w:t>
-      </w:r>
-      <w:r>
-        <w:rPr>
-          <w:color w:val="auto"/>
-          <w:lang w:val="nl-BE"/>
-        </w:rPr>
-        <w:t xml:space="preserve">n uit, inclusief de communicatie met de Data Access </w:t>
-      </w:r>
-      <w:proofErr w:type="spellStart"/>
-      <w:r>
-        <w:rPr>
-          <w:color w:val="auto"/>
-          <w:lang w:val="nl-BE"/>
-        </w:rPr>
-        <w:t>Layer</w:t>
-      </w:r>
-      <w:proofErr w:type="spellEnd"/>
-      <w:r>
-        <w:rPr>
-          <w:color w:val="auto"/>
-          <w:lang w:val="nl-BE"/>
-        </w:rPr>
-        <w:t xml:space="preserve"> om gegevens op te halen of bij te werken.</w:t>
+        <w:t>n uit, inclusief de communicatie met de Data Access Layer om gegevens op te halen of bij te werken.</w:t>
       </w:r>
     </w:p>
     <w:p>
@@ -6050,23 +4112,7 @@
           <w:color w:val="auto"/>
           <w:lang w:val="nl-BE"/>
         </w:rPr>
-        <w:t xml:space="preserve">De Data Access </w:t>
-      </w:r>
-      <w:proofErr w:type="spellStart"/>
-      <w:r>
-        <w:rPr>
-          <w:color w:val="auto"/>
-          <w:lang w:val="nl-BE"/>
-        </w:rPr>
-        <w:t>Layer</w:t>
-      </w:r>
-      <w:proofErr w:type="spellEnd"/>
-      <w:r>
-        <w:rPr>
-          <w:color w:val="auto"/>
-          <w:lang w:val="nl-BE"/>
-        </w:rPr>
-        <w:t xml:space="preserve"> communiceert rechtstreeks met de dat</w:t>
+        <w:t>De Data Access Layer communiceert rechtstreeks met de dat</w:t>
       </w:r>
       <w:r>
         <w:rPr>
@@ -6214,87 +4260,7 @@
                 <w:color w:val="auto"/>
                 <w:lang w:val="nl-BE"/>
               </w:rPr>
-              <w:t xml:space="preserve">end-technologie wordt ontwikkeld in </w:t>
-            </w:r>
-            <w:proofErr w:type="spellStart"/>
-            <w:r>
-              <w:rPr>
-                <w:color w:val="auto"/>
-                <w:lang w:val="nl-BE"/>
-              </w:rPr>
-              <w:t>React</w:t>
-            </w:r>
-            <w:proofErr w:type="spellEnd"/>
-            <w:r>
-              <w:rPr>
-                <w:color w:val="auto"/>
-                <w:lang w:val="nl-BE"/>
-              </w:rPr>
-              <w:t xml:space="preserve">. Er zal een webapplicatie gemaakt worden op dit gebied. </w:t>
-            </w:r>
-            <w:proofErr w:type="spellStart"/>
-            <w:r>
-              <w:rPr>
-                <w:color w:val="auto"/>
-                <w:lang w:val="nl-BE"/>
-              </w:rPr>
-              <w:t>React</w:t>
-            </w:r>
-            <w:proofErr w:type="spellEnd"/>
-            <w:r>
-              <w:rPr>
-                <w:color w:val="auto"/>
-                <w:lang w:val="nl-BE"/>
-              </w:rPr>
-              <w:t xml:space="preserve"> is een </w:t>
-            </w:r>
-            <w:proofErr w:type="spellStart"/>
-            <w:r>
-              <w:rPr>
-                <w:color w:val="auto"/>
-                <w:lang w:val="nl-BE"/>
-              </w:rPr>
-              <w:t>JavaScript</w:t>
-            </w:r>
-            <w:proofErr w:type="spellEnd"/>
-            <w:r>
-              <w:rPr>
-                <w:color w:val="auto"/>
-                <w:lang w:val="nl-BE"/>
-              </w:rPr>
-              <w:t xml:space="preserve">-bibliotheek die gebruikt wordt voor het bouwen van gebruikersinterfaces. Bovendien wordt </w:t>
-            </w:r>
-            <w:proofErr w:type="spellStart"/>
-            <w:r>
-              <w:rPr>
-                <w:color w:val="auto"/>
-                <w:lang w:val="nl-BE"/>
-              </w:rPr>
-              <w:t>React</w:t>
-            </w:r>
-            <w:proofErr w:type="spellEnd"/>
-            <w:r>
-              <w:rPr>
-                <w:color w:val="auto"/>
-                <w:lang w:val="nl-BE"/>
-              </w:rPr>
-              <w:t xml:space="preserve"> veel keren gedownload volgens de trends van NPM (Node Package Manager). De grootste kracht van </w:t>
-            </w:r>
-            <w:proofErr w:type="spellStart"/>
-            <w:r>
-              <w:rPr>
-                <w:color w:val="auto"/>
-                <w:lang w:val="nl-BE"/>
-              </w:rPr>
-              <w:t>React</w:t>
-            </w:r>
-            <w:proofErr w:type="spellEnd"/>
-            <w:r>
-              <w:rPr>
-                <w:color w:val="auto"/>
-                <w:lang w:val="nl-BE"/>
-              </w:rPr>
-              <w:t xml:space="preserve"> zijn de herbruikbare componenten. Je bouwt kleine onderdelen, die je vervolgens kunt hergebruiken in je applicatie. </w:t>
+              <w:t xml:space="preserve">end-technologie wordt ontwikkeld in React. Er zal een webapplicatie gemaakt worden op dit gebied. React is een JavaScript-bibliotheek die gebruikt wordt voor het bouwen van gebruikersinterfaces. Bovendien wordt React veel keren gedownload volgens de trends van NPM (Node Package Manager). De grootste kracht van React zijn de herbruikbare componenten. Je bouwt kleine onderdelen, die je vervolgens kunt hergebruiken in je applicatie. </w:t>
             </w:r>
           </w:p>
         </w:tc>
@@ -6335,32 +4301,14 @@
                 <w:rStyle w:val="Intensievebenadrukking"/>
                 <w:lang w:val="nl-BE"/>
               </w:rPr>
-              <w:t xml:space="preserve"> – </w:t>
-            </w:r>
-            <w:proofErr w:type="spellStart"/>
+              <w:t xml:space="preserve"> – React L</w:t>
+            </w:r>
             <w:r>
               <w:rPr>
                 <w:rStyle w:val="Intensievebenadrukking"/>
-                <w:lang w:val="nl-BE"/>
-              </w:rPr>
-              <w:t>React</w:t>
-            </w:r>
-            <w:proofErr w:type="spellEnd"/>
-            <w:r>
-              <w:rPr>
-                <w:rStyle w:val="Intensievebenadrukking"/>
-                <w:lang w:val="nl-BE"/>
-              </w:rPr>
-              <w:t xml:space="preserve"> L</w:t>
-            </w:r>
-            <w:proofErr w:type="spellStart"/>
-            <w:r>
-              <w:rPr>
-                <w:rStyle w:val="Intensievebenadrukking"/>
               </w:rPr>
               <w:t>ogo</w:t>
             </w:r>
-            <w:proofErr w:type="spellEnd"/>
           </w:p>
           <w:p>
             <w:pPr>
@@ -6374,55 +4322,7 @@
                 <w:color w:val="auto"/>
                 <w:lang w:val="nl-BE"/>
               </w:rPr>
-              <w:t xml:space="preserve">Net als andere </w:t>
-            </w:r>
-            <w:proofErr w:type="spellStart"/>
-            <w:r>
-              <w:rPr>
-                <w:color w:val="auto"/>
-                <w:lang w:val="nl-BE"/>
-              </w:rPr>
-              <w:t>JavaScript</w:t>
-            </w:r>
-            <w:proofErr w:type="spellEnd"/>
-            <w:r>
-              <w:rPr>
-                <w:color w:val="auto"/>
-                <w:lang w:val="nl-BE"/>
-              </w:rPr>
-              <w:t xml:space="preserve">-bibliotheken maakt </w:t>
-            </w:r>
-            <w:proofErr w:type="spellStart"/>
-            <w:r>
-              <w:rPr>
-                <w:color w:val="auto"/>
-                <w:lang w:val="nl-BE"/>
-              </w:rPr>
-              <w:t>React</w:t>
-            </w:r>
-            <w:proofErr w:type="spellEnd"/>
-            <w:r>
-              <w:rPr>
-                <w:color w:val="auto"/>
-                <w:lang w:val="nl-BE"/>
-              </w:rPr>
-              <w:t xml:space="preserve"> gebruik van Single Page Applications (</w:t>
-            </w:r>
-            <w:proofErr w:type="spellStart"/>
-            <w:r>
-              <w:rPr>
-                <w:color w:val="auto"/>
-                <w:lang w:val="nl-BE"/>
-              </w:rPr>
-              <w:t>SPA's</w:t>
-            </w:r>
-            <w:proofErr w:type="spellEnd"/>
-            <w:r>
-              <w:rPr>
-                <w:color w:val="auto"/>
-                <w:lang w:val="nl-BE"/>
-              </w:rPr>
-              <w:t xml:space="preserve">), wat inhoudt dat er slechts één </w:t>
+              <w:t xml:space="preserve">Net als andere JavaScript-bibliotheken maakt React gebruik van Single Page Applications (SPA's), wat inhoudt dat er slechts één </w:t>
             </w:r>
             <w:r>
               <w:rPr>
@@ -6450,23 +4350,7 @@
                 <w:color w:val="auto"/>
                 <w:lang w:val="nl-BE"/>
               </w:rPr>
-              <w:t xml:space="preserve">tml-bestand te laden. Bij het betreden van de site worden de </w:t>
-            </w:r>
-            <w:proofErr w:type="spellStart"/>
-            <w:r>
-              <w:rPr>
-                <w:color w:val="auto"/>
-                <w:lang w:val="nl-BE"/>
-              </w:rPr>
-              <w:t>JavaScript</w:t>
-            </w:r>
-            <w:proofErr w:type="spellEnd"/>
-            <w:r>
-              <w:rPr>
-                <w:color w:val="auto"/>
-                <w:lang w:val="nl-BE"/>
-              </w:rPr>
-              <w:t>-bestanden geladen. Wanneer er wordt overgeschakeld naar andere pagina's, vindt er geen nieuwe serververbinding plaats om de pagina te laden. In plaats daarvan wordt alle benodigde inhoud in één keer geladen, wat eerder enige tijd kan kosten. Echter, nadat alles is geladen, resulteert dit in aanzienlijk snellere prestaties.</w:t>
+              <w:t>tml-bestand te laden. Bij het betreden van de site worden de JavaScript-bestanden geladen. Wanneer er wordt overgeschakeld naar andere pagina's, vindt er geen nieuwe serververbinding plaats om de pagina te laden. In plaats daarvan wordt alle benodigde inhoud in één keer geladen, wat eerder enige tijd kan kosten. Echter, nadat alles is geladen, resulteert dit in aanzienlijk snellere prestaties.</w:t>
             </w:r>
           </w:p>
         </w:tc>
@@ -6536,21 +4420,12 @@
                 <w:lang w:val="en-US" w:eastAsia="nl-BE"/>
               </w:rPr>
             </w:pPr>
-            <w:proofErr w:type="spellStart"/>
             <w:r>
               <w:rPr>
                 <w:rStyle w:val="Intensievebenadrukking"/>
                 <w:lang w:val="en-US"/>
               </w:rPr>
-              <w:t>Figuur</w:t>
-            </w:r>
-            <w:proofErr w:type="spellEnd"/>
-            <w:r>
-              <w:rPr>
-                <w:rStyle w:val="Intensievebenadrukking"/>
-                <w:lang w:val="en-US"/>
-              </w:rPr>
-              <w:t xml:space="preserve"> </w:t>
+              <w:t xml:space="preserve">Figuur </w:t>
             </w:r>
             <w:r>
               <w:rPr>
@@ -6661,71 +4536,7 @@
                 <w:color w:val="auto"/>
                 <w:lang w:val="nl-BE"/>
               </w:rPr>
-              <w:t xml:space="preserve">Voor de backend gebruiken we .NET </w:t>
-            </w:r>
-            <w:proofErr w:type="spellStart"/>
-            <w:r>
-              <w:rPr>
-                <w:color w:val="auto"/>
-                <w:lang w:val="nl-BE"/>
-              </w:rPr>
-              <w:t>Core</w:t>
-            </w:r>
-            <w:proofErr w:type="spellEnd"/>
-            <w:r>
-              <w:rPr>
-                <w:color w:val="auto"/>
-                <w:lang w:val="nl-BE"/>
-              </w:rPr>
-              <w:t xml:space="preserve">, een open-source, cross-platform </w:t>
-            </w:r>
-            <w:proofErr w:type="spellStart"/>
-            <w:r>
-              <w:rPr>
-                <w:color w:val="auto"/>
-                <w:lang w:val="nl-BE"/>
-              </w:rPr>
-              <w:t>framework</w:t>
-            </w:r>
-            <w:proofErr w:type="spellEnd"/>
-            <w:r>
-              <w:rPr>
-                <w:color w:val="auto"/>
-                <w:lang w:val="nl-BE"/>
-              </w:rPr>
-              <w:t xml:space="preserve"> ontwikkeld door Microsoft voor het bouwen van krachtige en schaalbare backend-toepassingen. .NET </w:t>
-            </w:r>
-            <w:proofErr w:type="spellStart"/>
-            <w:r>
-              <w:rPr>
-                <w:color w:val="auto"/>
-                <w:lang w:val="nl-BE"/>
-              </w:rPr>
-              <w:t>Core</w:t>
-            </w:r>
-            <w:proofErr w:type="spellEnd"/>
-            <w:r>
-              <w:rPr>
-                <w:color w:val="auto"/>
-                <w:lang w:val="nl-BE"/>
-              </w:rPr>
-              <w:t xml:space="preserve"> biedt verschillende functies, waaronder beveiliging met betrekking tot authenticatie en autorisatie, integratie met Docker-containers, ondersteuning voor microservices en CI/CD-pijplijnen. Ontwikkelaars kunnen de onderdelen van het </w:t>
-            </w:r>
-            <w:proofErr w:type="spellStart"/>
-            <w:r>
-              <w:rPr>
-                <w:color w:val="auto"/>
-                <w:lang w:val="nl-BE"/>
-              </w:rPr>
-              <w:t>framework</w:t>
-            </w:r>
-            <w:proofErr w:type="spellEnd"/>
-            <w:r>
-              <w:rPr>
-                <w:color w:val="auto"/>
-                <w:lang w:val="nl-BE"/>
-              </w:rPr>
-              <w:t xml:space="preserve"> gebruiken die ze nodig hebben, dankzij de modulaire architectuur.</w:t>
+              <w:t>Voor de backend gebruiken we .NET Core, een open-source, cross-platform framework ontwikkeld door Microsoft voor het bouwen van krachtige en schaalbare backend-toepassingen. .NET Core biedt verschillende functies, waaronder beveiliging met betrekking tot authenticatie en autorisatie, integratie met Docker-containers, ondersteuning voor microservices en CI/CD-pijplijnen. Ontwikkelaars kunnen de onderdelen van het framework gebruiken die ze nodig hebben, dankzij de modulaire architectuur.</w:t>
             </w:r>
           </w:p>
         </w:tc>
@@ -6746,21 +4557,12 @@
                 <w:lang w:val="en-US"/>
               </w:rPr>
             </w:pPr>
-            <w:proofErr w:type="spellStart"/>
             <w:r>
               <w:rPr>
                 <w:rStyle w:val="Intensievebenadrukking"/>
                 <w:lang w:val="en-US"/>
               </w:rPr>
-              <w:t>Figuur</w:t>
-            </w:r>
-            <w:proofErr w:type="spellEnd"/>
-            <w:r>
-              <w:rPr>
-                <w:rStyle w:val="Intensievebenadrukking"/>
-                <w:lang w:val="en-US"/>
-              </w:rPr>
-              <w:t xml:space="preserve"> </w:t>
+              <w:t xml:space="preserve">Figuur </w:t>
             </w:r>
             <w:r>
               <w:rPr>
@@ -6976,15 +4778,7 @@
                 <w:color w:val="auto"/>
                 <w:lang w:val="nl-BE"/>
               </w:rPr>
-              <w:t xml:space="preserve">Microsoft SQL Server is een relationeel databasebeheersysteem dat gegevens </w:t>
-            </w:r>
-            <w:proofErr w:type="spellStart"/>
-            <w:r>
-              <w:rPr>
-                <w:color w:val="auto"/>
-                <w:lang w:val="nl-BE"/>
-              </w:rPr>
-              <w:t>opslaa</w:t>
+              <w:t>Microsoft SQL Server is een relationeel databasebeheersysteem dat gegevens opslaa</w:t>
             </w:r>
             <w:r>
               <w:rPr>
@@ -6993,45 +4787,12 @@
               </w:rPr>
               <w:t>gd</w:t>
             </w:r>
-            <w:proofErr w:type="spellEnd"/>
-            <w:r>
-              <w:rPr>
-                <w:color w:val="auto"/>
-                <w:lang w:val="nl-BE"/>
-              </w:rPr>
-              <w:t xml:space="preserve"> en ophaalt zoals gevraagd door andere softwaretoepassingen, zowel op dezelfde computer als op externe computers, met behulp van het client-servermodel. Microsoft biedt </w:t>
-            </w:r>
-            <w:proofErr w:type="spellStart"/>
-            <w:r>
-              <w:rPr>
-                <w:color w:val="auto"/>
-                <w:lang w:val="nl-BE"/>
-              </w:rPr>
-              <w:t>API's</w:t>
-            </w:r>
-            <w:proofErr w:type="spellEnd"/>
-            <w:r>
-              <w:rPr>
-                <w:color w:val="auto"/>
-                <w:lang w:val="nl-BE"/>
-              </w:rPr>
-              <w:t xml:space="preserve"> voor toegang tot SQL Server via internet als een </w:t>
-            </w:r>
-            <w:proofErr w:type="spellStart"/>
-            <w:r>
-              <w:rPr>
-                <w:color w:val="auto"/>
-                <w:lang w:val="nl-BE"/>
-              </w:rPr>
-              <w:t>webservice</w:t>
-            </w:r>
-            <w:proofErr w:type="spellEnd"/>
-            <w:r>
-              <w:rPr>
-                <w:color w:val="auto"/>
-                <w:lang w:val="nl-BE"/>
-              </w:rPr>
-              <w:t>. Een RDBMS doet echter veel meer dan alleen gegevens ophalen voor clienttoepassingen. Interne functies, zoals bufferbeheer, zorgen ervoor dat de meest gebruikte gegevens beschikbaar zijn in de snelst beschikbare opslagvorm om de toegang te versnellen.</w:t>
+            <w:r>
+              <w:rPr>
+                <w:color w:val="auto"/>
+                <w:lang w:val="nl-BE"/>
+              </w:rPr>
+              <w:t xml:space="preserve"> en ophaalt zoals gevraagd door andere softwaretoepassingen, zowel op dezelfde computer als op externe computers, met behulp van het client-servermodel. Microsoft biedt API's voor toegang tot SQL Server via internet als een webservice. Een RDBMS doet echter veel meer dan alleen gegevens ophalen voor clienttoepassingen. Interne functies, zoals bufferbeheer, zorgen ervoor dat de meest gebruikte gegevens beschikbaar zijn in de snelst beschikbare opslagvorm om de toegang te versnellen.</w:t>
             </w:r>
           </w:p>
         </w:tc>
@@ -7187,21 +4948,12 @@
               </w:rPr>
               <w:t xml:space="preserve">Azure </w:t>
             </w:r>
-            <w:proofErr w:type="spellStart"/>
-            <w:r>
-              <w:rPr>
-                <w:color w:val="auto"/>
-                <w:lang w:val="nl-BE"/>
-              </w:rPr>
-              <w:t>DevOps</w:t>
-            </w:r>
-            <w:proofErr w:type="spellEnd"/>
-            <w:r>
-              <w:rPr>
-                <w:color w:val="auto"/>
-                <w:lang w:val="nl-BE"/>
-              </w:rPr>
-              <w:t xml:space="preserve"> </w:t>
+            <w:r>
+              <w:rPr>
+                <w:color w:val="auto"/>
+                <w:lang w:val="nl-BE"/>
+              </w:rPr>
+              <w:t xml:space="preserve">DevOps </w:t>
             </w:r>
             <w:r>
               <w:rPr>
@@ -7224,85 +4976,19 @@
               </w:rPr>
               <w:t xml:space="preserve">Azure </w:t>
             </w:r>
-            <w:proofErr w:type="spellStart"/>
-            <w:r>
-              <w:rPr>
-                <w:color w:val="auto"/>
-                <w:lang w:val="nl-BE"/>
-              </w:rPr>
-              <w:t>DevOps</w:t>
-            </w:r>
-            <w:proofErr w:type="spellEnd"/>
-            <w:r>
-              <w:rPr>
-                <w:color w:val="auto"/>
-                <w:lang w:val="nl-BE"/>
-              </w:rPr>
-              <w:t xml:space="preserve"> is een versiebeheersysteem dat voornamelijk wordt gebruikt door programmeurs en anderen die code schrijven. Het werkt via de </w:t>
-            </w:r>
-            <w:proofErr w:type="spellStart"/>
-            <w:r>
-              <w:rPr>
-                <w:color w:val="auto"/>
-                <w:lang w:val="nl-BE"/>
-              </w:rPr>
-              <w:t>command</w:t>
-            </w:r>
-            <w:proofErr w:type="spellEnd"/>
-            <w:r>
-              <w:rPr>
-                <w:color w:val="auto"/>
-                <w:lang w:val="nl-BE"/>
-              </w:rPr>
-              <w:t xml:space="preserve"> line van je lokale computer en stelt je in staat om bestanden en wijzigingen in die bestanden bij te houden in een </w:t>
-            </w:r>
-            <w:proofErr w:type="spellStart"/>
-            <w:r>
-              <w:rPr>
-                <w:color w:val="auto"/>
-                <w:lang w:val="nl-BE"/>
-              </w:rPr>
-              <w:t>repository</w:t>
-            </w:r>
-            <w:proofErr w:type="spellEnd"/>
-            <w:r>
-              <w:rPr>
-                <w:color w:val="auto"/>
-                <w:lang w:val="nl-BE"/>
-              </w:rPr>
-              <w:t xml:space="preserve"> of </w:t>
-            </w:r>
-            <w:proofErr w:type="spellStart"/>
-            <w:r>
-              <w:rPr>
-                <w:color w:val="auto"/>
-                <w:lang w:val="nl-BE"/>
-              </w:rPr>
-              <w:t>repo</w:t>
-            </w:r>
-            <w:proofErr w:type="spellEnd"/>
-            <w:r>
-              <w:rPr>
-                <w:color w:val="auto"/>
-                <w:lang w:val="nl-BE"/>
-              </w:rPr>
-              <w:t xml:space="preserve"> en deze kan ik importeren in GitHub </w:t>
-            </w:r>
-            <w:proofErr w:type="spellStart"/>
-            <w:r>
-              <w:rPr>
-                <w:color w:val="auto"/>
-                <w:lang w:val="nl-BE"/>
-              </w:rPr>
-              <w:t>clonen</w:t>
-            </w:r>
-            <w:proofErr w:type="spellEnd"/>
-            <w:r>
-              <w:rPr>
-                <w:color w:val="auto"/>
-                <w:lang w:val="nl-BE"/>
-              </w:rPr>
-              <w:t>.</w:t>
+            <w:r>
+              <w:rPr>
+                <w:color w:val="auto"/>
+                <w:lang w:val="nl-BE"/>
+              </w:rPr>
+              <w:t>DevOps is een versiebeheersysteem dat voornamelijk wordt gebruikt door programmeurs en anderen die code schrijven. Het werkt via de command line van je lokale computer en stelt je in staat om bestanden en wijzigingen in die bestanden bij te houden in een repository of repo</w:t>
+            </w:r>
+            <w:r>
+              <w:rPr>
+                <w:color w:val="auto"/>
+                <w:lang w:val="nl-BE"/>
+              </w:rPr>
+              <w:t xml:space="preserve"> en deze kan ik importeren in GitHub clonen.</w:t>
             </w:r>
           </w:p>
         </w:tc>
@@ -7349,23 +5035,7 @@
                 <w:rStyle w:val="Intensievebenadrukking"/>
                 <w:lang w:val="nl-BE"/>
               </w:rPr>
-              <w:t xml:space="preserve"> Azure </w:t>
-            </w:r>
-            <w:proofErr w:type="spellStart"/>
-            <w:r>
-              <w:rPr>
-                <w:rStyle w:val="Intensievebenadrukking"/>
-                <w:lang w:val="nl-BE"/>
-              </w:rPr>
-              <w:t>DevOps</w:t>
-            </w:r>
-            <w:proofErr w:type="spellEnd"/>
-            <w:r>
-              <w:rPr>
-                <w:rStyle w:val="Intensievebenadrukking"/>
-                <w:lang w:val="nl-BE"/>
-              </w:rPr>
-              <w:t xml:space="preserve"> Logo</w:t>
+              <w:t xml:space="preserve"> Azure DevOps Logo</w:t>
             </w:r>
           </w:p>
         </w:tc>
@@ -7431,62 +5101,14 @@
           <w:color w:val="auto"/>
           <w:lang w:val="nl-BE"/>
         </w:rPr>
-        <w:t xml:space="preserve">De API-documentatie wordt in </w:t>
-      </w:r>
-      <w:proofErr w:type="spellStart"/>
+        <w:t>De API-documentatie wordt in SwaggerUI getoond dankzij de packages hieronder</w:t>
+      </w:r>
       <w:r>
         <w:rPr>
           <w:color w:val="auto"/>
           <w:lang w:val="nl-BE"/>
         </w:rPr>
-        <w:t>SwaggerUI</w:t>
-      </w:r>
-      <w:proofErr w:type="spellEnd"/>
-      <w:r>
-        <w:rPr>
-          <w:color w:val="auto"/>
-          <w:lang w:val="nl-BE"/>
-        </w:rPr>
-        <w:t xml:space="preserve"> getoond dankzij de packages hieronder</w:t>
-      </w:r>
-      <w:r>
-        <w:rPr>
-          <w:color w:val="auto"/>
-          <w:lang w:val="nl-BE"/>
-        </w:rPr>
-        <w:t xml:space="preserve"> van </w:t>
-      </w:r>
-      <w:proofErr w:type="spellStart"/>
-      <w:r>
-        <w:rPr>
-          <w:color w:val="auto"/>
-          <w:lang w:val="nl-BE"/>
-        </w:rPr>
-        <w:t>Swashbuckle</w:t>
-      </w:r>
-      <w:proofErr w:type="spellEnd"/>
-      <w:r>
-        <w:rPr>
-          <w:color w:val="auto"/>
-          <w:lang w:val="nl-BE"/>
-        </w:rPr>
-        <w:t xml:space="preserve"> </w:t>
-      </w:r>
-      <w:proofErr w:type="spellStart"/>
-      <w:r>
-        <w:rPr>
-          <w:color w:val="auto"/>
-          <w:lang w:val="nl-BE"/>
-        </w:rPr>
-        <w:t>AspNetCore</w:t>
-      </w:r>
-      <w:proofErr w:type="spellEnd"/>
-      <w:r>
-        <w:rPr>
-          <w:color w:val="auto"/>
-          <w:lang w:val="nl-BE"/>
-        </w:rPr>
-        <w:t>.</w:t>
+        <w:t xml:space="preserve"> van Swashbuckle AspNetCore.</w:t>
       </w:r>
       <w:r>
         <w:rPr>
@@ -7575,37 +5197,19 @@
         </w:rPr>
         <w:t xml:space="preserve"> </w:t>
       </w:r>
-      <w:proofErr w:type="spellStart"/>
       <w:r>
         <w:rPr>
           <w:rStyle w:val="Intensievebenadrukking"/>
           <w:lang w:val="nl-BE"/>
         </w:rPr>
-        <w:t>Swashbuckle</w:t>
-      </w:r>
-      <w:proofErr w:type="spellEnd"/>
+        <w:t xml:space="preserve">Swashbuckle </w:t>
+      </w:r>
       <w:r>
         <w:rPr>
           <w:rStyle w:val="Intensievebenadrukking"/>
           <w:lang w:val="nl-BE"/>
         </w:rPr>
-        <w:t xml:space="preserve"> </w:t>
-      </w:r>
-      <w:proofErr w:type="spellStart"/>
-      <w:r>
-        <w:rPr>
-          <w:rStyle w:val="Intensievebenadrukking"/>
-          <w:lang w:val="nl-BE"/>
-        </w:rPr>
-        <w:t>NuGet</w:t>
-      </w:r>
-      <w:proofErr w:type="spellEnd"/>
-      <w:r>
-        <w:rPr>
-          <w:rStyle w:val="Intensievebenadrukking"/>
-          <w:lang w:val="nl-BE"/>
-        </w:rPr>
-        <w:t xml:space="preserve"> Package</w:t>
+        <w:t>NuGet Package</w:t>
       </w:r>
       <w:r>
         <w:rPr>
@@ -7645,71 +5249,7 @@
           <w:lang w:val="nl-BE"/>
         </w:rPr>
         <w:lastRenderedPageBreak/>
-        <w:t>Hieronder ziet u screenshots van de API documentatie samen met de uitleg en rechts de ‘</w:t>
-      </w:r>
-      <w:proofErr w:type="spellStart"/>
-      <w:r>
-        <w:rPr>
-          <w:color w:val="auto"/>
-          <w:lang w:val="nl-BE"/>
-        </w:rPr>
-        <w:t>CustomOperationIds</w:t>
-      </w:r>
-      <w:proofErr w:type="spellEnd"/>
-      <w:r>
-        <w:rPr>
-          <w:color w:val="auto"/>
-          <w:lang w:val="nl-BE"/>
-        </w:rPr>
-        <w:t xml:space="preserve"> </w:t>
-      </w:r>
-      <w:proofErr w:type="spellStart"/>
-      <w:r>
-        <w:rPr>
-          <w:color w:val="auto"/>
-          <w:lang w:val="nl-BE"/>
-        </w:rPr>
-        <w:t>TryGetMethodInfo</w:t>
-      </w:r>
-      <w:proofErr w:type="spellEnd"/>
-      <w:r>
-        <w:rPr>
-          <w:color w:val="auto"/>
-          <w:lang w:val="nl-BE"/>
-        </w:rPr>
-        <w:t xml:space="preserve">’ (bijvoorbeeld: </w:t>
-      </w:r>
-      <w:proofErr w:type="spellStart"/>
-      <w:r>
-        <w:rPr>
-          <w:color w:val="auto"/>
-          <w:lang w:val="nl-BE"/>
-        </w:rPr>
-        <w:t>GetAll</w:t>
-      </w:r>
-      <w:proofErr w:type="spellEnd"/>
-      <w:r>
-        <w:rPr>
-          <w:color w:val="auto"/>
-          <w:lang w:val="nl-BE"/>
-        </w:rPr>
-        <w:t xml:space="preserve">(), Post(), </w:t>
-      </w:r>
-      <w:proofErr w:type="spellStart"/>
-      <w:r>
-        <w:rPr>
-          <w:color w:val="auto"/>
-          <w:lang w:val="nl-BE"/>
-        </w:rPr>
-        <w:t>etc</w:t>
-      </w:r>
-      <w:proofErr w:type="spellEnd"/>
-      <w:r>
-        <w:rPr>
-          <w:color w:val="auto"/>
-          <w:lang w:val="nl-BE"/>
-        </w:rPr>
-        <w:t>).</w:t>
+        <w:t>Hieronder ziet u screenshots van de API documentatie samen met de uitleg en rechts de ‘CustomOperationIds TryGetMethodInfo’ (bijvoorbeeld: GetAll(), Post(), etc).</w:t>
       </w:r>
     </w:p>
     <w:p>
@@ -8828,83 +6368,603 @@
     <w:p>
       <w:pPr>
         <w:rPr>
-          <w:lang w:val="nl-BE" w:eastAsia="nl-BE"/>
-        </w:rPr>
-      </w:pPr>
-      <w:r>
-        <w:rPr>
           <w:color w:val="auto"/>
         </w:rPr>
-        <w:t>Bij de zorgkundige pagina ‘</w:t>
-      </w:r>
-      <w:proofErr w:type="spellStart"/>
+      </w:pPr>
       <w:r>
         <w:rPr>
           <w:color w:val="auto"/>
         </w:rPr>
-        <w:t>NursePage</w:t>
-      </w:r>
-      <w:proofErr w:type="spellEnd"/>
+        <w:t>De zorgkundige binnen de ‘NursePage’ hebben nu een TeamId gekregen, zodat ze mooi gegroepeerd worden.</w:t>
+      </w:r>
       <w:r>
         <w:rPr>
           <w:color w:val="auto"/>
         </w:rPr>
-        <w:t xml:space="preserve">’ </w:t>
-      </w:r>
-      <w:r>
-        <w:rPr>
-          <w:color w:val="auto"/>
-        </w:rPr>
-        <w:t>heb ik</w:t>
+        <w:t xml:space="preserve"> ‘TeamPage’ is nieuw aangemaakt samen met de CRUD operaties.</w:t>
       </w:r>
     </w:p>
     <w:p>
       <w:pPr>
-        <w:pStyle w:val="Kop3"/>
         <w:rPr>
           <w:lang w:val="nl-BE" w:eastAsia="nl-BE"/>
         </w:rPr>
       </w:pPr>
       <w:r>
         <w:rPr>
+          <w:noProof/>
           <w:lang w:val="nl-BE" w:eastAsia="nl-BE"/>
         </w:rPr>
-        <w:t>Teamplan</w:t>
+        <w:drawing>
+          <wp:inline distT="0" distB="0" distL="0" distR="0" wp14:anchorId="72F6C856" wp14:editId="10EA6DC7">
+            <wp:extent cx="5760720" cy="3239135"/>
+            <wp:effectExtent l="0" t="0" r="0" b="0"/>
+            <wp:docPr id="555899210" name="Afbeelding 1" descr="Afbeelding met tekst, schermopname, diagram, software&#10;&#10;Automatisch gegenereerde beschrijving"/>
+            <wp:cNvGraphicFramePr>
+              <a:graphicFrameLocks xmlns:a="http://schemas.openxmlformats.org/drawingml/2006/main" noChangeAspect="1"/>
+            </wp:cNvGraphicFramePr>
+            <a:graphic xmlns:a="http://schemas.openxmlformats.org/drawingml/2006/main">
+              <a:graphicData uri="http://schemas.openxmlformats.org/drawingml/2006/picture">
+                <pic:pic xmlns:pic="http://schemas.openxmlformats.org/drawingml/2006/picture">
+                  <pic:nvPicPr>
+                    <pic:cNvPr id="555899210" name="Afbeelding 1" descr="Afbeelding met tekst, schermopname, diagram, software&#10;&#10;Automatisch gegenereerde beschrijving"/>
+                    <pic:cNvPicPr/>
+                  </pic:nvPicPr>
+                  <pic:blipFill>
+                    <a:blip r:embed="rId32"/>
+                    <a:stretch>
+                      <a:fillRect/>
+                    </a:stretch>
+                  </pic:blipFill>
+                  <pic:spPr>
+                    <a:xfrm>
+                      <a:off x="0" y="0"/>
+                      <a:ext cx="5760720" cy="3239135"/>
+                    </a:xfrm>
+                    <a:prstGeom prst="rect">
+                      <a:avLst/>
+                    </a:prstGeom>
+                  </pic:spPr>
+                </pic:pic>
+              </a:graphicData>
+            </a:graphic>
+          </wp:inline>
+        </w:drawing>
       </w:r>
     </w:p>
     <w:p>
       <w:pPr>
-        <w:rPr>
-          <w:color w:val="auto"/>
-        </w:rPr>
-      </w:pPr>
-      <w:r>
-        <w:rPr>
-          <w:color w:val="auto"/>
-        </w:rPr>
-        <w:t>Bij de zorgkundige shift pagina ‘</w:t>
-      </w:r>
-      <w:proofErr w:type="spellStart"/>
-      <w:r>
-        <w:rPr>
-          <w:color w:val="auto"/>
-        </w:rPr>
-        <w:t>NurseShiftPage</w:t>
-      </w:r>
-      <w:proofErr w:type="spellEnd"/>
-      <w:r>
-        <w:rPr>
-          <w:color w:val="auto"/>
-        </w:rPr>
-        <w:t xml:space="preserve">’ heb ik de Teamplan </w:t>
+        <w:spacing w:after="200" w:line="276" w:lineRule="auto"/>
+        <w:jc w:val="left"/>
+        <w:rPr>
+          <w:i/>
+          <w:lang w:val="nl-BE" w:eastAsia="nl-BE"/>
+        </w:rPr>
+      </w:pPr>
+      <w:r>
+        <w:rPr>
+          <w:lang w:val="nl-BE" w:eastAsia="nl-BE"/>
+        </w:rPr>
+        <w:br w:type="page"/>
       </w:r>
     </w:p>
     <w:p>
       <w:pPr>
-        <w:rPr>
-          <w:lang w:eastAsia="nl-BE"/>
-        </w:rPr>
-      </w:pPr>
+        <w:pStyle w:val="Kop3"/>
+        <w:rPr>
+          <w:lang w:val="nl-BE" w:eastAsia="nl-BE"/>
+        </w:rPr>
+      </w:pPr>
+      <w:r>
+        <w:rPr>
+          <w:lang w:val="nl-BE" w:eastAsia="nl-BE"/>
+        </w:rPr>
+        <w:lastRenderedPageBreak/>
+        <w:t>Teamplan</w:t>
+      </w:r>
+    </w:p>
+    <w:p>
+      <w:pPr>
+        <w:rPr>
+          <w:color w:val="auto"/>
+        </w:rPr>
+      </w:pPr>
+      <w:r>
+        <w:rPr>
+          <w:color w:val="auto"/>
+        </w:rPr>
+        <w:t xml:space="preserve">De ‘TeamplanPage’ dient ook om de zorgkundige shiften te verdelen. Als je op een </w:t>
+      </w:r>
+      <w:r>
+        <w:rPr>
+          <w:color w:val="auto"/>
+        </w:rPr>
+        <w:t>Teamplan drukt, dan kom je op een Zorgkundige Shift Lijst van dat Teamplan. De zorgkundige shift heeft nu een TeamplanId.</w:t>
+      </w:r>
+      <w:r>
+        <w:rPr>
+          <w:color w:val="auto"/>
+        </w:rPr>
+        <w:t xml:space="preserve"> De ‘TeamplanPage’ is nieuw aangemaakt samen met de CRUD operaties.</w:t>
+      </w:r>
+      <w:r>
+        <w:rPr>
+          <w:color w:val="auto"/>
+        </w:rPr>
+        <w:t xml:space="preserve"> In de kolom van ‘Veranderingen’ heb ik een extra Icoontje toegevoegd waarmee we de hele teamplanning kunnen exporteren naar een Excel-bestandje.</w:t>
+      </w:r>
+    </w:p>
+    <w:p>
+      <w:r>
+        <w:rPr>
+          <w:noProof/>
+        </w:rPr>
+        <w:drawing>
+          <wp:inline distT="0" distB="0" distL="0" distR="0" wp14:anchorId="7F34DE41" wp14:editId="24C8244B">
+            <wp:extent cx="5760720" cy="3238500"/>
+            <wp:effectExtent l="0" t="0" r="0" b="0"/>
+            <wp:docPr id="844341313" name="Afbeelding 1" descr="Afbeelding met tekst, schermopname, software, Webpagina&#10;&#10;Automatisch gegenereerde beschrijving"/>
+            <wp:cNvGraphicFramePr>
+              <a:graphicFrameLocks xmlns:a="http://schemas.openxmlformats.org/drawingml/2006/main" noChangeAspect="1"/>
+            </wp:cNvGraphicFramePr>
+            <a:graphic xmlns:a="http://schemas.openxmlformats.org/drawingml/2006/main">
+              <a:graphicData uri="http://schemas.openxmlformats.org/drawingml/2006/picture">
+                <pic:pic xmlns:pic="http://schemas.openxmlformats.org/drawingml/2006/picture">
+                  <pic:nvPicPr>
+                    <pic:cNvPr id="844341313" name="Afbeelding 1" descr="Afbeelding met tekst, schermopname, software, Webpagina&#10;&#10;Automatisch gegenereerde beschrijving"/>
+                    <pic:cNvPicPr>
+                      <a:picLocks noChangeAspect="1" noChangeArrowheads="1"/>
+                    </pic:cNvPicPr>
+                  </pic:nvPicPr>
+                  <pic:blipFill>
+                    <a:blip r:embed="rId33" cstate="print">
+                      <a:extLst>
+                        <a:ext uri="{28A0092B-C50C-407E-A947-70E740481C1C}">
+                          <a14:useLocalDpi xmlns:a14="http://schemas.microsoft.com/office/drawing/2010/main" val="0"/>
+                        </a:ext>
+                      </a:extLst>
+                    </a:blip>
+                    <a:srcRect/>
+                    <a:stretch>
+                      <a:fillRect/>
+                    </a:stretch>
+                  </pic:blipFill>
+                  <pic:spPr bwMode="auto">
+                    <a:xfrm>
+                      <a:off x="0" y="0"/>
+                      <a:ext cx="5760720" cy="3238500"/>
+                    </a:xfrm>
+                    <a:prstGeom prst="rect">
+                      <a:avLst/>
+                    </a:prstGeom>
+                    <a:noFill/>
+                    <a:ln>
+                      <a:noFill/>
+                    </a:ln>
+                  </pic:spPr>
+                </pic:pic>
+              </a:graphicData>
+            </a:graphic>
+          </wp:inline>
+        </w:drawing>
+      </w:r>
+      <w:r>
+        <w:t xml:space="preserve"> </w:t>
+      </w:r>
+      <w:r>
+        <w:rPr>
+          <w:noProof/>
+        </w:rPr>
+        <w:drawing>
+          <wp:inline distT="0" distB="0" distL="0" distR="0" wp14:anchorId="0DC58391" wp14:editId="296124BB">
+            <wp:extent cx="5760720" cy="3239135"/>
+            <wp:effectExtent l="0" t="0" r="0" b="0"/>
+            <wp:docPr id="1651342724" name="Afbeelding 1" descr="Afbeelding met tekst, schermopname, software, nummer&#10;&#10;Automatisch gegenereerde beschrijving"/>
+            <wp:cNvGraphicFramePr>
+              <a:graphicFrameLocks xmlns:a="http://schemas.openxmlformats.org/drawingml/2006/main" noChangeAspect="1"/>
+            </wp:cNvGraphicFramePr>
+            <a:graphic xmlns:a="http://schemas.openxmlformats.org/drawingml/2006/main">
+              <a:graphicData uri="http://schemas.openxmlformats.org/drawingml/2006/picture">
+                <pic:pic xmlns:pic="http://schemas.openxmlformats.org/drawingml/2006/picture">
+                  <pic:nvPicPr>
+                    <pic:cNvPr id="1651342724" name="Afbeelding 1" descr="Afbeelding met tekst, schermopname, software, nummer&#10;&#10;Automatisch gegenereerde beschrijving"/>
+                    <pic:cNvPicPr/>
+                  </pic:nvPicPr>
+                  <pic:blipFill>
+                    <a:blip r:embed="rId34"/>
+                    <a:stretch>
+                      <a:fillRect/>
+                    </a:stretch>
+                  </pic:blipFill>
+                  <pic:spPr>
+                    <a:xfrm>
+                      <a:off x="0" y="0"/>
+                      <a:ext cx="5760720" cy="3239135"/>
+                    </a:xfrm>
+                    <a:prstGeom prst="rect">
+                      <a:avLst/>
+                    </a:prstGeom>
+                  </pic:spPr>
+                </pic:pic>
+              </a:graphicData>
+            </a:graphic>
+          </wp:inline>
+        </w:drawing>
+      </w:r>
+    </w:p>
+    <w:p>
+      <w:pPr>
+        <w:spacing w:after="200" w:line="276" w:lineRule="auto"/>
+        <w:jc w:val="left"/>
+      </w:pPr>
+      <w:r>
+        <w:br w:type="page"/>
+      </w:r>
+    </w:p>
+    <w:p>
+      <w:pPr>
+        <w:pStyle w:val="Kop3"/>
+        <w:rPr>
+          <w:lang w:val="nl-BE"/>
+        </w:rPr>
+      </w:pPr>
+      <w:r>
+        <w:rPr>
+          <w:lang w:val="nl-BE"/>
+        </w:rPr>
+        <w:lastRenderedPageBreak/>
+        <w:t>Feestdag</w:t>
+      </w:r>
+    </w:p>
+    <w:p>
+      <w:r>
+        <w:t>Feestdag krijgt ook een CRUD operatie i.p.v. alleen het genereren- en verwijderen van heel de lijst.</w:t>
+      </w:r>
+    </w:p>
+    <w:p>
+      <w:r>
+        <w:rPr>
+          <w:noProof/>
+        </w:rPr>
+        <w:drawing>
+          <wp:inline distT="0" distB="0" distL="0" distR="0" wp14:anchorId="031CFAA4" wp14:editId="6D0E1371">
+            <wp:extent cx="5760720" cy="3240405"/>
+            <wp:effectExtent l="0" t="0" r="0" b="0"/>
+            <wp:docPr id="2010605154" name="Afbeelding 3" descr="Afbeelding met tekst, schermopname, software, nummer&#10;&#10;Automatisch gegenereerde beschrijving"/>
+            <wp:cNvGraphicFramePr>
+              <a:graphicFrameLocks xmlns:a="http://schemas.openxmlformats.org/drawingml/2006/main" noChangeAspect="1"/>
+            </wp:cNvGraphicFramePr>
+            <a:graphic xmlns:a="http://schemas.openxmlformats.org/drawingml/2006/main">
+              <a:graphicData uri="http://schemas.openxmlformats.org/drawingml/2006/picture">
+                <pic:pic xmlns:pic="http://schemas.openxmlformats.org/drawingml/2006/picture">
+                  <pic:nvPicPr>
+                    <pic:cNvPr id="2010605154" name="Afbeelding 3" descr="Afbeelding met tekst, schermopname, software, nummer&#10;&#10;Automatisch gegenereerde beschrijving"/>
+                    <pic:cNvPicPr>
+                      <a:picLocks noChangeAspect="1" noChangeArrowheads="1"/>
+                    </pic:cNvPicPr>
+                  </pic:nvPicPr>
+                  <pic:blipFill>
+                    <a:blip r:embed="rId35" cstate="print">
+                      <a:extLst>
+                        <a:ext uri="{28A0092B-C50C-407E-A947-70E740481C1C}">
+                          <a14:useLocalDpi xmlns:a14="http://schemas.microsoft.com/office/drawing/2010/main" val="0"/>
+                        </a:ext>
+                      </a:extLst>
+                    </a:blip>
+                    <a:srcRect/>
+                    <a:stretch>
+                      <a:fillRect/>
+                    </a:stretch>
+                  </pic:blipFill>
+                  <pic:spPr bwMode="auto">
+                    <a:xfrm>
+                      <a:off x="0" y="0"/>
+                      <a:ext cx="5760720" cy="3240405"/>
+                    </a:xfrm>
+                    <a:prstGeom prst="rect">
+                      <a:avLst/>
+                    </a:prstGeom>
+                    <a:noFill/>
+                    <a:ln>
+                      <a:noFill/>
+                    </a:ln>
+                  </pic:spPr>
+                </pic:pic>
+              </a:graphicData>
+            </a:graphic>
+          </wp:inline>
+        </w:drawing>
+      </w:r>
+    </w:p>
+    <w:p>
+      <w:pPr>
+        <w:pStyle w:val="Kop3"/>
+        <w:rPr>
+          <w:lang w:val="nl-BE"/>
+        </w:rPr>
+      </w:pPr>
+      <w:r>
+        <w:rPr>
+          <w:lang w:val="nl-BE"/>
+        </w:rPr>
+        <w:t>Plan</w:t>
+      </w:r>
+    </w:p>
+    <w:p>
+      <w:r>
+        <w:t>De kalender bevat een dropdownmenu met teamplanningen</w:t>
+      </w:r>
+      <w:r>
+        <w:t xml:space="preserve"> en elke teamplanning geeft een andere weergave van zorgkundige shiften.</w:t>
+      </w:r>
+    </w:p>
+    <w:p>
+      <w:r>
+        <w:rPr>
+          <w:noProof/>
+        </w:rPr>
+        <w:drawing>
+          <wp:inline distT="0" distB="0" distL="0" distR="0" wp14:anchorId="3A47677F" wp14:editId="31E82172">
+            <wp:extent cx="5760720" cy="3240405"/>
+            <wp:effectExtent l="0" t="0" r="0" b="0"/>
+            <wp:docPr id="614232893" name="Afbeelding 4" descr="Afbeelding met tekst, schermopname, Parallel, nummer&#10;&#10;Automatisch gegenereerde beschrijving"/>
+            <wp:cNvGraphicFramePr>
+              <a:graphicFrameLocks xmlns:a="http://schemas.openxmlformats.org/drawingml/2006/main" noChangeAspect="1"/>
+            </wp:cNvGraphicFramePr>
+            <a:graphic xmlns:a="http://schemas.openxmlformats.org/drawingml/2006/main">
+              <a:graphicData uri="http://schemas.openxmlformats.org/drawingml/2006/picture">
+                <pic:pic xmlns:pic="http://schemas.openxmlformats.org/drawingml/2006/picture">
+                  <pic:nvPicPr>
+                    <pic:cNvPr id="614232893" name="Afbeelding 4" descr="Afbeelding met tekst, schermopname, Parallel, nummer&#10;&#10;Automatisch gegenereerde beschrijving"/>
+                    <pic:cNvPicPr>
+                      <a:picLocks noChangeAspect="1" noChangeArrowheads="1"/>
+                    </pic:cNvPicPr>
+                  </pic:nvPicPr>
+                  <pic:blipFill>
+                    <a:blip r:embed="rId36" cstate="print">
+                      <a:extLst>
+                        <a:ext uri="{28A0092B-C50C-407E-A947-70E740481C1C}">
+                          <a14:useLocalDpi xmlns:a14="http://schemas.microsoft.com/office/drawing/2010/main" val="0"/>
+                        </a:ext>
+                      </a:extLst>
+                    </a:blip>
+                    <a:srcRect/>
+                    <a:stretch>
+                      <a:fillRect/>
+                    </a:stretch>
+                  </pic:blipFill>
+                  <pic:spPr bwMode="auto">
+                    <a:xfrm>
+                      <a:off x="0" y="0"/>
+                      <a:ext cx="5760720" cy="3240405"/>
+                    </a:xfrm>
+                    <a:prstGeom prst="rect">
+                      <a:avLst/>
+                    </a:prstGeom>
+                    <a:noFill/>
+                    <a:ln>
+                      <a:noFill/>
+                    </a:ln>
+                  </pic:spPr>
+                </pic:pic>
+              </a:graphicData>
+            </a:graphic>
+          </wp:inline>
+        </w:drawing>
+      </w:r>
+      <w:r>
+        <w:t xml:space="preserve"> </w:t>
+      </w:r>
+    </w:p>
+    <w:p>
+      <w:pPr>
+        <w:spacing w:after="200" w:line="276" w:lineRule="auto"/>
+        <w:jc w:val="left"/>
+      </w:pPr>
+      <w:r>
+        <w:br w:type="page"/>
+      </w:r>
+    </w:p>
+    <w:p>
+      <w:r>
+        <w:rPr>
+          <w:noProof/>
+        </w:rPr>
+        <w:lastRenderedPageBreak/>
+        <w:drawing>
+          <wp:inline distT="0" distB="0" distL="0" distR="0" wp14:anchorId="48F2EBFB" wp14:editId="12857437">
+            <wp:extent cx="5760720" cy="3246120"/>
+            <wp:effectExtent l="0" t="0" r="0" b="0"/>
+            <wp:docPr id="254278240" name="Afbeelding 5" descr="Afbeelding met tekst, schermopname, software, Parallel&#10;&#10;Automatisch gegenereerde beschrijving"/>
+            <wp:cNvGraphicFramePr>
+              <a:graphicFrameLocks xmlns:a="http://schemas.openxmlformats.org/drawingml/2006/main" noChangeAspect="1"/>
+            </wp:cNvGraphicFramePr>
+            <a:graphic xmlns:a="http://schemas.openxmlformats.org/drawingml/2006/main">
+              <a:graphicData uri="http://schemas.openxmlformats.org/drawingml/2006/picture">
+                <pic:pic xmlns:pic="http://schemas.openxmlformats.org/drawingml/2006/picture">
+                  <pic:nvPicPr>
+                    <pic:cNvPr id="254278240" name="Afbeelding 5" descr="Afbeelding met tekst, schermopname, software, Parallel&#10;&#10;Automatisch gegenereerde beschrijving"/>
+                    <pic:cNvPicPr>
+                      <a:picLocks noChangeAspect="1" noChangeArrowheads="1"/>
+                    </pic:cNvPicPr>
+                  </pic:nvPicPr>
+                  <pic:blipFill>
+                    <a:blip r:embed="rId37" cstate="print">
+                      <a:extLst>
+                        <a:ext uri="{28A0092B-C50C-407E-A947-70E740481C1C}">
+                          <a14:useLocalDpi xmlns:a14="http://schemas.microsoft.com/office/drawing/2010/main" val="0"/>
+                        </a:ext>
+                      </a:extLst>
+                    </a:blip>
+                    <a:srcRect/>
+                    <a:stretch>
+                      <a:fillRect/>
+                    </a:stretch>
+                  </pic:blipFill>
+                  <pic:spPr bwMode="auto">
+                    <a:xfrm>
+                      <a:off x="0" y="0"/>
+                      <a:ext cx="5760720" cy="3246120"/>
+                    </a:xfrm>
+                    <a:prstGeom prst="rect">
+                      <a:avLst/>
+                    </a:prstGeom>
+                    <a:noFill/>
+                    <a:ln>
+                      <a:noFill/>
+                    </a:ln>
+                  </pic:spPr>
+                </pic:pic>
+              </a:graphicData>
+            </a:graphic>
+          </wp:inline>
+        </w:drawing>
+      </w:r>
+      <w:r>
+        <w:t xml:space="preserve"> </w:t>
+      </w:r>
+    </w:p>
+    <w:p>
+      <w:r>
+        <w:t xml:space="preserve">De kalender is ook interactief als je bijvoorbeeld op een lege </w:t>
+      </w:r>
+      <w:r>
+        <w:t xml:space="preserve">kader drukt, </w:t>
+      </w:r>
+      <w:r>
+        <w:t>kan</w:t>
+      </w:r>
+      <w:r>
+        <w:t xml:space="preserve"> je</w:t>
+      </w:r>
+      <w:r>
+        <w:t xml:space="preserve"> eender welke planning aanmaken namelijk “Verlof”, “Zorgkundige Shift” en “Feestdag”. Een voorbeeldje hieronder met “Verlof”.</w:t>
+      </w:r>
+    </w:p>
+    <w:p>
+      <w:r>
+        <w:rPr>
+          <w:noProof/>
+        </w:rPr>
+        <w:drawing>
+          <wp:inline distT="0" distB="0" distL="0" distR="0" wp14:anchorId="76B4D90A" wp14:editId="7650BD92">
+            <wp:extent cx="5760720" cy="3240405"/>
+            <wp:effectExtent l="0" t="0" r="0" b="0"/>
+            <wp:docPr id="1460285875" name="Afbeelding 6" descr="Afbeelding met tekst, schermopname, Parallel, Rechthoek&#10;&#10;Automatisch gegenereerde beschrijving"/>
+            <wp:cNvGraphicFramePr>
+              <a:graphicFrameLocks xmlns:a="http://schemas.openxmlformats.org/drawingml/2006/main" noChangeAspect="1"/>
+            </wp:cNvGraphicFramePr>
+            <a:graphic xmlns:a="http://schemas.openxmlformats.org/drawingml/2006/main">
+              <a:graphicData uri="http://schemas.openxmlformats.org/drawingml/2006/picture">
+                <pic:pic xmlns:pic="http://schemas.openxmlformats.org/drawingml/2006/picture">
+                  <pic:nvPicPr>
+                    <pic:cNvPr id="1460285875" name="Afbeelding 6" descr="Afbeelding met tekst, schermopname, Parallel, Rechthoek&#10;&#10;Automatisch gegenereerde beschrijving"/>
+                    <pic:cNvPicPr>
+                      <a:picLocks noChangeAspect="1" noChangeArrowheads="1"/>
+                    </pic:cNvPicPr>
+                  </pic:nvPicPr>
+                  <pic:blipFill>
+                    <a:blip r:embed="rId38" cstate="print">
+                      <a:extLst>
+                        <a:ext uri="{28A0092B-C50C-407E-A947-70E740481C1C}">
+                          <a14:useLocalDpi xmlns:a14="http://schemas.microsoft.com/office/drawing/2010/main" val="0"/>
+                        </a:ext>
+                      </a:extLst>
+                    </a:blip>
+                    <a:srcRect/>
+                    <a:stretch>
+                      <a:fillRect/>
+                    </a:stretch>
+                  </pic:blipFill>
+                  <pic:spPr bwMode="auto">
+                    <a:xfrm>
+                      <a:off x="0" y="0"/>
+                      <a:ext cx="5760720" cy="3240405"/>
+                    </a:xfrm>
+                    <a:prstGeom prst="rect">
+                      <a:avLst/>
+                    </a:prstGeom>
+                    <a:noFill/>
+                    <a:ln>
+                      <a:noFill/>
+                    </a:ln>
+                  </pic:spPr>
+                </pic:pic>
+              </a:graphicData>
+            </a:graphic>
+          </wp:inline>
+        </w:drawing>
+      </w:r>
+    </w:p>
+    <w:p>
+      <w:pPr>
+        <w:spacing w:after="200" w:line="276" w:lineRule="auto"/>
+        <w:jc w:val="left"/>
+      </w:pPr>
+      <w:r>
+        <w:br w:type="page"/>
+      </w:r>
+    </w:p>
+    <w:p>
+      <w:r>
+        <w:lastRenderedPageBreak/>
+        <w:t>Als je op een specifieke gekleurde staaf drukt, dan heb je de optie om dat “Verlof”, “Zorgkundige Shift” of “Feestdag” te wijzigen of te verwijderen.</w:t>
+      </w:r>
+    </w:p>
+    <w:p>
+      <w:r>
+        <w:rPr>
+          <w:noProof/>
+        </w:rPr>
+        <w:drawing>
+          <wp:inline distT="0" distB="0" distL="0" distR="0" wp14:anchorId="60899532" wp14:editId="267F2239">
+            <wp:extent cx="5760720" cy="3240405"/>
+            <wp:effectExtent l="0" t="0" r="0" b="0"/>
+            <wp:docPr id="1640138534" name="Afbeelding 7" descr="Afbeelding met tekst, schermopname, software, Computerpictogram&#10;&#10;Automatisch gegenereerde beschrijving"/>
+            <wp:cNvGraphicFramePr>
+              <a:graphicFrameLocks xmlns:a="http://schemas.openxmlformats.org/drawingml/2006/main" noChangeAspect="1"/>
+            </wp:cNvGraphicFramePr>
+            <a:graphic xmlns:a="http://schemas.openxmlformats.org/drawingml/2006/main">
+              <a:graphicData uri="http://schemas.openxmlformats.org/drawingml/2006/picture">
+                <pic:pic xmlns:pic="http://schemas.openxmlformats.org/drawingml/2006/picture">
+                  <pic:nvPicPr>
+                    <pic:cNvPr id="1640138534" name="Afbeelding 7" descr="Afbeelding met tekst, schermopname, software, Computerpictogram&#10;&#10;Automatisch gegenereerde beschrijving"/>
+                    <pic:cNvPicPr>
+                      <a:picLocks noChangeAspect="1" noChangeArrowheads="1"/>
+                    </pic:cNvPicPr>
+                  </pic:nvPicPr>
+                  <pic:blipFill>
+                    <a:blip r:embed="rId39" cstate="print">
+                      <a:extLst>
+                        <a:ext uri="{28A0092B-C50C-407E-A947-70E740481C1C}">
+                          <a14:useLocalDpi xmlns:a14="http://schemas.microsoft.com/office/drawing/2010/main" val="0"/>
+                        </a:ext>
+                      </a:extLst>
+                    </a:blip>
+                    <a:srcRect/>
+                    <a:stretch>
+                      <a:fillRect/>
+                    </a:stretch>
+                  </pic:blipFill>
+                  <pic:spPr bwMode="auto">
+                    <a:xfrm>
+                      <a:off x="0" y="0"/>
+                      <a:ext cx="5760720" cy="3240405"/>
+                    </a:xfrm>
+                    <a:prstGeom prst="rect">
+                      <a:avLst/>
+                    </a:prstGeom>
+                    <a:noFill/>
+                    <a:ln>
+                      <a:noFill/>
+                    </a:ln>
+                  </pic:spPr>
+                </pic:pic>
+              </a:graphicData>
+            </a:graphic>
+          </wp:inline>
+        </w:drawing>
+      </w:r>
       <w:r>
         <w:br w:type="page"/>
       </w:r>
@@ -9008,7 +7068,7 @@
               </w:rPr>
               <w:t xml:space="preserve"> Opgehaald van </w:t>
             </w:r>
-            <w:hyperlink r:id="rId32" w:history="1">
+            <w:hyperlink r:id="rId40" w:history="1">
               <w:r>
                 <w:rPr>
                   <w:rStyle w:val="Hyperlink"/>
@@ -9060,39 +7120,23 @@
                 <w:color w:val="auto"/>
                 <w:lang w:val="nl-BE" w:eastAsia="en-US"/>
               </w:rPr>
-              <w:t xml:space="preserve">Ventigrate NV. (2023, </w:t>
-            </w:r>
-            <w:proofErr w:type="spellStart"/>
+              <w:t>Ventigrate NV. (2023, October 6). Microsoft 365 Partner - Innoveren, excelleren en integreren met Ventigrate. Ventigrate.</w:t>
+            </w:r>
             <w:r>
               <w:rPr>
                 <w:color w:val="auto"/>
                 <w:lang w:val="nl-BE" w:eastAsia="en-US"/>
               </w:rPr>
-              <w:t>October</w:t>
-            </w:r>
-            <w:proofErr w:type="spellEnd"/>
+              <w:t xml:space="preserve"> Opgehaald van</w:t>
+            </w:r>
             <w:r>
               <w:rPr>
                 <w:color w:val="auto"/>
                 <w:lang w:val="nl-BE" w:eastAsia="en-US"/>
               </w:rPr>
-              <w:t xml:space="preserve"> 6). Microsoft 365 Partner - Innoveren, excelleren en integreren met Ventigrate. Ventigrate.</w:t>
-            </w:r>
-            <w:r>
-              <w:rPr>
-                <w:color w:val="auto"/>
-                <w:lang w:val="nl-BE" w:eastAsia="en-US"/>
-              </w:rPr>
-              <w:t xml:space="preserve"> Opgehaald van</w:t>
-            </w:r>
-            <w:r>
-              <w:rPr>
-                <w:color w:val="auto"/>
-                <w:lang w:val="nl-BE" w:eastAsia="en-US"/>
-              </w:rPr>
               <w:t xml:space="preserve"> </w:t>
             </w:r>
-            <w:hyperlink r:id="rId33" w:history="1">
+            <w:hyperlink r:id="rId41" w:history="1">
               <w:r>
                 <w:rPr>
                   <w:rStyle w:val="Hyperlink"/>
@@ -9160,7 +7204,7 @@
               </w:rPr>
               <w:t xml:space="preserve"> </w:t>
             </w:r>
-            <w:hyperlink r:id="rId34" w:anchor=":~:text=Git%20is%20een%20systeem%20voor,repository%20of%20repo%20wordt%20genoemd" w:history="1">
+            <w:hyperlink r:id="rId42" w:anchor=":~:text=Git%20is%20een%20systeem%20voor,repository%20of%20repo%20wordt%20genoemd" w:history="1">
               <w:r>
                 <w:rPr>
                   <w:rStyle w:val="Hyperlink"/>
@@ -9219,17 +7263,15 @@
                 <w:color w:val="auto"/>
                 <w:lang w:val="nl-BE" w:eastAsia="en-US"/>
               </w:rPr>
-              <w:t xml:space="preserve">Zang, A. (2021, November 19). ASP.NET </w:t>
-            </w:r>
-            <w:proofErr w:type="spellStart"/>
+              <w:t>Zang, A. (2021, November 19). ASP.NET Core for Beginners: Web APIs. Telerik Blogs.</w:t>
+            </w:r>
             <w:r>
               <w:rPr>
                 <w:color w:val="auto"/>
                 <w:lang w:val="nl-BE" w:eastAsia="en-US"/>
               </w:rPr>
-              <w:t>Core</w:t>
-            </w:r>
-            <w:proofErr w:type="spellEnd"/>
+              <w:t xml:space="preserve"> Opgehaald van</w:t>
+            </w:r>
             <w:r>
               <w:rPr>
                 <w:color w:val="auto"/>
@@ -9237,53 +7279,7 @@
               </w:rPr>
               <w:t xml:space="preserve"> </w:t>
             </w:r>
-            <w:proofErr w:type="spellStart"/>
-            <w:r>
-              <w:rPr>
-                <w:color w:val="auto"/>
-                <w:lang w:val="nl-BE" w:eastAsia="en-US"/>
-              </w:rPr>
-              <w:t>for</w:t>
-            </w:r>
-            <w:proofErr w:type="spellEnd"/>
-            <w:r>
-              <w:rPr>
-                <w:color w:val="auto"/>
-                <w:lang w:val="nl-BE" w:eastAsia="en-US"/>
-              </w:rPr>
-              <w:t xml:space="preserve"> Beginners: Web </w:t>
-            </w:r>
-            <w:proofErr w:type="spellStart"/>
-            <w:r>
-              <w:rPr>
-                <w:color w:val="auto"/>
-                <w:lang w:val="nl-BE" w:eastAsia="en-US"/>
-              </w:rPr>
-              <w:t>APIs</w:t>
-            </w:r>
-            <w:proofErr w:type="spellEnd"/>
-            <w:r>
-              <w:rPr>
-                <w:color w:val="auto"/>
-                <w:lang w:val="nl-BE" w:eastAsia="en-US"/>
-              </w:rPr>
-              <w:t>. Telerik Blogs.</w:t>
-            </w:r>
-            <w:r>
-              <w:rPr>
-                <w:color w:val="auto"/>
-                <w:lang w:val="nl-BE" w:eastAsia="en-US"/>
-              </w:rPr>
-              <w:t xml:space="preserve"> Opgehaald van</w:t>
-            </w:r>
-            <w:r>
-              <w:rPr>
-                <w:color w:val="auto"/>
-                <w:lang w:val="nl-BE" w:eastAsia="en-US"/>
-              </w:rPr>
-              <w:t xml:space="preserve"> </w:t>
-            </w:r>
-            <w:hyperlink r:id="rId35" w:anchor=":~:text=An%20ASP.NET%20Core%20Web,for%20working%20with%20HTTP%20requests" w:history="1">
+            <w:hyperlink r:id="rId43" w:anchor=":~:text=An%20ASP.NET%20Core%20Web,for%20working%20with%20HTTP%20requests" w:history="1">
               <w:r>
                 <w:rPr>
                   <w:rStyle w:val="Hyperlink"/>
@@ -9358,7 +7354,7 @@
               </w:rPr>
               <w:t xml:space="preserve">Opgehaald van </w:t>
             </w:r>
-            <w:hyperlink r:id="rId36" w:history="1">
+            <w:hyperlink r:id="rId44" w:history="1">
               <w:r>
                 <w:rPr>
                   <w:rStyle w:val="Hyperlink"/>
@@ -9433,7 +7429,7 @@
               </w:rPr>
               <w:t xml:space="preserve"> </w:t>
             </w:r>
-            <w:hyperlink r:id="rId37" w:anchor=":~:text=Microsoft%20SQL%20Server%20is%20a,internet%20as%20a%20web%20service" w:history="1">
+            <w:hyperlink r:id="rId45" w:anchor=":~:text=Microsoft%20SQL%20Server%20is%20a,internet%20as%20a%20web%20service" w:history="1">
               <w:r>
                 <w:rPr>
                   <w:rStyle w:val="Hyperlink"/>
@@ -9492,55 +7488,23 @@
                 <w:color w:val="auto"/>
                 <w:lang w:val="nl-BE" w:eastAsia="en-US"/>
               </w:rPr>
-              <w:t xml:space="preserve">Mol, N. (2021, </w:t>
-            </w:r>
-            <w:proofErr w:type="spellStart"/>
+              <w:t>Mol, N. (2021, July 25). React JS: Wat is het en waarom word het zo vaak gebruikt?</w:t>
+            </w:r>
             <w:r>
               <w:rPr>
                 <w:color w:val="auto"/>
                 <w:lang w:val="nl-BE" w:eastAsia="en-US"/>
               </w:rPr>
-              <w:t>July</w:t>
-            </w:r>
-            <w:proofErr w:type="spellEnd"/>
+              <w:t xml:space="preserve"> Opgehaald van</w:t>
+            </w:r>
             <w:r>
               <w:rPr>
                 <w:color w:val="auto"/>
                 <w:lang w:val="nl-BE" w:eastAsia="en-US"/>
               </w:rPr>
-              <w:t xml:space="preserve"> 25). </w:t>
-            </w:r>
-            <w:proofErr w:type="spellStart"/>
-            <w:r>
-              <w:rPr>
-                <w:color w:val="auto"/>
-                <w:lang w:val="nl-BE" w:eastAsia="en-US"/>
-              </w:rPr>
-              <w:t>React</w:t>
-            </w:r>
-            <w:proofErr w:type="spellEnd"/>
-            <w:r>
-              <w:rPr>
-                <w:color w:val="auto"/>
-                <w:lang w:val="nl-BE" w:eastAsia="en-US"/>
-              </w:rPr>
-              <w:t xml:space="preserve"> JS: Wat is het en waarom word het zo vaak gebruikt?</w:t>
-            </w:r>
-            <w:r>
-              <w:rPr>
-                <w:color w:val="auto"/>
-                <w:lang w:val="nl-BE" w:eastAsia="en-US"/>
-              </w:rPr>
-              <w:t xml:space="preserve"> Opgehaald van</w:t>
-            </w:r>
-            <w:r>
-              <w:rPr>
-                <w:color w:val="auto"/>
-                <w:lang w:val="nl-BE" w:eastAsia="en-US"/>
-              </w:rPr>
               <w:t xml:space="preserve"> </w:t>
             </w:r>
-            <w:hyperlink r:id="rId38" w:history="1">
+            <w:hyperlink r:id="rId46" w:history="1">
               <w:r>
                 <w:rPr>
                   <w:rStyle w:val="Hyperlink"/>
@@ -9615,7 +7579,7 @@
               </w:rPr>
               <w:t xml:space="preserve"> </w:t>
             </w:r>
-            <w:hyperlink r:id="rId39" w:history="1">
+            <w:hyperlink r:id="rId47" w:history="1">
               <w:r>
                 <w:rPr>
                   <w:rStyle w:val="Hyperlink"/>
@@ -9662,55 +7626,14 @@
                 <w:lang w:val="nl-BE" w:eastAsia="en-US"/>
               </w:rPr>
             </w:pPr>
-            <w:proofErr w:type="spellStart"/>
             <w:r>
               <w:rPr>
                 <w:color w:val="auto"/>
                 <w:lang w:val="nl-BE" w:eastAsia="en-US"/>
               </w:rPr>
-              <w:t>PerfectXL</w:t>
-            </w:r>
-            <w:proofErr w:type="spellEnd"/>
-            <w:r>
-              <w:rPr>
-                <w:color w:val="auto"/>
-                <w:lang w:val="nl-BE" w:eastAsia="en-US"/>
-              </w:rPr>
-              <w:t xml:space="preserve">. (2021, </w:t>
-            </w:r>
-            <w:proofErr w:type="spellStart"/>
-            <w:r>
-              <w:rPr>
-                <w:color w:val="auto"/>
-                <w:lang w:val="nl-BE" w:eastAsia="en-US"/>
-              </w:rPr>
-              <w:t>June</w:t>
-            </w:r>
-            <w:proofErr w:type="spellEnd"/>
-            <w:r>
-              <w:rPr>
-                <w:color w:val="auto"/>
-                <w:lang w:val="nl-BE" w:eastAsia="en-US"/>
-              </w:rPr>
-              <w:t xml:space="preserve"> 9). Wat is een spreadsheet // Verklarende woordenlijst Excel // </w:t>
-            </w:r>
-            <w:proofErr w:type="spellStart"/>
-            <w:r>
-              <w:rPr>
-                <w:color w:val="auto"/>
-                <w:lang w:val="nl-BE" w:eastAsia="en-US"/>
-              </w:rPr>
-              <w:t>PerfectXL</w:t>
-            </w:r>
-            <w:proofErr w:type="spellEnd"/>
-            <w:r>
-              <w:rPr>
-                <w:color w:val="auto"/>
-                <w:lang w:val="nl-BE" w:eastAsia="en-US"/>
-              </w:rPr>
-              <w:t xml:space="preserve">. Opgehaald van </w:t>
-            </w:r>
-            <w:hyperlink r:id="rId40" w:history="1">
+              <w:t xml:space="preserve">PerfectXL. (2021, June 9). Wat is een spreadsheet // Verklarende woordenlijst Excel // PerfectXL. Opgehaald van </w:t>
+            </w:r>
+            <w:hyperlink r:id="rId48" w:history="1">
               <w:r>
                 <w:rPr>
                   <w:rStyle w:val="Hyperlink"/>
@@ -9757,85 +7680,28 @@
                 <w:lang w:val="nl-BE" w:eastAsia="en-US"/>
               </w:rPr>
             </w:pPr>
-            <w:proofErr w:type="spellStart"/>
             <w:r>
               <w:rPr>
                 <w:color w:val="auto"/>
                 <w:lang w:val="nl-BE" w:eastAsia="en-US"/>
               </w:rPr>
-              <w:t>StudentJob.Be</w:t>
-            </w:r>
-            <w:proofErr w:type="spellEnd"/>
+              <w:t xml:space="preserve">StudentJob.Be. (n.d.). ADV-dagen | ATV-dagen | Alles wat je moet weten | St. . . StudentJob BE NL. </w:t>
+            </w:r>
             <w:r>
               <w:rPr>
                 <w:color w:val="auto"/>
                 <w:lang w:val="nl-BE" w:eastAsia="en-US"/>
               </w:rPr>
-              <w:t xml:space="preserve">. (n.d.). </w:t>
-            </w:r>
-            <w:proofErr w:type="spellStart"/>
+              <w:t>Opgehaald van</w:t>
+            </w:r>
             <w:r>
               <w:rPr>
                 <w:color w:val="auto"/>
                 <w:lang w:val="nl-BE" w:eastAsia="en-US"/>
               </w:rPr>
-              <w:t>ADV-dagen</w:t>
-            </w:r>
-            <w:proofErr w:type="spellEnd"/>
-            <w:r>
-              <w:rPr>
-                <w:color w:val="auto"/>
-                <w:lang w:val="nl-BE" w:eastAsia="en-US"/>
-              </w:rPr>
-              <w:t xml:space="preserve"> | </w:t>
-            </w:r>
-            <w:proofErr w:type="spellStart"/>
-            <w:r>
-              <w:rPr>
-                <w:color w:val="auto"/>
-                <w:lang w:val="nl-BE" w:eastAsia="en-US"/>
-              </w:rPr>
-              <w:t>ATV-dagen</w:t>
-            </w:r>
-            <w:proofErr w:type="spellEnd"/>
-            <w:r>
-              <w:rPr>
-                <w:color w:val="auto"/>
-                <w:lang w:val="nl-BE" w:eastAsia="en-US"/>
-              </w:rPr>
-              <w:t xml:space="preserve"> | Alles wat je moet weten | St. . . </w:t>
-            </w:r>
-            <w:proofErr w:type="spellStart"/>
-            <w:r>
-              <w:rPr>
-                <w:color w:val="auto"/>
-                <w:lang w:val="nl-BE" w:eastAsia="en-US"/>
-              </w:rPr>
-              <w:t>StudentJob</w:t>
-            </w:r>
-            <w:proofErr w:type="spellEnd"/>
-            <w:r>
-              <w:rPr>
-                <w:color w:val="auto"/>
-                <w:lang w:val="nl-BE" w:eastAsia="en-US"/>
-              </w:rPr>
-              <w:t xml:space="preserve"> BE NL. </w:t>
-            </w:r>
-            <w:r>
-              <w:rPr>
-                <w:color w:val="auto"/>
-                <w:lang w:val="nl-BE" w:eastAsia="en-US"/>
-              </w:rPr>
-              <w:t>Opgehaald van</w:t>
-            </w:r>
-            <w:r>
-              <w:rPr>
-                <w:color w:val="auto"/>
-                <w:lang w:val="nl-BE" w:eastAsia="en-US"/>
-              </w:rPr>
               <w:t xml:space="preserve"> </w:t>
             </w:r>
-            <w:hyperlink r:id="rId41" w:history="1">
+            <w:hyperlink r:id="rId49" w:history="1">
               <w:r>
                 <w:rPr>
                   <w:rStyle w:val="Hyperlink"/>
@@ -9882,60 +7748,35 @@
                 <w:lang w:val="nl-BE" w:eastAsia="en-US"/>
               </w:rPr>
             </w:pPr>
-            <w:proofErr w:type="spellStart"/>
             <w:r>
               <w:rPr>
                 <w:color w:val="auto"/>
                 <w:lang w:val="en-US" w:eastAsia="en-US"/>
               </w:rPr>
-              <w:t>Twize</w:t>
-            </w:r>
-            <w:proofErr w:type="spellEnd"/>
-            <w:r>
-              <w:rPr>
-                <w:color w:val="auto"/>
-                <w:lang w:val="en-US" w:eastAsia="en-US"/>
-              </w:rPr>
-              <w:t xml:space="preserve"> B.V. (2023, May 30). Wat is Agile? </w:t>
+              <w:t xml:space="preserve">Twize B.V. (2023, May 30). Wat is Agile? </w:t>
             </w:r>
             <w:r>
               <w:rPr>
                 <w:color w:val="auto"/>
                 <w:lang w:val="nl-BE" w:eastAsia="en-US"/>
               </w:rPr>
-              <w:t xml:space="preserve">Een kort overzicht met video uitleg. </w:t>
-            </w:r>
-            <w:proofErr w:type="spellStart"/>
+              <w:t>Een kort overzicht met video uitleg. Organize Agile.</w:t>
+            </w:r>
             <w:r>
               <w:rPr>
                 <w:color w:val="auto"/>
                 <w:lang w:val="nl-BE" w:eastAsia="en-US"/>
               </w:rPr>
-              <w:t>Organize</w:t>
-            </w:r>
-            <w:proofErr w:type="spellEnd"/>
+              <w:t xml:space="preserve"> Opgehaald van</w:t>
+            </w:r>
             <w:r>
               <w:rPr>
                 <w:color w:val="auto"/>
                 <w:lang w:val="nl-BE" w:eastAsia="en-US"/>
               </w:rPr>
-              <w:t xml:space="preserve"> Agile.</w:t>
-            </w:r>
-            <w:r>
-              <w:rPr>
-                <w:color w:val="auto"/>
-                <w:lang w:val="nl-BE" w:eastAsia="en-US"/>
-              </w:rPr>
-              <w:t xml:space="preserve"> Opgehaald van</w:t>
-            </w:r>
-            <w:r>
-              <w:rPr>
-                <w:color w:val="auto"/>
-                <w:lang w:val="nl-BE" w:eastAsia="en-US"/>
-              </w:rPr>
               <w:t xml:space="preserve"> </w:t>
             </w:r>
-            <w:hyperlink r:id="rId42" w:history="1">
+            <w:hyperlink r:id="rId50" w:history="1">
               <w:r>
                 <w:rPr>
                   <w:rStyle w:val="Hyperlink"/>
@@ -10010,7 +7851,7 @@
               </w:rPr>
               <w:t xml:space="preserve"> </w:t>
             </w:r>
-            <w:hyperlink r:id="rId43" w:anchor=":~:text=Een%20User%20Story%20is%20een,het%20product%20moet%20%2F%20wil%20doen" w:history="1">
+            <w:hyperlink r:id="rId51" w:anchor=":~:text=Een%20User%20Story%20is%20een,het%20product%20moet%20%2F%20wil%20doen" w:history="1">
               <w:r>
                 <w:rPr>
                   <w:rStyle w:val="Hyperlink"/>
@@ -10069,29 +7910,13 @@
                 <w:color w:val="auto"/>
                 <w:lang w:val="en-US" w:eastAsia="en-US"/>
               </w:rPr>
-              <w:t xml:space="preserve">Osman, J. (2023). CRUD Operations - Wat is CRUD? </w:t>
-            </w:r>
-            <w:proofErr w:type="spellStart"/>
+              <w:t>Osman, J. (2023). CRUD Operations - Wat is CRUD? AppMaster - Ultimate All-in No-code Platform.</w:t>
+            </w:r>
             <w:r>
               <w:rPr>
                 <w:color w:val="auto"/>
                 <w:lang w:val="en-US" w:eastAsia="en-US"/>
               </w:rPr>
-              <w:t>AppMaster</w:t>
-            </w:r>
-            <w:proofErr w:type="spellEnd"/>
-            <w:r>
-              <w:rPr>
-                <w:color w:val="auto"/>
-                <w:lang w:val="en-US" w:eastAsia="en-US"/>
-              </w:rPr>
-              <w:t xml:space="preserve"> - Ultimate All-in No-code Platform.</w:t>
-            </w:r>
-            <w:r>
-              <w:rPr>
-                <w:color w:val="auto"/>
-                <w:lang w:val="en-US" w:eastAsia="en-US"/>
-              </w:rPr>
               <w:t xml:space="preserve"> </w:t>
             </w:r>
             <w:r>
@@ -10108,7 +7933,7 @@
               </w:rPr>
               <w:t xml:space="preserve"> </w:t>
             </w:r>
-            <w:hyperlink r:id="rId44" w:history="1">
+            <w:hyperlink r:id="rId52" w:history="1">
               <w:r>
                 <w:rPr>
                   <w:rStyle w:val="Hyperlink"/>
@@ -10161,62 +7986,30 @@
                 <w:color w:val="auto"/>
                 <w:lang w:val="nl-BE" w:eastAsia="en-US"/>
               </w:rPr>
-              <w:t xml:space="preserve">Wat is </w:t>
-            </w:r>
-            <w:proofErr w:type="spellStart"/>
+              <w:t xml:space="preserve">Wat is DevOps? Uitleg over DevOps | Microsoft Azure. </w:t>
+            </w:r>
             <w:r>
               <w:rPr>
                 <w:color w:val="auto"/>
                 <w:lang w:val="nl-BE" w:eastAsia="en-US"/>
               </w:rPr>
-              <w:t>DevOps</w:t>
-            </w:r>
-            <w:proofErr w:type="spellEnd"/>
+              <w:t>(n.d.).</w:t>
+            </w:r>
             <w:r>
               <w:rPr>
                 <w:color w:val="auto"/>
                 <w:lang w:val="nl-BE" w:eastAsia="en-US"/>
               </w:rPr>
-              <w:t xml:space="preserve">? Uitleg over </w:t>
-            </w:r>
-            <w:proofErr w:type="spellStart"/>
+              <w:t xml:space="preserve"> Opgehaald van</w:t>
+            </w:r>
             <w:r>
               <w:rPr>
                 <w:color w:val="auto"/>
                 <w:lang w:val="nl-BE" w:eastAsia="en-US"/>
               </w:rPr>
-              <w:t>DevOps</w:t>
-            </w:r>
-            <w:proofErr w:type="spellEnd"/>
-            <w:r>
-              <w:rPr>
-                <w:color w:val="auto"/>
-                <w:lang w:val="nl-BE" w:eastAsia="en-US"/>
-              </w:rPr>
-              <w:t xml:space="preserve"> | Microsoft Azure. </w:t>
-            </w:r>
-            <w:r>
-              <w:rPr>
-                <w:color w:val="auto"/>
-                <w:lang w:val="nl-BE" w:eastAsia="en-US"/>
-              </w:rPr>
-              <w:t>(n.d.).</w:t>
-            </w:r>
-            <w:r>
-              <w:rPr>
-                <w:color w:val="auto"/>
-                <w:lang w:val="nl-BE" w:eastAsia="en-US"/>
-              </w:rPr>
-              <w:t xml:space="preserve"> Opgehaald van</w:t>
-            </w:r>
-            <w:r>
-              <w:rPr>
-                <w:color w:val="auto"/>
-                <w:lang w:val="nl-BE" w:eastAsia="en-US"/>
-              </w:rPr>
               <w:t xml:space="preserve"> </w:t>
             </w:r>
-            <w:hyperlink r:id="rId45" w:anchor=":~:text=Definitie%20van%20DevOps,waarde%20aan%20klanten%20te%20bieden" w:history="1">
+            <w:hyperlink r:id="rId53" w:anchor=":~:text=Definitie%20van%20DevOps,waarde%20aan%20klanten%20te%20bieden" w:history="1">
               <w:r>
                 <w:rPr>
                   <w:rStyle w:val="Hyperlink"/>
@@ -10263,60 +8056,35 @@
                 <w:lang w:eastAsia="en-US"/>
               </w:rPr>
             </w:pPr>
-            <w:proofErr w:type="spellStart"/>
             <w:r>
               <w:rPr>
                 <w:color w:val="auto"/>
                 <w:lang w:val="nl-BE" w:eastAsia="en-US"/>
               </w:rPr>
-              <w:t>Contributor</w:t>
-            </w:r>
-            <w:proofErr w:type="spellEnd"/>
+              <w:t xml:space="preserve">Contributor, T. (2019). clean architecture. </w:t>
+            </w:r>
             <w:r>
               <w:rPr>
                 <w:color w:val="auto"/>
                 <w:lang w:val="nl-BE" w:eastAsia="en-US"/>
               </w:rPr>
-              <w:t xml:space="preserve">, T. (2019). clean </w:t>
-            </w:r>
-            <w:proofErr w:type="spellStart"/>
+              <w:t>WhatIs.com.</w:t>
+            </w:r>
             <w:r>
               <w:rPr>
                 <w:color w:val="auto"/>
                 <w:lang w:val="nl-BE" w:eastAsia="en-US"/>
               </w:rPr>
-              <w:t>architecture</w:t>
-            </w:r>
-            <w:proofErr w:type="spellEnd"/>
+              <w:t xml:space="preserve"> Opgehaald van</w:t>
+            </w:r>
             <w:r>
               <w:rPr>
                 <w:color w:val="auto"/>
                 <w:lang w:val="nl-BE" w:eastAsia="en-US"/>
               </w:rPr>
-              <w:t xml:space="preserve">. </w:t>
-            </w:r>
-            <w:r>
-              <w:rPr>
-                <w:color w:val="auto"/>
-                <w:lang w:val="nl-BE" w:eastAsia="en-US"/>
-              </w:rPr>
-              <w:t>WhatIs.com.</w:t>
-            </w:r>
-            <w:r>
-              <w:rPr>
-                <w:color w:val="auto"/>
-                <w:lang w:val="nl-BE" w:eastAsia="en-US"/>
-              </w:rPr>
-              <w:t xml:space="preserve"> Opgehaald van</w:t>
-            </w:r>
-            <w:r>
-              <w:rPr>
-                <w:color w:val="auto"/>
-                <w:lang w:val="nl-BE" w:eastAsia="en-US"/>
-              </w:rPr>
               <w:t xml:space="preserve"> </w:t>
             </w:r>
-            <w:hyperlink r:id="rId46" w:anchor=":~:text=Clean%20architecture%20is%20a%20software,separate%20from%20the%20delivery%20mechanism" w:history="1">
+            <w:hyperlink r:id="rId54" w:anchor=":~:text=Clean%20architecture%20is%20a%20software,separate%20from%20the%20delivery%20mechanism" w:history="1">
               <w:r>
                 <w:rPr>
                   <w:rStyle w:val="Hyperlink"/>
@@ -10375,29 +8143,13 @@
                 <w:color w:val="auto"/>
                 <w:lang w:val="en-US" w:eastAsia="en-US"/>
               </w:rPr>
-              <w:t xml:space="preserve">Abramowski, N. (2022, November 28). What is NPM? The Complete 2023 Beginner's Guide. </w:t>
-            </w:r>
-            <w:proofErr w:type="spellStart"/>
+              <w:t>Abramowski, N. (2022, November 28). What is NPM? The Complete 2023 Beginner's Guide. CareerFoundry.</w:t>
+            </w:r>
             <w:r>
               <w:rPr>
                 <w:color w:val="auto"/>
                 <w:lang w:val="en-US" w:eastAsia="en-US"/>
               </w:rPr>
-              <w:t>CareerFoundry</w:t>
-            </w:r>
-            <w:proofErr w:type="spellEnd"/>
-            <w:r>
-              <w:rPr>
-                <w:color w:val="auto"/>
-                <w:lang w:val="en-US" w:eastAsia="en-US"/>
-              </w:rPr>
-              <w:t>.</w:t>
-            </w:r>
-            <w:r>
-              <w:rPr>
-                <w:color w:val="auto"/>
-                <w:lang w:val="en-US" w:eastAsia="en-US"/>
-              </w:rPr>
               <w:t xml:space="preserve"> </w:t>
             </w:r>
             <w:r>
@@ -10414,7 +8166,7 @@
               </w:rPr>
               <w:t xml:space="preserve"> </w:t>
             </w:r>
-            <w:hyperlink r:id="rId47" w:anchor="what-is-npm" w:history="1">
+            <w:hyperlink r:id="rId55" w:anchor="what-is-npm" w:history="1">
               <w:r>
                 <w:rPr>
                   <w:rStyle w:val="Hyperlink"/>
@@ -10466,55 +8218,30 @@
                 <w:color w:val="auto"/>
                 <w:lang w:val="nl-BE" w:eastAsia="en-US"/>
               </w:rPr>
-              <w:t xml:space="preserve">SSL Corp. (2021, </w:t>
-            </w:r>
-            <w:proofErr w:type="spellStart"/>
+              <w:t xml:space="preserve">SSL Corp. (2021, October 13). </w:t>
+            </w:r>
             <w:r>
               <w:rPr>
                 <w:color w:val="auto"/>
                 <w:lang w:val="nl-BE" w:eastAsia="en-US"/>
               </w:rPr>
-              <w:t>October</w:t>
-            </w:r>
-            <w:proofErr w:type="spellEnd"/>
+              <w:t>What is HTTPS? - SSL.com. SSL.com.</w:t>
+            </w:r>
             <w:r>
               <w:rPr>
                 <w:color w:val="auto"/>
                 <w:lang w:val="nl-BE" w:eastAsia="en-US"/>
               </w:rPr>
-              <w:t xml:space="preserve"> 13). </w:t>
-            </w:r>
-            <w:proofErr w:type="spellStart"/>
+              <w:t xml:space="preserve"> Opgehaald van</w:t>
+            </w:r>
             <w:r>
               <w:rPr>
                 <w:color w:val="auto"/>
                 <w:lang w:val="nl-BE" w:eastAsia="en-US"/>
               </w:rPr>
-              <w:t>What</w:t>
-            </w:r>
-            <w:proofErr w:type="spellEnd"/>
-            <w:r>
-              <w:rPr>
-                <w:color w:val="auto"/>
-                <w:lang w:val="nl-BE" w:eastAsia="en-US"/>
-              </w:rPr>
-              <w:t xml:space="preserve"> is HTTPS? - SSL.com. SSL.com.</w:t>
-            </w:r>
-            <w:r>
-              <w:rPr>
-                <w:color w:val="auto"/>
-                <w:lang w:val="nl-BE" w:eastAsia="en-US"/>
-              </w:rPr>
-              <w:t xml:space="preserve"> Opgehaald van</w:t>
-            </w:r>
-            <w:r>
-              <w:rPr>
-                <w:color w:val="auto"/>
-                <w:lang w:val="nl-BE" w:eastAsia="en-US"/>
-              </w:rPr>
               <w:t xml:space="preserve"> </w:t>
             </w:r>
-            <w:hyperlink r:id="rId48" w:history="1">
+            <w:hyperlink r:id="rId56" w:history="1">
               <w:r>
                 <w:rPr>
                   <w:rStyle w:val="Hyperlink"/>
@@ -10590,7 +8317,7 @@
               </w:rPr>
               <w:t xml:space="preserve"> </w:t>
             </w:r>
-            <w:hyperlink r:id="rId49" w:anchor="what_is_rdbms" w:history="1">
+            <w:hyperlink r:id="rId57" w:anchor="what_is_rdbms" w:history="1">
               <w:r>
                 <w:rPr>
                   <w:rStyle w:val="Hyperlink"/>
@@ -10637,7 +8364,6 @@
                 <w:lang w:val="en-US" w:eastAsia="en-US"/>
               </w:rPr>
             </w:pPr>
-            <w:proofErr w:type="spellStart"/>
             <w:r>
               <w:rPr>
                 <w:rStyle w:val="Hyperlink"/>
@@ -10645,9 +8371,8 @@
                 <w:u w:val="none"/>
                 <w:lang w:val="en-US"/>
               </w:rPr>
-              <w:t>Gewarren</w:t>
-            </w:r>
-            <w:proofErr w:type="spellEnd"/>
+              <w:t>Gewarren. (2023, March 24). .</w:t>
+            </w:r>
             <w:r>
               <w:rPr>
                 <w:rStyle w:val="Hyperlink"/>
@@ -10655,7 +8380,14 @@
                 <w:u w:val="none"/>
                 <w:lang w:val="en-US"/>
               </w:rPr>
-              <w:t>. (2023, March 24). .</w:t>
+              <w:t>NET (and .NET Core) - introduction and overview - .NET.</w:t>
+            </w:r>
+            <w:r>
+              <w:rPr>
+                <w:color w:val="auto"/>
+                <w:lang w:val="en-US" w:eastAsia="en-US"/>
+              </w:rPr>
+              <w:t xml:space="preserve"> Opgehaald van</w:t>
             </w:r>
             <w:r>
               <w:rPr>
@@ -10664,41 +8396,9 @@
                 <w:u w:val="none"/>
                 <w:lang w:val="en-US"/>
               </w:rPr>
-              <w:t>NET (and .NET Core) - introduction and overview - .NET.</w:t>
-            </w:r>
-            <w:r>
-              <w:rPr>
-                <w:color w:val="auto"/>
-                <w:lang w:val="en-US" w:eastAsia="en-US"/>
-              </w:rPr>
-              <w:t xml:space="preserve"> </w:t>
-            </w:r>
-            <w:proofErr w:type="spellStart"/>
-            <w:r>
-              <w:rPr>
-                <w:color w:val="auto"/>
-                <w:lang w:val="en-US" w:eastAsia="en-US"/>
-              </w:rPr>
-              <w:t>Opgehaald</w:t>
-            </w:r>
-            <w:proofErr w:type="spellEnd"/>
-            <w:r>
-              <w:rPr>
-                <w:color w:val="auto"/>
-                <w:lang w:val="en-US" w:eastAsia="en-US"/>
-              </w:rPr>
-              <w:t xml:space="preserve"> van</w:t>
-            </w:r>
-            <w:r>
-              <w:rPr>
-                <w:rStyle w:val="Hyperlink"/>
-                <w:color w:val="auto"/>
-                <w:u w:val="none"/>
-                <w:lang w:val="en-US"/>
-              </w:rPr>
               <w:t xml:space="preserve"> Microsoft Learn. </w:t>
             </w:r>
-            <w:hyperlink r:id="rId50" w:history="1">
+            <w:hyperlink r:id="rId58" w:history="1">
               <w:r>
                 <w:rPr>
                   <w:rStyle w:val="Hyperlink"/>
@@ -10778,7 +8478,7 @@
               </w:rPr>
               <w:t xml:space="preserve"> </w:t>
             </w:r>
-            <w:hyperlink r:id="rId51" w:history="1">
+            <w:hyperlink r:id="rId59" w:history="1">
               <w:r>
                 <w:rPr>
                   <w:rStyle w:val="Hyperlink"/>
@@ -10844,44 +8544,35 @@
                 <w:lang w:val="nl-BE" w:eastAsia="en-US"/>
               </w:rPr>
             </w:pPr>
-            <w:proofErr w:type="spellStart"/>
             <w:r>
               <w:rPr>
                 <w:color w:val="auto"/>
                 <w:lang w:val="nl-BE" w:eastAsia="en-US"/>
               </w:rPr>
-              <w:t>What</w:t>
-            </w:r>
-            <w:proofErr w:type="spellEnd"/>
+              <w:t xml:space="preserve">What is Swagger. </w:t>
+            </w:r>
             <w:r>
               <w:rPr>
                 <w:color w:val="auto"/>
                 <w:lang w:val="nl-BE" w:eastAsia="en-US"/>
               </w:rPr>
-              <w:t xml:space="preserve"> is Swagger. </w:t>
+              <w:t>(n.d.).</w:t>
             </w:r>
             <w:r>
               <w:rPr>
                 <w:color w:val="auto"/>
                 <w:lang w:val="nl-BE" w:eastAsia="en-US"/>
               </w:rPr>
-              <w:t>(n.d.).</w:t>
+              <w:t xml:space="preserve"> Opgehaald van</w:t>
             </w:r>
             <w:r>
               <w:rPr>
                 <w:color w:val="auto"/>
                 <w:lang w:val="nl-BE" w:eastAsia="en-US"/>
               </w:rPr>
-              <w:t xml:space="preserve"> Opgehaald van</w:t>
-            </w:r>
-            <w:r>
-              <w:rPr>
-                <w:color w:val="auto"/>
-                <w:lang w:val="nl-BE" w:eastAsia="en-US"/>
-              </w:rPr>
               <w:t xml:space="preserve"> </w:t>
             </w:r>
-            <w:hyperlink r:id="rId52" w:history="1">
+            <w:hyperlink r:id="rId60" w:history="1">
               <w:r>
                 <w:rPr>
                   <w:rStyle w:val="Hyperlink"/>
@@ -10928,27 +8619,18 @@
                 <w:lang w:val="nl-BE" w:eastAsia="en-US"/>
               </w:rPr>
             </w:pPr>
-            <w:proofErr w:type="spellStart"/>
             <w:r>
               <w:rPr>
                 <w:color w:val="auto"/>
                 <w:lang w:val="en-US" w:eastAsia="en-US"/>
               </w:rPr>
-              <w:t>Juviler</w:t>
-            </w:r>
-            <w:proofErr w:type="spellEnd"/>
+              <w:t>Juviler, J. (2022, April 1). What Is a Modal and When Should I Use One?</w:t>
+            </w:r>
             <w:r>
               <w:rPr>
                 <w:color w:val="auto"/>
                 <w:lang w:val="en-US" w:eastAsia="en-US"/>
               </w:rPr>
-              <w:t>, J. (2022, April 1). What Is a Modal and When Should I Use One?</w:t>
-            </w:r>
-            <w:r>
-              <w:rPr>
-                <w:color w:val="auto"/>
-                <w:lang w:val="en-US" w:eastAsia="en-US"/>
-              </w:rPr>
               <w:t xml:space="preserve"> </w:t>
             </w:r>
             <w:r>
@@ -10965,7 +8647,7 @@
               </w:rPr>
               <w:t xml:space="preserve"> </w:t>
             </w:r>
-            <w:hyperlink r:id="rId53" w:history="1">
+            <w:hyperlink r:id="rId61" w:history="1">
               <w:r>
                 <w:rPr>
                   <w:rStyle w:val="Hyperlink"/>
@@ -11019,7 +8701,7 @@
               </w:rPr>
               <w:t xml:space="preserve">Me, H. I. (2022, December 9). Wat is UI (User Interface) | hello it's me. Hello It’s Me. </w:t>
             </w:r>
-            <w:hyperlink r:id="rId54" w:history="1">
+            <w:hyperlink r:id="rId62" w:history="1">
               <w:r>
                 <w:rPr>
                   <w:rStyle w:val="Hyperlink"/>
@@ -11080,7 +8762,7 @@
               </w:rPr>
               <w:t xml:space="preserve">(n.d.). </w:t>
             </w:r>
-            <w:hyperlink r:id="rId55" w:anchor="inleiding" w:history="1">
+            <w:hyperlink r:id="rId63" w:anchor="inleiding" w:history="1">
               <w:r>
                 <w:rPr>
                   <w:rStyle w:val="Hyperlink"/>
@@ -11133,12 +8815,12 @@
       </w:pPr>
     </w:p>
     <w:sectPr>
-      <w:headerReference w:type="even" r:id="rId56"/>
-      <w:headerReference w:type="default" r:id="rId57"/>
-      <w:footerReference w:type="even" r:id="rId58"/>
-      <w:footerReference w:type="default" r:id="rId59"/>
-      <w:headerReference w:type="first" r:id="rId60"/>
-      <w:footerReference w:type="first" r:id="rId61"/>
+      <w:headerReference w:type="even" r:id="rId64"/>
+      <w:headerReference w:type="default" r:id="rId65"/>
+      <w:footerReference w:type="even" r:id="rId66"/>
+      <w:footerReference w:type="default" r:id="rId67"/>
+      <w:headerReference w:type="first" r:id="rId68"/>
+      <w:footerReference w:type="first" r:id="rId69"/>
       <w:pgSz w:w="11906" w:h="16838"/>
       <w:pgMar w:top="1417" w:right="1417" w:bottom="1417" w:left="1417" w:header="708" w:footer="708" w:gutter="0"/>
       <w:cols w:space="708"/>
@@ -15407,19 +13089,6 @@
 </file>
 
 <file path=customXml/item1.xml><?xml version="1.0" encoding="utf-8"?>
-<?mso-contentType ?>
-<FormTemplates xmlns="http://schemas.microsoft.com/sharepoint/v3/contenttype/forms">
-  <Display>DocumentLibraryForm</Display>
-  <Edit>DocumentLibraryForm</Edit>
-  <New>DocumentLibraryForm</New>
-</FormTemplates>
-</file>
-
-<file path=customXml/item2.xml><?xml version="1.0" encoding="utf-8"?>
-<b:Sources xmlns:b="http://schemas.openxmlformats.org/officeDocument/2006/bibliography" xmlns="http://schemas.openxmlformats.org/officeDocument/2006/bibliography" SelectedStyle="\APA.XSL" StyleName="APA Fifth Edition"/>
-</file>
-
-<file path=customXml/item3.xml><?xml version="1.0" encoding="utf-8"?>
 <ct:contentTypeSchema xmlns:ct="http://schemas.microsoft.com/office/2006/metadata/contentType" xmlns:ma="http://schemas.microsoft.com/office/2006/metadata/properties/metaAttributes" ct:_="" ma:_="" ma:contentTypeName="Document" ma:contentTypeID="0x0101001962E2830A23FD41A903F9246C64A44D" ma:contentTypeVersion="10" ma:contentTypeDescription="Create a new document." ma:contentTypeScope="" ma:versionID="94c7714442d4670dee923f06b03e50c6">
   <xsd:schema xmlns:xsd="http://www.w3.org/2001/XMLSchema" xmlns:xs="http://www.w3.org/2001/XMLSchema" xmlns:p="http://schemas.microsoft.com/office/2006/metadata/properties" xmlns:ns2="be91ab14-9a98-41fb-a029-3bd57361b40f" xmlns:ns3="a68b32df-5993-4a25-b4a0-028dd9ad2346" targetNamespace="http://schemas.microsoft.com/office/2006/metadata/properties" ma:root="true" ma:fieldsID="ddc41d6b31586f8a27e4cdad8c48b551" ns2:_="" ns3:_="">
     <xsd:import namespace="be91ab14-9a98-41fb-a029-3bd57361b40f"/>
@@ -15622,6 +13291,19 @@
 </ct:contentTypeSchema>
 </file>
 
+<file path=customXml/item2.xml><?xml version="1.0" encoding="utf-8"?>
+<?mso-contentType ?>
+<FormTemplates xmlns="http://schemas.microsoft.com/sharepoint/v3/contenttype/forms">
+  <Display>DocumentLibraryForm</Display>
+  <Edit>DocumentLibraryForm</Edit>
+  <New>DocumentLibraryForm</New>
+</FormTemplates>
+</file>
+
+<file path=customXml/item3.xml><?xml version="1.0" encoding="utf-8"?>
+<b:Sources xmlns:b="http://schemas.openxmlformats.org/officeDocument/2006/bibliography" xmlns="http://schemas.openxmlformats.org/officeDocument/2006/bibliography" SelectedStyle="\APA.XSL" StyleName="APA Fifth Edition"/>
+</file>
+
 <file path=customXml/item4.xml><?xml version="1.0" encoding="utf-8"?>
 <p:properties xmlns:p="http://schemas.microsoft.com/office/2006/metadata/properties" xmlns:xsi="http://www.w3.org/2001/XMLSchema-instance" xmlns:pc="http://schemas.microsoft.com/office/infopath/2007/PartnerControls">
   <documentManagement/>
@@ -15629,22 +13311,6 @@
 </file>
 
 <file path=customXml/itemProps1.xml><?xml version="1.0" encoding="utf-8"?>
-<ds:datastoreItem xmlns:ds="http://schemas.openxmlformats.org/officeDocument/2006/customXml" ds:itemID="{7A03709C-A4CC-408B-A127-2B1264A4F73A}">
-  <ds:schemaRefs>
-    <ds:schemaRef ds:uri="http://schemas.microsoft.com/sharepoint/v3/contenttype/forms"/>
-  </ds:schemaRefs>
-</ds:datastoreItem>
-</file>
-
-<file path=customXml/itemProps2.xml><?xml version="1.0" encoding="utf-8"?>
-<ds:datastoreItem xmlns:ds="http://schemas.openxmlformats.org/officeDocument/2006/customXml" ds:itemID="{4B4D92D2-F377-6C4D-A59F-0FDD1BDCD359}">
-  <ds:schemaRefs>
-    <ds:schemaRef ds:uri="http://schemas.openxmlformats.org/officeDocument/2006/bibliography"/>
-  </ds:schemaRefs>
-</ds:datastoreItem>
-</file>
-
-<file path=customXml/itemProps3.xml><?xml version="1.0" encoding="utf-8"?>
 <ds:datastoreItem xmlns:ds="http://schemas.openxmlformats.org/officeDocument/2006/customXml" ds:itemID="{F64CC272-990A-4878-98F7-B65456999005}">
   <ds:schemaRefs>
     <ds:schemaRef ds:uri="http://schemas.microsoft.com/office/2006/metadata/contentType"/>
@@ -15663,6 +13329,22 @@
 </ds:datastoreItem>
 </file>
 
+<file path=customXml/itemProps2.xml><?xml version="1.0" encoding="utf-8"?>
+<ds:datastoreItem xmlns:ds="http://schemas.openxmlformats.org/officeDocument/2006/customXml" ds:itemID="{7A03709C-A4CC-408B-A127-2B1264A4F73A}">
+  <ds:schemaRefs>
+    <ds:schemaRef ds:uri="http://schemas.microsoft.com/sharepoint/v3/contenttype/forms"/>
+  </ds:schemaRefs>
+</ds:datastoreItem>
+</file>
+
+<file path=customXml/itemProps3.xml><?xml version="1.0" encoding="utf-8"?>
+<ds:datastoreItem xmlns:ds="http://schemas.openxmlformats.org/officeDocument/2006/customXml" ds:itemID="{4B4D92D2-F377-6C4D-A59F-0FDD1BDCD359}">
+  <ds:schemaRefs>
+    <ds:schemaRef ds:uri="http://schemas.openxmlformats.org/officeDocument/2006/bibliography"/>
+  </ds:schemaRefs>
+</ds:datastoreItem>
+</file>
+
 <file path=customXml/itemProps4.xml><?xml version="1.0" encoding="utf-8"?>
 <ds:datastoreItem xmlns:ds="http://schemas.openxmlformats.org/officeDocument/2006/customXml" ds:itemID="{84FE26D0-9353-4E79-9B67-531A742F56F7}">
   <ds:schemaRefs>

</xml_diff>

<commit_message>
Updated Technische documentatie - Release plan v2
</commit_message>
<xml_diff>
--- a/Documenten/Technische documentatie - Nabil El Moussaoui V1.0.docx
+++ b/Documenten/Technische documentatie - Nabil El Moussaoui V1.0.docx
@@ -12,6 +12,13 @@
         </w:rPr>
       </w:pPr>
       <w:bookmarkStart w:id="0" w:name="_Toc371628269"/>
+      <w:r>
+        <w:rPr>
+          <w:color w:val="C40009"/>
+          <w:lang w:val="nl-BE"/>
+        </w:rPr>
+        <w:t>&lt;</w:t>
+      </w:r>
       <w:r>
         <w:rPr>
           <w:color w:val="C40009"/>
@@ -433,7 +440,7 @@
             </w:rPr>
             <w:fldChar w:fldCharType="separate"/>
           </w:r>
-          <w:hyperlink w:anchor="_Toc166752887" w:history="1">
+          <w:hyperlink w:anchor="_Toc167219553" w:history="1">
             <w:r>
               <w:rPr>
                 <w:rStyle w:val="Hyperlink"/>
@@ -447,7 +454,6 @@
               <w:rPr>
                 <w:noProof/>
                 <w:webHidden/>
-                <w:lang w:val="nl-BE"/>
               </w:rPr>
               <w:tab/>
             </w:r>
@@ -455,7 +461,6 @@
               <w:rPr>
                 <w:noProof/>
                 <w:webHidden/>
-                <w:lang w:val="nl-BE"/>
               </w:rPr>
               <w:fldChar w:fldCharType="begin"/>
             </w:r>
@@ -463,22 +468,19 @@
               <w:rPr>
                 <w:noProof/>
                 <w:webHidden/>
-                <w:lang w:val="nl-BE"/>
-              </w:rPr>
-              <w:instrText xml:space="preserve"> PAGEREF _Toc166752887 \h </w:instrText>
+              </w:rPr>
+              <w:instrText xml:space="preserve"> PAGEREF _Toc167219553 \h </w:instrText>
             </w:r>
             <w:r>
               <w:rPr>
                 <w:noProof/>
                 <w:webHidden/>
-                <w:lang w:val="nl-BE"/>
               </w:rPr>
             </w:r>
             <w:r>
               <w:rPr>
                 <w:noProof/>
                 <w:webHidden/>
-                <w:lang w:val="nl-BE"/>
               </w:rPr>
               <w:fldChar w:fldCharType="separate"/>
             </w:r>
@@ -486,7 +488,6 @@
               <w:rPr>
                 <w:noProof/>
                 <w:webHidden/>
-                <w:lang w:val="nl-BE"/>
               </w:rPr>
               <w:t>3</w:t>
             </w:r>
@@ -494,7 +495,6 @@
               <w:rPr>
                 <w:noProof/>
                 <w:webHidden/>
-                <w:lang w:val="nl-BE"/>
               </w:rPr>
               <w:fldChar w:fldCharType="end"/>
             </w:r>
@@ -517,7 +517,7 @@
               <w14:ligatures w14:val="standardContextual"/>
             </w:rPr>
           </w:pPr>
-          <w:hyperlink w:anchor="_Toc166752888" w:history="1">
+          <w:hyperlink w:anchor="_Toc167219554" w:history="1">
             <w:r>
               <w:rPr>
                 <w:rStyle w:val="Hyperlink"/>
@@ -531,7 +531,6 @@
               <w:rPr>
                 <w:noProof/>
                 <w:webHidden/>
-                <w:lang w:val="nl-BE"/>
               </w:rPr>
               <w:tab/>
             </w:r>
@@ -539,7 +538,6 @@
               <w:rPr>
                 <w:noProof/>
                 <w:webHidden/>
-                <w:lang w:val="nl-BE"/>
               </w:rPr>
               <w:fldChar w:fldCharType="begin"/>
             </w:r>
@@ -547,22 +545,19 @@
               <w:rPr>
                 <w:noProof/>
                 <w:webHidden/>
-                <w:lang w:val="nl-BE"/>
-              </w:rPr>
-              <w:instrText xml:space="preserve"> PAGEREF _Toc166752888 \h </w:instrText>
+              </w:rPr>
+              <w:instrText xml:space="preserve"> PAGEREF _Toc167219554 \h </w:instrText>
             </w:r>
             <w:r>
               <w:rPr>
                 <w:noProof/>
                 <w:webHidden/>
-                <w:lang w:val="nl-BE"/>
               </w:rPr>
             </w:r>
             <w:r>
               <w:rPr>
                 <w:noProof/>
                 <w:webHidden/>
-                <w:lang w:val="nl-BE"/>
               </w:rPr>
               <w:fldChar w:fldCharType="separate"/>
             </w:r>
@@ -570,7 +565,6 @@
               <w:rPr>
                 <w:noProof/>
                 <w:webHidden/>
-                <w:lang w:val="nl-BE"/>
               </w:rPr>
               <w:t>4</w:t>
             </w:r>
@@ -578,7 +572,6 @@
               <w:rPr>
                 <w:noProof/>
                 <w:webHidden/>
-                <w:lang w:val="nl-BE"/>
               </w:rPr>
               <w:fldChar w:fldCharType="end"/>
             </w:r>
@@ -601,7 +594,7 @@
               <w14:ligatures w14:val="standardContextual"/>
             </w:rPr>
           </w:pPr>
-          <w:hyperlink w:anchor="_Toc166752889" w:history="1">
+          <w:hyperlink w:anchor="_Toc167219555" w:history="1">
             <w:r>
               <w:rPr>
                 <w:rStyle w:val="Hyperlink"/>
@@ -615,7 +608,6 @@
               <w:rPr>
                 <w:noProof/>
                 <w:webHidden/>
-                <w:lang w:val="nl-BE"/>
               </w:rPr>
               <w:tab/>
             </w:r>
@@ -623,7 +615,6 @@
               <w:rPr>
                 <w:noProof/>
                 <w:webHidden/>
-                <w:lang w:val="nl-BE"/>
               </w:rPr>
               <w:fldChar w:fldCharType="begin"/>
             </w:r>
@@ -631,22 +622,19 @@
               <w:rPr>
                 <w:noProof/>
                 <w:webHidden/>
-                <w:lang w:val="nl-BE"/>
-              </w:rPr>
-              <w:instrText xml:space="preserve"> PAGEREF _Toc166752889 \h </w:instrText>
+              </w:rPr>
+              <w:instrText xml:space="preserve"> PAGEREF _Toc167219555 \h </w:instrText>
             </w:r>
             <w:r>
               <w:rPr>
                 <w:noProof/>
                 <w:webHidden/>
-                <w:lang w:val="nl-BE"/>
               </w:rPr>
             </w:r>
             <w:r>
               <w:rPr>
                 <w:noProof/>
                 <w:webHidden/>
-                <w:lang w:val="nl-BE"/>
               </w:rPr>
               <w:fldChar w:fldCharType="separate"/>
             </w:r>
@@ -654,7 +642,6 @@
               <w:rPr>
                 <w:noProof/>
                 <w:webHidden/>
-                <w:lang w:val="nl-BE"/>
               </w:rPr>
               <w:t>5</w:t>
             </w:r>
@@ -662,7 +649,6 @@
               <w:rPr>
                 <w:noProof/>
                 <w:webHidden/>
-                <w:lang w:val="nl-BE"/>
               </w:rPr>
               <w:fldChar w:fldCharType="end"/>
             </w:r>
@@ -685,7 +671,7 @@
               <w14:ligatures w14:val="standardContextual"/>
             </w:rPr>
           </w:pPr>
-          <w:hyperlink w:anchor="_Toc166752890" w:history="1">
+          <w:hyperlink w:anchor="_Toc167219556" w:history="1">
             <w:r>
               <w:rPr>
                 <w:rStyle w:val="Hyperlink"/>
@@ -699,7 +685,6 @@
               <w:rPr>
                 <w:noProof/>
                 <w:webHidden/>
-                <w:lang w:val="nl-BE"/>
               </w:rPr>
               <w:tab/>
             </w:r>
@@ -707,7 +692,6 @@
               <w:rPr>
                 <w:noProof/>
                 <w:webHidden/>
-                <w:lang w:val="nl-BE"/>
               </w:rPr>
               <w:fldChar w:fldCharType="begin"/>
             </w:r>
@@ -715,22 +699,19 @@
               <w:rPr>
                 <w:noProof/>
                 <w:webHidden/>
-                <w:lang w:val="nl-BE"/>
-              </w:rPr>
-              <w:instrText xml:space="preserve"> PAGEREF _Toc166752890 \h </w:instrText>
+              </w:rPr>
+              <w:instrText xml:space="preserve"> PAGEREF _Toc167219556 \h </w:instrText>
             </w:r>
             <w:r>
               <w:rPr>
                 <w:noProof/>
                 <w:webHidden/>
-                <w:lang w:val="nl-BE"/>
               </w:rPr>
             </w:r>
             <w:r>
               <w:rPr>
                 <w:noProof/>
                 <w:webHidden/>
-                <w:lang w:val="nl-BE"/>
               </w:rPr>
               <w:fldChar w:fldCharType="separate"/>
             </w:r>
@@ -738,7 +719,6 @@
               <w:rPr>
                 <w:noProof/>
                 <w:webHidden/>
-                <w:lang w:val="nl-BE"/>
               </w:rPr>
               <w:t>5</w:t>
             </w:r>
@@ -746,7 +726,6 @@
               <w:rPr>
                 <w:noProof/>
                 <w:webHidden/>
-                <w:lang w:val="nl-BE"/>
               </w:rPr>
               <w:fldChar w:fldCharType="end"/>
             </w:r>
@@ -769,7 +748,7 @@
               <w14:ligatures w14:val="standardContextual"/>
             </w:rPr>
           </w:pPr>
-          <w:hyperlink w:anchor="_Toc166752891" w:history="1">
+          <w:hyperlink w:anchor="_Toc167219557" w:history="1">
             <w:r>
               <w:rPr>
                 <w:rStyle w:val="Hyperlink"/>
@@ -783,7 +762,6 @@
               <w:rPr>
                 <w:noProof/>
                 <w:webHidden/>
-                <w:lang w:val="nl-BE"/>
               </w:rPr>
               <w:tab/>
             </w:r>
@@ -791,7 +769,6 @@
               <w:rPr>
                 <w:noProof/>
                 <w:webHidden/>
-                <w:lang w:val="nl-BE"/>
               </w:rPr>
               <w:fldChar w:fldCharType="begin"/>
             </w:r>
@@ -799,22 +776,19 @@
               <w:rPr>
                 <w:noProof/>
                 <w:webHidden/>
-                <w:lang w:val="nl-BE"/>
-              </w:rPr>
-              <w:instrText xml:space="preserve"> PAGEREF _Toc166752891 \h </w:instrText>
+              </w:rPr>
+              <w:instrText xml:space="preserve"> PAGEREF _Toc167219557 \h </w:instrText>
             </w:r>
             <w:r>
               <w:rPr>
                 <w:noProof/>
                 <w:webHidden/>
-                <w:lang w:val="nl-BE"/>
               </w:rPr>
             </w:r>
             <w:r>
               <w:rPr>
                 <w:noProof/>
                 <w:webHidden/>
-                <w:lang w:val="nl-BE"/>
               </w:rPr>
               <w:fldChar w:fldCharType="separate"/>
             </w:r>
@@ -822,7 +796,6 @@
               <w:rPr>
                 <w:noProof/>
                 <w:webHidden/>
-                <w:lang w:val="nl-BE"/>
               </w:rPr>
               <w:t>5</w:t>
             </w:r>
@@ -830,91 +803,6 @@
               <w:rPr>
                 <w:noProof/>
                 <w:webHidden/>
-                <w:lang w:val="nl-BE"/>
-              </w:rPr>
-              <w:fldChar w:fldCharType="end"/>
-            </w:r>
-          </w:hyperlink>
-        </w:p>
-        <w:p>
-          <w:pPr>
-            <w:pStyle w:val="Inhopg1"/>
-            <w:rPr>
-              <w:rFonts w:eastAsiaTheme="minorEastAsia" w:cstheme="minorBidi"/>
-              <w:b w:val="0"/>
-              <w:bCs w:val="0"/>
-              <w:caps w:val="0"/>
-              <w:noProof/>
-              <w:color w:val="auto"/>
-              <w:kern w:val="2"/>
-              <w:sz w:val="24"/>
-              <w:szCs w:val="24"/>
-              <w:lang w:val="nl-BE" w:eastAsia="nl-BE"/>
-              <w14:ligatures w14:val="standardContextual"/>
-            </w:rPr>
-          </w:pPr>
-          <w:hyperlink w:anchor="_Toc166752892" w:history="1">
-            <w:r>
-              <w:rPr>
-                <w:rStyle w:val="Hyperlink"/>
-                <w:rFonts w:eastAsiaTheme="majorEastAsia"/>
-                <w:noProof/>
-                <w:lang w:val="nl-BE"/>
-              </w:rPr>
-              <w:t>Technisch design</w:t>
-            </w:r>
-            <w:r>
-              <w:rPr>
-                <w:noProof/>
-                <w:webHidden/>
-                <w:lang w:val="nl-BE"/>
-              </w:rPr>
-              <w:tab/>
-            </w:r>
-            <w:r>
-              <w:rPr>
-                <w:noProof/>
-                <w:webHidden/>
-                <w:lang w:val="nl-BE"/>
-              </w:rPr>
-              <w:fldChar w:fldCharType="begin"/>
-            </w:r>
-            <w:r>
-              <w:rPr>
-                <w:noProof/>
-                <w:webHidden/>
-                <w:lang w:val="nl-BE"/>
-              </w:rPr>
-              <w:instrText xml:space="preserve"> PAGEREF _Toc166752892 \h </w:instrText>
-            </w:r>
-            <w:r>
-              <w:rPr>
-                <w:noProof/>
-                <w:webHidden/>
-                <w:lang w:val="nl-BE"/>
-              </w:rPr>
-            </w:r>
-            <w:r>
-              <w:rPr>
-                <w:noProof/>
-                <w:webHidden/>
-                <w:lang w:val="nl-BE"/>
-              </w:rPr>
-              <w:fldChar w:fldCharType="separate"/>
-            </w:r>
-            <w:r>
-              <w:rPr>
-                <w:noProof/>
-                <w:webHidden/>
-                <w:lang w:val="nl-BE"/>
-              </w:rPr>
-              <w:t>5</w:t>
-            </w:r>
-            <w:r>
-              <w:rPr>
-                <w:noProof/>
-                <w:webHidden/>
-                <w:lang w:val="nl-BE"/>
               </w:rPr>
               <w:fldChar w:fldCharType="end"/>
             </w:r>
@@ -938,21 +826,19 @@
               <w14:ligatures w14:val="standardContextual"/>
             </w:rPr>
           </w:pPr>
-          <w:hyperlink w:anchor="_Toc166752893" w:history="1">
+          <w:hyperlink w:anchor="_Toc167219558" w:history="1">
             <w:r>
               <w:rPr>
                 <w:rStyle w:val="Hyperlink"/>
                 <w:rFonts w:eastAsiaTheme="majorEastAsia"/>
                 <w:noProof/>
-                <w:lang w:val="nl-BE"/>
-              </w:rPr>
-              <w:t>N-Laagse Architectuur</w:t>
+              </w:rPr>
+              <w:t>Stappenplan Azure App Service opzetten</w:t>
             </w:r>
             <w:r>
               <w:rPr>
                 <w:noProof/>
                 <w:webHidden/>
-                <w:lang w:val="nl-BE"/>
               </w:rPr>
               <w:tab/>
             </w:r>
@@ -960,7 +846,6 @@
               <w:rPr>
                 <w:noProof/>
                 <w:webHidden/>
-                <w:lang w:val="nl-BE"/>
               </w:rPr>
               <w:fldChar w:fldCharType="begin"/>
             </w:r>
@@ -968,22 +853,19 @@
               <w:rPr>
                 <w:noProof/>
                 <w:webHidden/>
-                <w:lang w:val="nl-BE"/>
-              </w:rPr>
-              <w:instrText xml:space="preserve"> PAGEREF _Toc166752893 \h </w:instrText>
+              </w:rPr>
+              <w:instrText xml:space="preserve"> PAGEREF _Toc167219558 \h </w:instrText>
             </w:r>
             <w:r>
               <w:rPr>
                 <w:noProof/>
                 <w:webHidden/>
-                <w:lang w:val="nl-BE"/>
               </w:rPr>
             </w:r>
             <w:r>
               <w:rPr>
                 <w:noProof/>
                 <w:webHidden/>
-                <w:lang w:val="nl-BE"/>
               </w:rPr>
               <w:fldChar w:fldCharType="separate"/>
             </w:r>
@@ -991,7 +873,6 @@
               <w:rPr>
                 <w:noProof/>
                 <w:webHidden/>
-                <w:lang w:val="nl-BE"/>
               </w:rPr>
               <w:t>5</w:t>
             </w:r>
@@ -999,7 +880,241 @@
               <w:rPr>
                 <w:noProof/>
                 <w:webHidden/>
-                <w:lang w:val="nl-BE"/>
+              </w:rPr>
+              <w:fldChar w:fldCharType="end"/>
+            </w:r>
+          </w:hyperlink>
+        </w:p>
+        <w:p>
+          <w:pPr>
+            <w:pStyle w:val="Inhopg3"/>
+            <w:tabs>
+              <w:tab w:val="right" w:leader="dot" w:pos="9062"/>
+            </w:tabs>
+            <w:rPr>
+              <w:rFonts w:eastAsiaTheme="minorEastAsia" w:cstheme="minorBidi"/>
+              <w:i w:val="0"/>
+              <w:iCs w:val="0"/>
+              <w:noProof/>
+              <w:color w:val="auto"/>
+              <w:kern w:val="2"/>
+              <w:sz w:val="24"/>
+              <w:szCs w:val="24"/>
+              <w:lang w:val="nl-BE" w:eastAsia="nl-BE"/>
+              <w14:ligatures w14:val="standardContextual"/>
+            </w:rPr>
+          </w:pPr>
+          <w:hyperlink w:anchor="_Toc167219559" w:history="1">
+            <w:r>
+              <w:rPr>
+                <w:rStyle w:val="Hyperlink"/>
+                <w:rFonts w:eastAsiaTheme="majorEastAsia"/>
+                <w:noProof/>
+                <w:lang w:val="nl-BE" w:eastAsia="nl-BE"/>
+              </w:rPr>
+              <w:t>API</w:t>
+            </w:r>
+            <w:r>
+              <w:rPr>
+                <w:noProof/>
+                <w:webHidden/>
+              </w:rPr>
+              <w:tab/>
+            </w:r>
+            <w:r>
+              <w:rPr>
+                <w:noProof/>
+                <w:webHidden/>
+              </w:rPr>
+              <w:fldChar w:fldCharType="begin"/>
+            </w:r>
+            <w:r>
+              <w:rPr>
+                <w:noProof/>
+                <w:webHidden/>
+              </w:rPr>
+              <w:instrText xml:space="preserve"> PAGEREF _Toc167219559 \h </w:instrText>
+            </w:r>
+            <w:r>
+              <w:rPr>
+                <w:noProof/>
+                <w:webHidden/>
+              </w:rPr>
+            </w:r>
+            <w:r>
+              <w:rPr>
+                <w:noProof/>
+                <w:webHidden/>
+              </w:rPr>
+              <w:fldChar w:fldCharType="separate"/>
+            </w:r>
+            <w:r>
+              <w:rPr>
+                <w:noProof/>
+                <w:webHidden/>
+              </w:rPr>
+              <w:t>6</w:t>
+            </w:r>
+            <w:r>
+              <w:rPr>
+                <w:noProof/>
+                <w:webHidden/>
+              </w:rPr>
+              <w:fldChar w:fldCharType="end"/>
+            </w:r>
+          </w:hyperlink>
+        </w:p>
+        <w:p>
+          <w:pPr>
+            <w:pStyle w:val="Inhopg3"/>
+            <w:tabs>
+              <w:tab w:val="right" w:leader="dot" w:pos="9062"/>
+            </w:tabs>
+            <w:rPr>
+              <w:rFonts w:eastAsiaTheme="minorEastAsia" w:cstheme="minorBidi"/>
+              <w:i w:val="0"/>
+              <w:iCs w:val="0"/>
+              <w:noProof/>
+              <w:color w:val="auto"/>
+              <w:kern w:val="2"/>
+              <w:sz w:val="24"/>
+              <w:szCs w:val="24"/>
+              <w:lang w:val="nl-BE" w:eastAsia="nl-BE"/>
+              <w14:ligatures w14:val="standardContextual"/>
+            </w:rPr>
+          </w:pPr>
+          <w:hyperlink w:anchor="_Toc167219560" w:history="1">
+            <w:r>
+              <w:rPr>
+                <w:rStyle w:val="Hyperlink"/>
+                <w:rFonts w:eastAsiaTheme="majorEastAsia"/>
+                <w:noProof/>
+                <w:lang w:val="nl-BE" w:eastAsia="nl-BE"/>
+              </w:rPr>
+              <w:t>WebApp</w:t>
+            </w:r>
+            <w:r>
+              <w:rPr>
+                <w:noProof/>
+                <w:webHidden/>
+              </w:rPr>
+              <w:tab/>
+            </w:r>
+            <w:r>
+              <w:rPr>
+                <w:noProof/>
+                <w:webHidden/>
+              </w:rPr>
+              <w:fldChar w:fldCharType="begin"/>
+            </w:r>
+            <w:r>
+              <w:rPr>
+                <w:noProof/>
+                <w:webHidden/>
+              </w:rPr>
+              <w:instrText xml:space="preserve"> PAGEREF _Toc167219560 \h </w:instrText>
+            </w:r>
+            <w:r>
+              <w:rPr>
+                <w:noProof/>
+                <w:webHidden/>
+              </w:rPr>
+            </w:r>
+            <w:r>
+              <w:rPr>
+                <w:noProof/>
+                <w:webHidden/>
+              </w:rPr>
+              <w:fldChar w:fldCharType="separate"/>
+            </w:r>
+            <w:r>
+              <w:rPr>
+                <w:noProof/>
+                <w:webHidden/>
+              </w:rPr>
+              <w:t>11</w:t>
+            </w:r>
+            <w:r>
+              <w:rPr>
+                <w:noProof/>
+                <w:webHidden/>
+              </w:rPr>
+              <w:fldChar w:fldCharType="end"/>
+            </w:r>
+          </w:hyperlink>
+        </w:p>
+        <w:p>
+          <w:pPr>
+            <w:pStyle w:val="Inhopg1"/>
+            <w:rPr>
+              <w:rFonts w:eastAsiaTheme="minorEastAsia" w:cstheme="minorBidi"/>
+              <w:b w:val="0"/>
+              <w:bCs w:val="0"/>
+              <w:caps w:val="0"/>
+              <w:noProof/>
+              <w:color w:val="auto"/>
+              <w:kern w:val="2"/>
+              <w:sz w:val="24"/>
+              <w:szCs w:val="24"/>
+              <w:lang w:val="nl-BE" w:eastAsia="nl-BE"/>
+              <w14:ligatures w14:val="standardContextual"/>
+            </w:rPr>
+          </w:pPr>
+          <w:hyperlink w:anchor="_Toc167219561" w:history="1">
+            <w:r>
+              <w:rPr>
+                <w:rStyle w:val="Hyperlink"/>
+                <w:rFonts w:eastAsiaTheme="majorEastAsia"/>
+                <w:noProof/>
+                <w:lang w:val="nl-BE"/>
+              </w:rPr>
+              <w:t>Technisch design</w:t>
+            </w:r>
+            <w:r>
+              <w:rPr>
+                <w:noProof/>
+                <w:webHidden/>
+              </w:rPr>
+              <w:tab/>
+            </w:r>
+            <w:r>
+              <w:rPr>
+                <w:noProof/>
+                <w:webHidden/>
+              </w:rPr>
+              <w:fldChar w:fldCharType="begin"/>
+            </w:r>
+            <w:r>
+              <w:rPr>
+                <w:noProof/>
+                <w:webHidden/>
+              </w:rPr>
+              <w:instrText xml:space="preserve"> PAGEREF _Toc167219561 \h </w:instrText>
+            </w:r>
+            <w:r>
+              <w:rPr>
+                <w:noProof/>
+                <w:webHidden/>
+              </w:rPr>
+            </w:r>
+            <w:r>
+              <w:rPr>
+                <w:noProof/>
+                <w:webHidden/>
+              </w:rPr>
+              <w:fldChar w:fldCharType="separate"/>
+            </w:r>
+            <w:r>
+              <w:rPr>
+                <w:noProof/>
+                <w:webHidden/>
+              </w:rPr>
+              <w:t>15</w:t>
+            </w:r>
+            <w:r>
+              <w:rPr>
+                <w:noProof/>
+                <w:webHidden/>
               </w:rPr>
               <w:fldChar w:fldCharType="end"/>
             </w:r>
@@ -1023,21 +1138,19 @@
               <w14:ligatures w14:val="standardContextual"/>
             </w:rPr>
           </w:pPr>
-          <w:hyperlink w:anchor="_Toc166752894" w:history="1">
+          <w:hyperlink w:anchor="_Toc167219562" w:history="1">
             <w:r>
               <w:rPr>
                 <w:rStyle w:val="Hyperlink"/>
                 <w:rFonts w:eastAsiaTheme="majorEastAsia"/>
                 <w:noProof/>
-                <w:lang w:val="nl-BE"/>
-              </w:rPr>
-              <w:t>Technologieën</w:t>
+              </w:rPr>
+              <w:t>N-Laagse Architectuur</w:t>
             </w:r>
             <w:r>
               <w:rPr>
                 <w:noProof/>
                 <w:webHidden/>
-                <w:lang w:val="nl-BE"/>
               </w:rPr>
               <w:tab/>
             </w:r>
@@ -1045,7 +1158,6 @@
               <w:rPr>
                 <w:noProof/>
                 <w:webHidden/>
-                <w:lang w:val="nl-BE"/>
               </w:rPr>
               <w:fldChar w:fldCharType="begin"/>
             </w:r>
@@ -1053,22 +1165,19 @@
               <w:rPr>
                 <w:noProof/>
                 <w:webHidden/>
-                <w:lang w:val="nl-BE"/>
-              </w:rPr>
-              <w:instrText xml:space="preserve"> PAGEREF _Toc166752894 \h </w:instrText>
+              </w:rPr>
+              <w:instrText xml:space="preserve"> PAGEREF _Toc167219562 \h </w:instrText>
             </w:r>
             <w:r>
               <w:rPr>
                 <w:noProof/>
                 <w:webHidden/>
-                <w:lang w:val="nl-BE"/>
               </w:rPr>
             </w:r>
             <w:r>
               <w:rPr>
                 <w:noProof/>
                 <w:webHidden/>
-                <w:lang w:val="nl-BE"/>
               </w:rPr>
               <w:fldChar w:fldCharType="separate"/>
             </w:r>
@@ -1076,99 +1185,13 @@
               <w:rPr>
                 <w:noProof/>
                 <w:webHidden/>
-                <w:lang w:val="nl-BE"/>
-              </w:rPr>
-              <w:t>6</w:t>
+              </w:rPr>
+              <w:t>15</w:t>
             </w:r>
             <w:r>
               <w:rPr>
                 <w:noProof/>
                 <w:webHidden/>
-                <w:lang w:val="nl-BE"/>
-              </w:rPr>
-              <w:fldChar w:fldCharType="end"/>
-            </w:r>
-          </w:hyperlink>
-        </w:p>
-        <w:p>
-          <w:pPr>
-            <w:pStyle w:val="Inhopg1"/>
-            <w:rPr>
-              <w:rFonts w:eastAsiaTheme="minorEastAsia" w:cstheme="minorBidi"/>
-              <w:b w:val="0"/>
-              <w:bCs w:val="0"/>
-              <w:caps w:val="0"/>
-              <w:noProof/>
-              <w:color w:val="auto"/>
-              <w:kern w:val="2"/>
-              <w:sz w:val="24"/>
-              <w:szCs w:val="24"/>
-              <w:lang w:val="nl-BE" w:eastAsia="nl-BE"/>
-              <w14:ligatures w14:val="standardContextual"/>
-            </w:rPr>
-          </w:pPr>
-          <w:hyperlink w:anchor="_Toc166752895" w:history="1">
-            <w:r>
-              <w:rPr>
-                <w:rStyle w:val="Hyperlink"/>
-                <w:rFonts w:eastAsiaTheme="majorEastAsia"/>
-                <w:noProof/>
-                <w:lang w:val="nl-BE"/>
-              </w:rPr>
-              <w:t>Externe systeeminterfaces</w:t>
-            </w:r>
-            <w:r>
-              <w:rPr>
-                <w:noProof/>
-                <w:webHidden/>
-                <w:lang w:val="nl-BE"/>
-              </w:rPr>
-              <w:tab/>
-            </w:r>
-            <w:r>
-              <w:rPr>
-                <w:noProof/>
-                <w:webHidden/>
-                <w:lang w:val="nl-BE"/>
-              </w:rPr>
-              <w:fldChar w:fldCharType="begin"/>
-            </w:r>
-            <w:r>
-              <w:rPr>
-                <w:noProof/>
-                <w:webHidden/>
-                <w:lang w:val="nl-BE"/>
-              </w:rPr>
-              <w:instrText xml:space="preserve"> PAGEREF _Toc166752895 \h </w:instrText>
-            </w:r>
-            <w:r>
-              <w:rPr>
-                <w:noProof/>
-                <w:webHidden/>
-                <w:lang w:val="nl-BE"/>
-              </w:rPr>
-            </w:r>
-            <w:r>
-              <w:rPr>
-                <w:noProof/>
-                <w:webHidden/>
-                <w:lang w:val="nl-BE"/>
-              </w:rPr>
-              <w:fldChar w:fldCharType="separate"/>
-            </w:r>
-            <w:r>
-              <w:rPr>
-                <w:noProof/>
-                <w:webHidden/>
-                <w:lang w:val="nl-BE"/>
-              </w:rPr>
-              <w:t>8</w:t>
-            </w:r>
-            <w:r>
-              <w:rPr>
-                <w:noProof/>
-                <w:webHidden/>
-                <w:lang w:val="nl-BE"/>
               </w:rPr>
               <w:fldChar w:fldCharType="end"/>
             </w:r>
@@ -1192,21 +1215,19 @@
               <w14:ligatures w14:val="standardContextual"/>
             </w:rPr>
           </w:pPr>
-          <w:hyperlink w:anchor="_Toc166752896" w:history="1">
+          <w:hyperlink w:anchor="_Toc167219563" w:history="1">
             <w:r>
               <w:rPr>
                 <w:rStyle w:val="Hyperlink"/>
                 <w:rFonts w:eastAsiaTheme="majorEastAsia"/>
                 <w:noProof/>
-                <w:lang w:val="nl-BE"/>
-              </w:rPr>
-              <w:t>API Documentatie</w:t>
+              </w:rPr>
+              <w:t>Technologieën</w:t>
             </w:r>
             <w:r>
               <w:rPr>
                 <w:noProof/>
                 <w:webHidden/>
-                <w:lang w:val="nl-BE"/>
               </w:rPr>
               <w:tab/>
             </w:r>
@@ -1214,7 +1235,6 @@
               <w:rPr>
                 <w:noProof/>
                 <w:webHidden/>
-                <w:lang w:val="nl-BE"/>
               </w:rPr>
               <w:fldChar w:fldCharType="begin"/>
             </w:r>
@@ -1222,22 +1242,19 @@
               <w:rPr>
                 <w:noProof/>
                 <w:webHidden/>
-                <w:lang w:val="nl-BE"/>
-              </w:rPr>
-              <w:instrText xml:space="preserve"> PAGEREF _Toc166752896 \h </w:instrText>
+              </w:rPr>
+              <w:instrText xml:space="preserve"> PAGEREF _Toc167219563 \h </w:instrText>
             </w:r>
             <w:r>
               <w:rPr>
                 <w:noProof/>
                 <w:webHidden/>
-                <w:lang w:val="nl-BE"/>
               </w:rPr>
             </w:r>
             <w:r>
               <w:rPr>
                 <w:noProof/>
                 <w:webHidden/>
-                <w:lang w:val="nl-BE"/>
               </w:rPr>
               <w:fldChar w:fldCharType="separate"/>
             </w:r>
@@ -1245,15 +1262,13 @@
               <w:rPr>
                 <w:noProof/>
                 <w:webHidden/>
-                <w:lang w:val="nl-BE"/>
-              </w:rPr>
-              <w:t>8</w:t>
+              </w:rPr>
+              <w:t>16</w:t>
             </w:r>
             <w:r>
               <w:rPr>
                 <w:noProof/>
                 <w:webHidden/>
-                <w:lang w:val="nl-BE"/>
               </w:rPr>
               <w:fldChar w:fldCharType="end"/>
             </w:r>
@@ -1276,7 +1291,7 @@
               <w14:ligatures w14:val="standardContextual"/>
             </w:rPr>
           </w:pPr>
-          <w:hyperlink w:anchor="_Toc166752897" w:history="1">
+          <w:hyperlink w:anchor="_Toc167219564" w:history="1">
             <w:r>
               <w:rPr>
                 <w:rStyle w:val="Hyperlink"/>
@@ -1284,13 +1299,12 @@
                 <w:noProof/>
                 <w:lang w:val="nl-BE"/>
               </w:rPr>
-              <w:t>Datamigratie</w:t>
+              <w:t>Externe systeeminterfaces</w:t>
             </w:r>
             <w:r>
               <w:rPr>
                 <w:noProof/>
                 <w:webHidden/>
-                <w:lang w:val="nl-BE"/>
               </w:rPr>
               <w:tab/>
             </w:r>
@@ -1298,7 +1312,6 @@
               <w:rPr>
                 <w:noProof/>
                 <w:webHidden/>
-                <w:lang w:val="nl-BE"/>
               </w:rPr>
               <w:fldChar w:fldCharType="begin"/>
             </w:r>
@@ -1306,22 +1319,19 @@
               <w:rPr>
                 <w:noProof/>
                 <w:webHidden/>
-                <w:lang w:val="nl-BE"/>
-              </w:rPr>
-              <w:instrText xml:space="preserve"> PAGEREF _Toc166752897 \h </w:instrText>
+              </w:rPr>
+              <w:instrText xml:space="preserve"> PAGEREF _Toc167219564 \h </w:instrText>
             </w:r>
             <w:r>
               <w:rPr>
                 <w:noProof/>
                 <w:webHidden/>
-                <w:lang w:val="nl-BE"/>
               </w:rPr>
             </w:r>
             <w:r>
               <w:rPr>
                 <w:noProof/>
                 <w:webHidden/>
-                <w:lang w:val="nl-BE"/>
               </w:rPr>
               <w:fldChar w:fldCharType="separate"/>
             </w:r>
@@ -1329,15 +1339,90 @@
               <w:rPr>
                 <w:noProof/>
                 <w:webHidden/>
-                <w:lang w:val="nl-BE"/>
-              </w:rPr>
-              <w:t>13</w:t>
+              </w:rPr>
+              <w:t>17</w:t>
             </w:r>
             <w:r>
               <w:rPr>
                 <w:noProof/>
                 <w:webHidden/>
-                <w:lang w:val="nl-BE"/>
+              </w:rPr>
+              <w:fldChar w:fldCharType="end"/>
+            </w:r>
+          </w:hyperlink>
+        </w:p>
+        <w:p>
+          <w:pPr>
+            <w:pStyle w:val="Inhopg2"/>
+            <w:tabs>
+              <w:tab w:val="right" w:leader="dot" w:pos="9062"/>
+            </w:tabs>
+            <w:rPr>
+              <w:rFonts w:eastAsiaTheme="minorEastAsia" w:cstheme="minorBidi"/>
+              <w:smallCaps w:val="0"/>
+              <w:noProof/>
+              <w:color w:val="auto"/>
+              <w:kern w:val="2"/>
+              <w:sz w:val="24"/>
+              <w:szCs w:val="24"/>
+              <w:lang w:val="nl-BE" w:eastAsia="nl-BE"/>
+              <w14:ligatures w14:val="standardContextual"/>
+            </w:rPr>
+          </w:pPr>
+          <w:hyperlink w:anchor="_Toc167219565" w:history="1">
+            <w:r>
+              <w:rPr>
+                <w:rStyle w:val="Hyperlink"/>
+                <w:rFonts w:eastAsiaTheme="majorEastAsia"/>
+                <w:noProof/>
+              </w:rPr>
+              <w:t>API Documentatie</w:t>
+            </w:r>
+            <w:r>
+              <w:rPr>
+                <w:noProof/>
+                <w:webHidden/>
+              </w:rPr>
+              <w:tab/>
+            </w:r>
+            <w:r>
+              <w:rPr>
+                <w:noProof/>
+                <w:webHidden/>
+              </w:rPr>
+              <w:fldChar w:fldCharType="begin"/>
+            </w:r>
+            <w:r>
+              <w:rPr>
+                <w:noProof/>
+                <w:webHidden/>
+              </w:rPr>
+              <w:instrText xml:space="preserve"> PAGEREF _Toc167219565 \h </w:instrText>
+            </w:r>
+            <w:r>
+              <w:rPr>
+                <w:noProof/>
+                <w:webHidden/>
+              </w:rPr>
+            </w:r>
+            <w:r>
+              <w:rPr>
+                <w:noProof/>
+                <w:webHidden/>
+              </w:rPr>
+              <w:fldChar w:fldCharType="separate"/>
+            </w:r>
+            <w:r>
+              <w:rPr>
+                <w:noProof/>
+                <w:webHidden/>
+              </w:rPr>
+              <w:t>17</w:t>
+            </w:r>
+            <w:r>
+              <w:rPr>
+                <w:noProof/>
+                <w:webHidden/>
               </w:rPr>
               <w:fldChar w:fldCharType="end"/>
             </w:r>
@@ -1360,21 +1445,20 @@
               <w14:ligatures w14:val="standardContextual"/>
             </w:rPr>
           </w:pPr>
-          <w:hyperlink w:anchor="_Toc166752898" w:history="1">
+          <w:hyperlink w:anchor="_Toc167219566" w:history="1">
             <w:r>
               <w:rPr>
                 <w:rStyle w:val="Hyperlink"/>
                 <w:rFonts w:eastAsiaTheme="majorEastAsia"/>
                 <w:noProof/>
-                <w:lang w:val="nl-BE" w:eastAsia="en-US"/>
-              </w:rPr>
-              <w:t>Security en autorisatierollen</w:t>
+                <w:lang w:val="nl-BE"/>
+              </w:rPr>
+              <w:t>Datamigratie</w:t>
             </w:r>
             <w:r>
               <w:rPr>
                 <w:noProof/>
                 <w:webHidden/>
-                <w:lang w:val="nl-BE"/>
               </w:rPr>
               <w:tab/>
             </w:r>
@@ -1382,7 +1466,6 @@
               <w:rPr>
                 <w:noProof/>
                 <w:webHidden/>
-                <w:lang w:val="nl-BE"/>
               </w:rPr>
               <w:fldChar w:fldCharType="begin"/>
             </w:r>
@@ -1390,22 +1473,19 @@
               <w:rPr>
                 <w:noProof/>
                 <w:webHidden/>
-                <w:lang w:val="nl-BE"/>
-              </w:rPr>
-              <w:instrText xml:space="preserve"> PAGEREF _Toc166752898 \h </w:instrText>
+              </w:rPr>
+              <w:instrText xml:space="preserve"> PAGEREF _Toc167219566 \h </w:instrText>
             </w:r>
             <w:r>
               <w:rPr>
                 <w:noProof/>
                 <w:webHidden/>
-                <w:lang w:val="nl-BE"/>
               </w:rPr>
             </w:r>
             <w:r>
               <w:rPr>
                 <w:noProof/>
                 <w:webHidden/>
-                <w:lang w:val="nl-BE"/>
               </w:rPr>
               <w:fldChar w:fldCharType="separate"/>
             </w:r>
@@ -1413,15 +1493,13 @@
               <w:rPr>
                 <w:noProof/>
                 <w:webHidden/>
-                <w:lang w:val="nl-BE"/>
-              </w:rPr>
-              <w:t>14</w:t>
+              </w:rPr>
+              <w:t>22</w:t>
             </w:r>
             <w:r>
               <w:rPr>
                 <w:noProof/>
                 <w:webHidden/>
-                <w:lang w:val="nl-BE"/>
               </w:rPr>
               <w:fldChar w:fldCharType="end"/>
             </w:r>
@@ -1444,21 +1522,20 @@
               <w14:ligatures w14:val="standardContextual"/>
             </w:rPr>
           </w:pPr>
-          <w:hyperlink w:anchor="_Toc166752899" w:history="1">
+          <w:hyperlink w:anchor="_Toc167219567" w:history="1">
             <w:r>
               <w:rPr>
                 <w:rStyle w:val="Hyperlink"/>
                 <w:rFonts w:eastAsiaTheme="majorEastAsia"/>
                 <w:noProof/>
-                <w:lang w:val="nl-BE"/>
-              </w:rPr>
-              <w:t>Documentatie</w:t>
+                <w:lang w:val="nl-BE" w:eastAsia="en-US"/>
+              </w:rPr>
+              <w:t>Security en autorisatierollen</w:t>
             </w:r>
             <w:r>
               <w:rPr>
                 <w:noProof/>
                 <w:webHidden/>
-                <w:lang w:val="nl-BE"/>
               </w:rPr>
               <w:tab/>
             </w:r>
@@ -1466,7 +1543,6 @@
               <w:rPr>
                 <w:noProof/>
                 <w:webHidden/>
-                <w:lang w:val="nl-BE"/>
               </w:rPr>
               <w:fldChar w:fldCharType="begin"/>
             </w:r>
@@ -1474,22 +1550,19 @@
               <w:rPr>
                 <w:noProof/>
                 <w:webHidden/>
-                <w:lang w:val="nl-BE"/>
-              </w:rPr>
-              <w:instrText xml:space="preserve"> PAGEREF _Toc166752899 \h </w:instrText>
+              </w:rPr>
+              <w:instrText xml:space="preserve"> PAGEREF _Toc167219567 \h </w:instrText>
             </w:r>
             <w:r>
               <w:rPr>
                 <w:noProof/>
                 <w:webHidden/>
-                <w:lang w:val="nl-BE"/>
               </w:rPr>
             </w:r>
             <w:r>
               <w:rPr>
                 <w:noProof/>
                 <w:webHidden/>
-                <w:lang w:val="nl-BE"/>
               </w:rPr>
               <w:fldChar w:fldCharType="separate"/>
             </w:r>
@@ -1497,15 +1570,13 @@
               <w:rPr>
                 <w:noProof/>
                 <w:webHidden/>
-                <w:lang w:val="nl-BE"/>
-              </w:rPr>
-              <w:t>14</w:t>
+              </w:rPr>
+              <w:t>23</w:t>
             </w:r>
             <w:r>
               <w:rPr>
                 <w:noProof/>
                 <w:webHidden/>
-                <w:lang w:val="nl-BE"/>
               </w:rPr>
               <w:fldChar w:fldCharType="end"/>
             </w:r>
@@ -1528,7 +1599,477 @@
               <w14:ligatures w14:val="standardContextual"/>
             </w:rPr>
           </w:pPr>
-          <w:hyperlink w:anchor="_Toc166752900" w:history="1">
+          <w:hyperlink w:anchor="_Toc167219568" w:history="1">
+            <w:r>
+              <w:rPr>
+                <w:rStyle w:val="Hyperlink"/>
+                <w:rFonts w:eastAsiaTheme="majorEastAsia"/>
+                <w:noProof/>
+                <w:lang w:val="nl-BE"/>
+              </w:rPr>
+              <w:t>Documentatie</w:t>
+            </w:r>
+            <w:r>
+              <w:rPr>
+                <w:noProof/>
+                <w:webHidden/>
+              </w:rPr>
+              <w:tab/>
+            </w:r>
+            <w:r>
+              <w:rPr>
+                <w:noProof/>
+                <w:webHidden/>
+              </w:rPr>
+              <w:fldChar w:fldCharType="begin"/>
+            </w:r>
+            <w:r>
+              <w:rPr>
+                <w:noProof/>
+                <w:webHidden/>
+              </w:rPr>
+              <w:instrText xml:space="preserve"> PAGEREF _Toc167219568 \h </w:instrText>
+            </w:r>
+            <w:r>
+              <w:rPr>
+                <w:noProof/>
+                <w:webHidden/>
+              </w:rPr>
+            </w:r>
+            <w:r>
+              <w:rPr>
+                <w:noProof/>
+                <w:webHidden/>
+              </w:rPr>
+              <w:fldChar w:fldCharType="separate"/>
+            </w:r>
+            <w:r>
+              <w:rPr>
+                <w:noProof/>
+                <w:webHidden/>
+              </w:rPr>
+              <w:t>23</w:t>
+            </w:r>
+            <w:r>
+              <w:rPr>
+                <w:noProof/>
+                <w:webHidden/>
+              </w:rPr>
+              <w:fldChar w:fldCharType="end"/>
+            </w:r>
+          </w:hyperlink>
+        </w:p>
+        <w:p>
+          <w:pPr>
+            <w:pStyle w:val="Inhopg2"/>
+            <w:tabs>
+              <w:tab w:val="right" w:leader="dot" w:pos="9062"/>
+            </w:tabs>
+            <w:rPr>
+              <w:rFonts w:eastAsiaTheme="minorEastAsia" w:cstheme="minorBidi"/>
+              <w:smallCaps w:val="0"/>
+              <w:noProof/>
+              <w:color w:val="auto"/>
+              <w:kern w:val="2"/>
+              <w:sz w:val="24"/>
+              <w:szCs w:val="24"/>
+              <w:lang w:val="nl-BE" w:eastAsia="nl-BE"/>
+              <w14:ligatures w14:val="standardContextual"/>
+            </w:rPr>
+          </w:pPr>
+          <w:hyperlink w:anchor="_Toc167219569" w:history="1">
+            <w:r>
+              <w:rPr>
+                <w:rStyle w:val="Hyperlink"/>
+                <w:rFonts w:eastAsiaTheme="majorEastAsia"/>
+                <w:noProof/>
+              </w:rPr>
+              <w:t>User Interface</w:t>
+            </w:r>
+            <w:r>
+              <w:rPr>
+                <w:noProof/>
+                <w:webHidden/>
+              </w:rPr>
+              <w:tab/>
+            </w:r>
+            <w:r>
+              <w:rPr>
+                <w:noProof/>
+                <w:webHidden/>
+              </w:rPr>
+              <w:fldChar w:fldCharType="begin"/>
+            </w:r>
+            <w:r>
+              <w:rPr>
+                <w:noProof/>
+                <w:webHidden/>
+              </w:rPr>
+              <w:instrText xml:space="preserve"> PAGEREF _Toc167219569 \h </w:instrText>
+            </w:r>
+            <w:r>
+              <w:rPr>
+                <w:noProof/>
+                <w:webHidden/>
+              </w:rPr>
+            </w:r>
+            <w:r>
+              <w:rPr>
+                <w:noProof/>
+                <w:webHidden/>
+              </w:rPr>
+              <w:fldChar w:fldCharType="separate"/>
+            </w:r>
+            <w:r>
+              <w:rPr>
+                <w:noProof/>
+                <w:webHidden/>
+              </w:rPr>
+              <w:t>23</w:t>
+            </w:r>
+            <w:r>
+              <w:rPr>
+                <w:noProof/>
+                <w:webHidden/>
+              </w:rPr>
+              <w:fldChar w:fldCharType="end"/>
+            </w:r>
+          </w:hyperlink>
+        </w:p>
+        <w:p>
+          <w:pPr>
+            <w:pStyle w:val="Inhopg3"/>
+            <w:tabs>
+              <w:tab w:val="right" w:leader="dot" w:pos="9062"/>
+            </w:tabs>
+            <w:rPr>
+              <w:rFonts w:eastAsiaTheme="minorEastAsia" w:cstheme="minorBidi"/>
+              <w:i w:val="0"/>
+              <w:iCs w:val="0"/>
+              <w:noProof/>
+              <w:color w:val="auto"/>
+              <w:kern w:val="2"/>
+              <w:sz w:val="24"/>
+              <w:szCs w:val="24"/>
+              <w:lang w:val="nl-BE" w:eastAsia="nl-BE"/>
+              <w14:ligatures w14:val="standardContextual"/>
+            </w:rPr>
+          </w:pPr>
+          <w:hyperlink w:anchor="_Toc167219570" w:history="1">
+            <w:r>
+              <w:rPr>
+                <w:rStyle w:val="Hyperlink"/>
+                <w:rFonts w:eastAsiaTheme="majorEastAsia"/>
+                <w:noProof/>
+                <w:lang w:val="nl-BE" w:eastAsia="nl-BE"/>
+              </w:rPr>
+              <w:t>Team</w:t>
+            </w:r>
+            <w:r>
+              <w:rPr>
+                <w:noProof/>
+                <w:webHidden/>
+              </w:rPr>
+              <w:tab/>
+            </w:r>
+            <w:r>
+              <w:rPr>
+                <w:noProof/>
+                <w:webHidden/>
+              </w:rPr>
+              <w:fldChar w:fldCharType="begin"/>
+            </w:r>
+            <w:r>
+              <w:rPr>
+                <w:noProof/>
+                <w:webHidden/>
+              </w:rPr>
+              <w:instrText xml:space="preserve"> PAGEREF _Toc167219570 \h </w:instrText>
+            </w:r>
+            <w:r>
+              <w:rPr>
+                <w:noProof/>
+                <w:webHidden/>
+              </w:rPr>
+            </w:r>
+            <w:r>
+              <w:rPr>
+                <w:noProof/>
+                <w:webHidden/>
+              </w:rPr>
+              <w:fldChar w:fldCharType="separate"/>
+            </w:r>
+            <w:r>
+              <w:rPr>
+                <w:noProof/>
+                <w:webHidden/>
+              </w:rPr>
+              <w:t>23</w:t>
+            </w:r>
+            <w:r>
+              <w:rPr>
+                <w:noProof/>
+                <w:webHidden/>
+              </w:rPr>
+              <w:fldChar w:fldCharType="end"/>
+            </w:r>
+          </w:hyperlink>
+        </w:p>
+        <w:p>
+          <w:pPr>
+            <w:pStyle w:val="Inhopg3"/>
+            <w:tabs>
+              <w:tab w:val="right" w:leader="dot" w:pos="9062"/>
+            </w:tabs>
+            <w:rPr>
+              <w:rFonts w:eastAsiaTheme="minorEastAsia" w:cstheme="minorBidi"/>
+              <w:i w:val="0"/>
+              <w:iCs w:val="0"/>
+              <w:noProof/>
+              <w:color w:val="auto"/>
+              <w:kern w:val="2"/>
+              <w:sz w:val="24"/>
+              <w:szCs w:val="24"/>
+              <w:lang w:val="nl-BE" w:eastAsia="nl-BE"/>
+              <w14:ligatures w14:val="standardContextual"/>
+            </w:rPr>
+          </w:pPr>
+          <w:hyperlink w:anchor="_Toc167219571" w:history="1">
+            <w:r>
+              <w:rPr>
+                <w:rStyle w:val="Hyperlink"/>
+                <w:rFonts w:eastAsiaTheme="majorEastAsia"/>
+                <w:noProof/>
+                <w:lang w:val="nl-BE" w:eastAsia="nl-BE"/>
+              </w:rPr>
+              <w:t>Teamplan</w:t>
+            </w:r>
+            <w:r>
+              <w:rPr>
+                <w:noProof/>
+                <w:webHidden/>
+              </w:rPr>
+              <w:tab/>
+            </w:r>
+            <w:r>
+              <w:rPr>
+                <w:noProof/>
+                <w:webHidden/>
+              </w:rPr>
+              <w:fldChar w:fldCharType="begin"/>
+            </w:r>
+            <w:r>
+              <w:rPr>
+                <w:noProof/>
+                <w:webHidden/>
+              </w:rPr>
+              <w:instrText xml:space="preserve"> PAGEREF _Toc167219571 \h </w:instrText>
+            </w:r>
+            <w:r>
+              <w:rPr>
+                <w:noProof/>
+                <w:webHidden/>
+              </w:rPr>
+            </w:r>
+            <w:r>
+              <w:rPr>
+                <w:noProof/>
+                <w:webHidden/>
+              </w:rPr>
+              <w:fldChar w:fldCharType="separate"/>
+            </w:r>
+            <w:r>
+              <w:rPr>
+                <w:noProof/>
+                <w:webHidden/>
+              </w:rPr>
+              <w:t>24</w:t>
+            </w:r>
+            <w:r>
+              <w:rPr>
+                <w:noProof/>
+                <w:webHidden/>
+              </w:rPr>
+              <w:fldChar w:fldCharType="end"/>
+            </w:r>
+          </w:hyperlink>
+        </w:p>
+        <w:p>
+          <w:pPr>
+            <w:pStyle w:val="Inhopg3"/>
+            <w:tabs>
+              <w:tab w:val="right" w:leader="dot" w:pos="9062"/>
+            </w:tabs>
+            <w:rPr>
+              <w:rFonts w:eastAsiaTheme="minorEastAsia" w:cstheme="minorBidi"/>
+              <w:i w:val="0"/>
+              <w:iCs w:val="0"/>
+              <w:noProof/>
+              <w:color w:val="auto"/>
+              <w:kern w:val="2"/>
+              <w:sz w:val="24"/>
+              <w:szCs w:val="24"/>
+              <w:lang w:val="nl-BE" w:eastAsia="nl-BE"/>
+              <w14:ligatures w14:val="standardContextual"/>
+            </w:rPr>
+          </w:pPr>
+          <w:hyperlink w:anchor="_Toc167219572" w:history="1">
+            <w:r>
+              <w:rPr>
+                <w:rStyle w:val="Hyperlink"/>
+                <w:rFonts w:eastAsiaTheme="majorEastAsia"/>
+                <w:noProof/>
+                <w:lang w:val="nl-BE"/>
+              </w:rPr>
+              <w:t>Feestdag</w:t>
+            </w:r>
+            <w:r>
+              <w:rPr>
+                <w:noProof/>
+                <w:webHidden/>
+              </w:rPr>
+              <w:tab/>
+            </w:r>
+            <w:r>
+              <w:rPr>
+                <w:noProof/>
+                <w:webHidden/>
+              </w:rPr>
+              <w:fldChar w:fldCharType="begin"/>
+            </w:r>
+            <w:r>
+              <w:rPr>
+                <w:noProof/>
+                <w:webHidden/>
+              </w:rPr>
+              <w:instrText xml:space="preserve"> PAGEREF _Toc167219572 \h </w:instrText>
+            </w:r>
+            <w:r>
+              <w:rPr>
+                <w:noProof/>
+                <w:webHidden/>
+              </w:rPr>
+            </w:r>
+            <w:r>
+              <w:rPr>
+                <w:noProof/>
+                <w:webHidden/>
+              </w:rPr>
+              <w:fldChar w:fldCharType="separate"/>
+            </w:r>
+            <w:r>
+              <w:rPr>
+                <w:noProof/>
+                <w:webHidden/>
+              </w:rPr>
+              <w:t>25</w:t>
+            </w:r>
+            <w:r>
+              <w:rPr>
+                <w:noProof/>
+                <w:webHidden/>
+              </w:rPr>
+              <w:fldChar w:fldCharType="end"/>
+            </w:r>
+          </w:hyperlink>
+        </w:p>
+        <w:p>
+          <w:pPr>
+            <w:pStyle w:val="Inhopg3"/>
+            <w:tabs>
+              <w:tab w:val="right" w:leader="dot" w:pos="9062"/>
+            </w:tabs>
+            <w:rPr>
+              <w:rFonts w:eastAsiaTheme="minorEastAsia" w:cstheme="minorBidi"/>
+              <w:i w:val="0"/>
+              <w:iCs w:val="0"/>
+              <w:noProof/>
+              <w:color w:val="auto"/>
+              <w:kern w:val="2"/>
+              <w:sz w:val="24"/>
+              <w:szCs w:val="24"/>
+              <w:lang w:val="nl-BE" w:eastAsia="nl-BE"/>
+              <w14:ligatures w14:val="standardContextual"/>
+            </w:rPr>
+          </w:pPr>
+          <w:hyperlink w:anchor="_Toc167219573" w:history="1">
+            <w:r>
+              <w:rPr>
+                <w:rStyle w:val="Hyperlink"/>
+                <w:rFonts w:eastAsiaTheme="majorEastAsia"/>
+                <w:noProof/>
+                <w:lang w:val="nl-BE"/>
+              </w:rPr>
+              <w:t>Plan</w:t>
+            </w:r>
+            <w:r>
+              <w:rPr>
+                <w:noProof/>
+                <w:webHidden/>
+              </w:rPr>
+              <w:tab/>
+            </w:r>
+            <w:r>
+              <w:rPr>
+                <w:noProof/>
+                <w:webHidden/>
+              </w:rPr>
+              <w:fldChar w:fldCharType="begin"/>
+            </w:r>
+            <w:r>
+              <w:rPr>
+                <w:noProof/>
+                <w:webHidden/>
+              </w:rPr>
+              <w:instrText xml:space="preserve"> PAGEREF _Toc167219573 \h </w:instrText>
+            </w:r>
+            <w:r>
+              <w:rPr>
+                <w:noProof/>
+                <w:webHidden/>
+              </w:rPr>
+            </w:r>
+            <w:r>
+              <w:rPr>
+                <w:noProof/>
+                <w:webHidden/>
+              </w:rPr>
+              <w:fldChar w:fldCharType="separate"/>
+            </w:r>
+            <w:r>
+              <w:rPr>
+                <w:noProof/>
+                <w:webHidden/>
+              </w:rPr>
+              <w:t>25</w:t>
+            </w:r>
+            <w:r>
+              <w:rPr>
+                <w:noProof/>
+                <w:webHidden/>
+              </w:rPr>
+              <w:fldChar w:fldCharType="end"/>
+            </w:r>
+          </w:hyperlink>
+        </w:p>
+        <w:p>
+          <w:pPr>
+            <w:pStyle w:val="Inhopg1"/>
+            <w:rPr>
+              <w:rFonts w:eastAsiaTheme="minorEastAsia" w:cstheme="minorBidi"/>
+              <w:b w:val="0"/>
+              <w:bCs w:val="0"/>
+              <w:caps w:val="0"/>
+              <w:noProof/>
+              <w:color w:val="auto"/>
+              <w:kern w:val="2"/>
+              <w:sz w:val="24"/>
+              <w:szCs w:val="24"/>
+              <w:lang w:val="nl-BE" w:eastAsia="nl-BE"/>
+              <w14:ligatures w14:val="standardContextual"/>
+            </w:rPr>
+          </w:pPr>
+          <w:hyperlink w:anchor="_Toc167219574" w:history="1">
             <w:r>
               <w:rPr>
                 <w:rStyle w:val="Hyperlink"/>
@@ -1542,7 +2083,6 @@
               <w:rPr>
                 <w:noProof/>
                 <w:webHidden/>
-                <w:lang w:val="nl-BE"/>
               </w:rPr>
               <w:tab/>
             </w:r>
@@ -1550,7 +2090,6 @@
               <w:rPr>
                 <w:noProof/>
                 <w:webHidden/>
-                <w:lang w:val="nl-BE"/>
               </w:rPr>
               <w:fldChar w:fldCharType="begin"/>
             </w:r>
@@ -1558,22 +2097,19 @@
               <w:rPr>
                 <w:noProof/>
                 <w:webHidden/>
-                <w:lang w:val="nl-BE"/>
-              </w:rPr>
-              <w:instrText xml:space="preserve"> PAGEREF _Toc166752900 \h </w:instrText>
+              </w:rPr>
+              <w:instrText xml:space="preserve"> PAGEREF _Toc167219574 \h </w:instrText>
             </w:r>
             <w:r>
               <w:rPr>
                 <w:noProof/>
                 <w:webHidden/>
-                <w:lang w:val="nl-BE"/>
               </w:rPr>
             </w:r>
             <w:r>
               <w:rPr>
                 <w:noProof/>
                 <w:webHidden/>
-                <w:lang w:val="nl-BE"/>
               </w:rPr>
               <w:fldChar w:fldCharType="separate"/>
             </w:r>
@@ -1581,15 +2117,13 @@
               <w:rPr>
                 <w:noProof/>
                 <w:webHidden/>
-                <w:lang w:val="nl-BE"/>
-              </w:rPr>
-              <w:t>14</w:t>
+              </w:rPr>
+              <w:t>28</w:t>
             </w:r>
             <w:r>
               <w:rPr>
                 <w:noProof/>
                 <w:webHidden/>
-                <w:lang w:val="nl-BE"/>
               </w:rPr>
               <w:fldChar w:fldCharType="end"/>
             </w:r>
@@ -1652,7 +2186,7 @@
           <w:lang w:val="nl-BE"/>
         </w:rPr>
       </w:pPr>
-      <w:bookmarkStart w:id="3" w:name="_Toc166752887"/>
+      <w:bookmarkStart w:id="3" w:name="_Toc167219553"/>
       <w:r>
         <w:rPr>
           <w:lang w:val="nl-BE"/>
@@ -2434,7 +2968,7 @@
           <w:lang w:val="nl-BE"/>
         </w:rPr>
       </w:pPr>
-      <w:bookmarkStart w:id="4" w:name="_Toc166752888"/>
+      <w:bookmarkStart w:id="4" w:name="_Toc167219554"/>
       <w:r>
         <w:rPr>
           <w:lang w:val="nl-BE"/>
@@ -3128,9 +3662,38 @@
                 <w:color w:val="auto"/>
                 <w:sz w:val="18"/>
                 <w:szCs w:val="18"/>
-                <w:lang w:val="nl-BE"/>
-              </w:rPr>
-              <w:t>API of Application Programming Interface is een software-interface. Dat zorgt voor alle interacties tussen applicaties, gegevens en apparaten. Ze maken de overdracht van gegevens van systeem naar systeem mogelijk.</w:t>
+                <w:lang w:val="en-US"/>
+              </w:rPr>
+              <w:t xml:space="preserve">API of Application Programming Interface is </w:t>
+            </w:r>
+            <w:proofErr w:type="spellStart"/>
+            <w:r>
+              <w:rPr>
+                <w:color w:val="auto"/>
+                <w:sz w:val="18"/>
+                <w:szCs w:val="18"/>
+                <w:lang w:val="en-US"/>
+              </w:rPr>
+              <w:t>een</w:t>
+            </w:r>
+            <w:proofErr w:type="spellEnd"/>
+            <w:r>
+              <w:rPr>
+                <w:color w:val="auto"/>
+                <w:sz w:val="18"/>
+                <w:szCs w:val="18"/>
+                <w:lang w:val="en-US"/>
+              </w:rPr>
+              <w:t xml:space="preserve"> software-interface. </w:t>
+            </w:r>
+            <w:r>
+              <w:rPr>
+                <w:color w:val="auto"/>
+                <w:sz w:val="18"/>
+                <w:szCs w:val="18"/>
+                <w:lang w:val="nl-BE"/>
+              </w:rPr>
+              <w:t>Dat zorgt voor alle interacties tussen applicaties, gegevens en apparaten. Ze maken de overdracht van gegevens van systeem naar systeem mogelijk.</w:t>
             </w:r>
           </w:p>
         </w:tc>
@@ -3583,7 +4146,16 @@
                 <w:szCs w:val="18"/>
                 <w:lang w:val="nl-BE"/>
               </w:rPr>
-              <w:t xml:space="preserve"> Architecture is een software ontwerp waar we de applicatie opsplitsen in aparte lagen. Een typische N-</w:t>
+              <w:t xml:space="preserve"> Architecture is een software ontwerp waar we de applicatie opsplitsen in aparte lagen. </w:t>
+            </w:r>
+            <w:r>
+              <w:rPr>
+                <w:color w:val="auto"/>
+                <w:sz w:val="18"/>
+                <w:szCs w:val="18"/>
+                <w:lang w:val="en-US"/>
+              </w:rPr>
+              <w:t xml:space="preserve">Een </w:t>
             </w:r>
             <w:proofErr w:type="spellStart"/>
             <w:r>
@@ -3591,9 +4163,9 @@
                 <w:color w:val="auto"/>
                 <w:sz w:val="18"/>
                 <w:szCs w:val="18"/>
-                <w:lang w:val="nl-BE"/>
-              </w:rPr>
-              <w:t>Layered</w:t>
+                <w:lang w:val="en-US"/>
+              </w:rPr>
+              <w:t>typische</w:t>
             </w:r>
             <w:proofErr w:type="spellEnd"/>
             <w:r>
@@ -3601,9 +4173,9 @@
                 <w:color w:val="auto"/>
                 <w:sz w:val="18"/>
                 <w:szCs w:val="18"/>
-                <w:lang w:val="nl-BE"/>
-              </w:rPr>
-              <w:t xml:space="preserve"> Architecture bestaan uit Data Access </w:t>
+                <w:lang w:val="en-US"/>
+              </w:rPr>
+              <w:t xml:space="preserve"> N-Layered Architecture </w:t>
             </w:r>
             <w:proofErr w:type="spellStart"/>
             <w:r>
@@ -3611,9 +4183,9 @@
                 <w:color w:val="auto"/>
                 <w:sz w:val="18"/>
                 <w:szCs w:val="18"/>
-                <w:lang w:val="nl-BE"/>
-              </w:rPr>
-              <w:t>Layer</w:t>
+                <w:lang w:val="en-US"/>
+              </w:rPr>
+              <w:t>bestaan</w:t>
             </w:r>
             <w:proofErr w:type="spellEnd"/>
             <w:r>
@@ -3621,9 +4193,9 @@
                 <w:color w:val="auto"/>
                 <w:sz w:val="18"/>
                 <w:szCs w:val="18"/>
-                <w:lang w:val="nl-BE"/>
-              </w:rPr>
-              <w:t xml:space="preserve">, Business Logic/Service </w:t>
+                <w:lang w:val="en-US"/>
+              </w:rPr>
+              <w:t xml:space="preserve"> </w:t>
             </w:r>
             <w:proofErr w:type="spellStart"/>
             <w:r>
@@ -3631,9 +4203,9 @@
                 <w:color w:val="auto"/>
                 <w:sz w:val="18"/>
                 <w:szCs w:val="18"/>
-                <w:lang w:val="nl-BE"/>
-              </w:rPr>
-              <w:t>Layer</w:t>
+                <w:lang w:val="en-US"/>
+              </w:rPr>
+              <w:t>uit</w:t>
             </w:r>
             <w:proofErr w:type="spellEnd"/>
             <w:r>
@@ -3641,9 +4213,9 @@
                 <w:color w:val="auto"/>
                 <w:sz w:val="18"/>
                 <w:szCs w:val="18"/>
-                <w:lang w:val="nl-BE"/>
-              </w:rPr>
-              <w:t xml:space="preserve">, API </w:t>
+                <w:lang w:val="en-US"/>
+              </w:rPr>
+              <w:t xml:space="preserve"> Data Access Layer, Business Logic/Service Layer, API Layer </w:t>
             </w:r>
             <w:proofErr w:type="spellStart"/>
             <w:r>
@@ -3651,9 +4223,9 @@
                 <w:color w:val="auto"/>
                 <w:sz w:val="18"/>
                 <w:szCs w:val="18"/>
-                <w:lang w:val="nl-BE"/>
-              </w:rPr>
-              <w:t>Layer</w:t>
+                <w:lang w:val="en-US"/>
+              </w:rPr>
+              <w:t>en</w:t>
             </w:r>
             <w:proofErr w:type="spellEnd"/>
             <w:r>
@@ -3661,11 +4233,10 @@
                 <w:color w:val="auto"/>
                 <w:sz w:val="18"/>
                 <w:szCs w:val="18"/>
-                <w:lang w:val="nl-BE"/>
-              </w:rPr>
-              <w:t xml:space="preserve"> en Presentation </w:t>
-            </w:r>
-            <w:proofErr w:type="spellStart"/>
+                <w:lang w:val="en-US"/>
+              </w:rPr>
+              <w:t xml:space="preserve"> Presentation Layer. </w:t>
+            </w:r>
             <w:r>
               <w:rPr>
                 <w:color w:val="auto"/>
@@ -3673,17 +4244,7 @@
                 <w:szCs w:val="18"/>
                 <w:lang w:val="nl-BE"/>
               </w:rPr>
-              <w:t>Layer</w:t>
-            </w:r>
-            <w:proofErr w:type="spellEnd"/>
-            <w:r>
-              <w:rPr>
-                <w:color w:val="auto"/>
-                <w:sz w:val="18"/>
-                <w:szCs w:val="18"/>
-                <w:lang w:val="nl-BE"/>
-              </w:rPr>
-              <w:t xml:space="preserve">. De splitsing dient om de logica voor elke laag voor zich te houden. Data Access </w:t>
+              <w:t xml:space="preserve">De splitsing dient om de logica voor elke laag voor zich te houden. Data Access </w:t>
             </w:r>
             <w:proofErr w:type="spellStart"/>
             <w:r>
@@ -4177,12 +4738,12 @@
         </w:rPr>
       </w:pPr>
       <w:bookmarkStart w:id="6" w:name="_Toc378765630"/>
-      <w:bookmarkStart w:id="7" w:name="_Toc166752889"/>
-      <w:bookmarkStart w:id="8" w:name="_Toc476986029"/>
-      <w:bookmarkStart w:id="9" w:name="_Toc477060715"/>
-      <w:bookmarkStart w:id="10" w:name="_Toc477244794"/>
-      <w:bookmarkStart w:id="11" w:name="_Toc477766233"/>
-      <w:bookmarkStart w:id="12" w:name="_Toc519317875"/>
+      <w:bookmarkStart w:id="7" w:name="_Toc476986029"/>
+      <w:bookmarkStart w:id="8" w:name="_Toc477060715"/>
+      <w:bookmarkStart w:id="9" w:name="_Toc477244794"/>
+      <w:bookmarkStart w:id="10" w:name="_Toc477766233"/>
+      <w:bookmarkStart w:id="11" w:name="_Toc519317875"/>
+      <w:bookmarkStart w:id="12" w:name="_Toc167219555"/>
       <w:r>
         <w:rPr>
           <w:lang w:val="nl-BE"/>
@@ -4196,7 +4757,7 @@
         </w:rPr>
         <w:t xml:space="preserve"> van de opdracht</w:t>
       </w:r>
-      <w:bookmarkEnd w:id="7"/>
+      <w:bookmarkEnd w:id="12"/>
     </w:p>
     <w:p>
       <w:pPr>
@@ -4250,13 +4811,13 @@
           <w:lang w:val="nl-BE"/>
         </w:rPr>
       </w:pPr>
-      <w:bookmarkStart w:id="13" w:name="_Toc166752890"/>
-      <w:bookmarkStart w:id="14" w:name="_Toc29979099"/>
+      <w:bookmarkStart w:id="13" w:name="_Toc29979099"/>
+      <w:bookmarkStart w:id="14" w:name="_Toc167219556"/>
+      <w:bookmarkEnd w:id="7"/>
       <w:bookmarkEnd w:id="8"/>
       <w:bookmarkEnd w:id="9"/>
       <w:bookmarkEnd w:id="10"/>
       <w:bookmarkEnd w:id="11"/>
-      <w:bookmarkEnd w:id="12"/>
       <w:r>
         <w:rPr>
           <w:lang w:val="nl-BE"/>
@@ -4269,7 +4830,7 @@
         </w:rPr>
         <w:t xml:space="preserve"> op de infrastructuur</w:t>
       </w:r>
-      <w:bookmarkEnd w:id="13"/>
+      <w:bookmarkEnd w:id="14"/>
     </w:p>
     <w:p>
       <w:pPr>
@@ -4326,7 +4887,7 @@
           <w:lang w:val="nl-BE"/>
         </w:rPr>
       </w:pPr>
-      <w:bookmarkStart w:id="15" w:name="_Toc166752891"/>
+      <w:bookmarkStart w:id="15" w:name="_Toc167219557"/>
       <w:r>
         <w:rPr>
           <w:lang w:val="nl-BE"/>
@@ -4339,11 +4900,9 @@
       <w:pPr>
         <w:pStyle w:val="Kop2"/>
       </w:pPr>
-      <w:r>
-        <w:t xml:space="preserve">Stappenplan </w:t>
-      </w:r>
-      <w:r>
-        <w:t>Azure App Service</w:t>
+      <w:bookmarkStart w:id="16" w:name="_Toc167219558"/>
+      <w:r>
+        <w:t>Stappenplan Azure App Service</w:t>
       </w:r>
       <w:r>
         <w:t xml:space="preserve"> </w:t>
@@ -4351,6 +4910,7 @@
       <w:r>
         <w:t>opzetten</w:t>
       </w:r>
+      <w:bookmarkEnd w:id="16"/>
     </w:p>
     <w:p>
       <w:pPr>
@@ -4493,10 +5053,10 @@
           <w:lang w:val="nl-BE" w:eastAsia="nl-BE"/>
         </w:rPr>
         <w:drawing>
-          <wp:inline distT="0" distB="0" distL="0" distR="0" wp14:anchorId="74866F56" wp14:editId="52BDD639">
-            <wp:extent cx="5760720" cy="1698625"/>
-            <wp:effectExtent l="0" t="0" r="0" b="0"/>
-            <wp:docPr id="324646243" name="Afbeelding 1" descr="Afbeelding met tekst, schermopname, Lettertype&#10;&#10;Automatisch gegenereerde beschrijving"/>
+          <wp:inline distT="0" distB="0" distL="0" distR="0" wp14:anchorId="13BF8B80" wp14:editId="7B28E8D7">
+            <wp:extent cx="5760720" cy="1691640"/>
+            <wp:effectExtent l="0" t="0" r="0" b="3810"/>
+            <wp:docPr id="55603077" name="Afbeelding 1" descr="Afbeelding met tekst, Lettertype, lijn, schermopname&#10;&#10;Automatisch gegenereerde beschrijving"/>
             <wp:cNvGraphicFramePr>
               <a:graphicFrameLocks xmlns:a="http://schemas.openxmlformats.org/drawingml/2006/main" noChangeAspect="1"/>
             </wp:cNvGraphicFramePr>
@@ -4504,7 +5064,7 @@
               <a:graphicData uri="http://schemas.openxmlformats.org/drawingml/2006/picture">
                 <pic:pic xmlns:pic="http://schemas.openxmlformats.org/drawingml/2006/picture">
                   <pic:nvPicPr>
-                    <pic:cNvPr id="324646243" name="Afbeelding 1" descr="Afbeelding met tekst, schermopname, Lettertype&#10;&#10;Automatisch gegenereerde beschrijving"/>
+                    <pic:cNvPr id="55603077" name="Afbeelding 1" descr="Afbeelding met tekst, Lettertype, lijn, schermopname&#10;&#10;Automatisch gegenereerde beschrijving"/>
                     <pic:cNvPicPr/>
                   </pic:nvPicPr>
                   <pic:blipFill>
@@ -4516,7 +5076,7 @@
                   <pic:spPr>
                     <a:xfrm>
                       <a:off x="0" y="0"/>
-                      <a:ext cx="5760720" cy="1698625"/>
+                      <a:ext cx="5760720" cy="1691640"/>
                     </a:xfrm>
                     <a:prstGeom prst="rect">
                       <a:avLst/>
@@ -4548,6 +5108,7 @@
           <w:lang w:val="nl-BE" w:eastAsia="nl-BE"/>
         </w:rPr>
       </w:pPr>
+      <w:bookmarkStart w:id="17" w:name="_Toc167219559"/>
       <w:r>
         <w:rPr>
           <w:lang w:val="nl-BE" w:eastAsia="nl-BE"/>
@@ -4555,6 +5116,7 @@
         <w:lastRenderedPageBreak/>
         <w:t>API</w:t>
       </w:r>
+      <w:bookmarkEnd w:id="17"/>
     </w:p>
     <w:p>
       <w:pPr>
@@ -4612,14 +5174,13 @@
       </w:pPr>
       <w:r>
         <w:rPr>
-          <w:noProof/>
           <w:lang w:val="nl-BE" w:eastAsia="nl-BE"/>
         </w:rPr>
         <w:drawing>
-          <wp:inline distT="0" distB="0" distL="0" distR="0" wp14:anchorId="0D073E8F" wp14:editId="18AA09B9">
-            <wp:extent cx="5743942" cy="3183147"/>
-            <wp:effectExtent l="0" t="0" r="0" b="0"/>
-            <wp:docPr id="1102713668" name="Afbeelding 6"/>
+          <wp:inline distT="0" distB="0" distL="0" distR="0" wp14:anchorId="38E4B059" wp14:editId="775D130B">
+            <wp:extent cx="5755685" cy="3027872"/>
+            <wp:effectExtent l="0" t="0" r="0" b="1270"/>
+            <wp:docPr id="1441653282" name="Afbeelding 1" descr="Afbeelding met tekst, schermopname, Lettertype, software&#10;&#10;Automatisch gegenereerde beschrijving"/>
             <wp:cNvGraphicFramePr>
               <a:graphicFrameLocks xmlns:a="http://schemas.openxmlformats.org/drawingml/2006/main" noChangeAspect="1"/>
             </wp:cNvGraphicFramePr>
@@ -4627,36 +5188,23 @@
               <a:graphicData uri="http://schemas.openxmlformats.org/drawingml/2006/picture">
                 <pic:pic xmlns:pic="http://schemas.openxmlformats.org/drawingml/2006/picture">
                   <pic:nvPicPr>
-                    <pic:cNvPr id="0" name="Picture 22"/>
-                    <pic:cNvPicPr>
-                      <a:picLocks noChangeAspect="1" noChangeArrowheads="1"/>
-                    </pic:cNvPicPr>
+                    <pic:cNvPr id="1441653282" name="Afbeelding 1" descr="Afbeelding met tekst, schermopname, Lettertype, software&#10;&#10;Automatisch gegenereerde beschrijving"/>
+                    <pic:cNvPicPr/>
                   </pic:nvPicPr>
                   <pic:blipFill>
-                    <a:blip r:embed="rId13">
-                      <a:extLst>
-                        <a:ext uri="{28A0092B-C50C-407E-A947-70E740481C1C}">
-                          <a14:useLocalDpi xmlns:a14="http://schemas.microsoft.com/office/drawing/2010/main" val="0"/>
-                        </a:ext>
-                      </a:extLst>
-                    </a:blip>
-                    <a:srcRect/>
+                    <a:blip r:embed="rId13"/>
                     <a:stretch>
                       <a:fillRect/>
                     </a:stretch>
                   </pic:blipFill>
-                  <pic:spPr bwMode="auto">
+                  <pic:spPr>
                     <a:xfrm>
                       <a:off x="0" y="0"/>
-                      <a:ext cx="5768115" cy="3196543"/>
+                      <a:ext cx="5777357" cy="3039273"/>
                     </a:xfrm>
                     <a:prstGeom prst="rect">
                       <a:avLst/>
                     </a:prstGeom>
-                    <a:noFill/>
-                    <a:ln>
-                      <a:noFill/>
-                    </a:ln>
                   </pic:spPr>
                 </pic:pic>
               </a:graphicData>
@@ -4782,10 +5330,10 @@
           <w:lang w:val="nl-BE" w:eastAsia="nl-BE"/>
         </w:rPr>
         <w:drawing>
-          <wp:inline distT="0" distB="0" distL="0" distR="0" wp14:anchorId="7C5C4B6E" wp14:editId="16263B53">
+          <wp:inline distT="0" distB="0" distL="0" distR="0" wp14:anchorId="5E845165" wp14:editId="5324453F">
             <wp:extent cx="5760720" cy="3129915"/>
             <wp:effectExtent l="0" t="0" r="0" b="0"/>
-            <wp:docPr id="726119206" name="Afbeelding 1" descr="Afbeelding met tekst, schermopname, Multimediasoftware, software&#10;&#10;Automatisch gegenereerde beschrijving"/>
+            <wp:docPr id="1319632322" name="Afbeelding 1" descr="Afbeelding met tekst, software, Webpagina, Website&#10;&#10;Automatisch gegenereerde beschrijving"/>
             <wp:cNvGraphicFramePr>
               <a:graphicFrameLocks xmlns:a="http://schemas.openxmlformats.org/drawingml/2006/main" noChangeAspect="1"/>
             </wp:cNvGraphicFramePr>
@@ -4793,7 +5341,7 @@
               <a:graphicData uri="http://schemas.openxmlformats.org/drawingml/2006/picture">
                 <pic:pic xmlns:pic="http://schemas.openxmlformats.org/drawingml/2006/picture">
                   <pic:nvPicPr>
-                    <pic:cNvPr id="726119206" name="Afbeelding 1" descr="Afbeelding met tekst, schermopname, Multimediasoftware, software&#10;&#10;Automatisch gegenereerde beschrijving"/>
+                    <pic:cNvPr id="1319632322" name="Afbeelding 1" descr="Afbeelding met tekst, software, Webpagina, Website&#10;&#10;Automatisch gegenereerde beschrijving"/>
                     <pic:cNvPicPr/>
                   </pic:nvPicPr>
                   <pic:blipFill>
@@ -4904,14 +5452,13 @@
       </w:pPr>
       <w:r>
         <w:rPr>
-          <w:noProof/>
           <w:lang w:val="nl-BE" w:eastAsia="nl-BE"/>
         </w:rPr>
         <w:drawing>
-          <wp:inline distT="0" distB="0" distL="0" distR="0" wp14:anchorId="780F0084" wp14:editId="673A81AB">
-            <wp:extent cx="3416061" cy="1034522"/>
-            <wp:effectExtent l="0" t="0" r="0" b="0"/>
-            <wp:docPr id="2134799006" name="Afbeelding 8"/>
+          <wp:inline distT="0" distB="0" distL="0" distR="0" wp14:anchorId="5CD8DC4F" wp14:editId="477CE41F">
+            <wp:extent cx="3305175" cy="1005261"/>
+            <wp:effectExtent l="0" t="0" r="0" b="4445"/>
+            <wp:docPr id="23702294" name="Afbeelding 1" descr="Afbeelding met tekst, schermopname, Lettertype, lijn&#10;&#10;Automatisch gegenereerde beschrijving"/>
             <wp:cNvGraphicFramePr>
               <a:graphicFrameLocks xmlns:a="http://schemas.openxmlformats.org/drawingml/2006/main" noChangeAspect="1"/>
             </wp:cNvGraphicFramePr>
@@ -4919,36 +5466,23 @@
               <a:graphicData uri="http://schemas.openxmlformats.org/drawingml/2006/picture">
                 <pic:pic xmlns:pic="http://schemas.openxmlformats.org/drawingml/2006/picture">
                   <pic:nvPicPr>
-                    <pic:cNvPr id="0" name="Picture 24"/>
-                    <pic:cNvPicPr>
-                      <a:picLocks noChangeAspect="1" noChangeArrowheads="1"/>
-                    </pic:cNvPicPr>
+                    <pic:cNvPr id="23702294" name="Afbeelding 1" descr="Afbeelding met tekst, schermopname, Lettertype, lijn&#10;&#10;Automatisch gegenereerde beschrijving"/>
+                    <pic:cNvPicPr/>
                   </pic:nvPicPr>
                   <pic:blipFill>
-                    <a:blip r:embed="rId15">
-                      <a:extLst>
-                        <a:ext uri="{28A0092B-C50C-407E-A947-70E740481C1C}">
-                          <a14:useLocalDpi xmlns:a14="http://schemas.microsoft.com/office/drawing/2010/main" val="0"/>
-                        </a:ext>
-                      </a:extLst>
-                    </a:blip>
-                    <a:srcRect/>
+                    <a:blip r:embed="rId15"/>
                     <a:stretch>
                       <a:fillRect/>
                     </a:stretch>
                   </pic:blipFill>
-                  <pic:spPr bwMode="auto">
+                  <pic:spPr>
                     <a:xfrm>
                       <a:off x="0" y="0"/>
-                      <a:ext cx="3431684" cy="1039253"/>
+                      <a:ext cx="3359339" cy="1021735"/>
                     </a:xfrm>
                     <a:prstGeom prst="rect">
                       <a:avLst/>
                     </a:prstGeom>
-                    <a:noFill/>
-                    <a:ln>
-                      <a:noFill/>
-                    </a:ln>
                   </pic:spPr>
                 </pic:pic>
               </a:graphicData>
@@ -5025,13 +5559,12 @@
       <w:r>
         <w:rPr>
           <w:noProof/>
-          <w:lang w:val="nl-BE" w:eastAsia="nl-BE"/>
         </w:rPr>
         <w:drawing>
-          <wp:inline distT="0" distB="0" distL="0" distR="0" wp14:anchorId="6171387C" wp14:editId="2B0C6CE3">
-            <wp:extent cx="2629224" cy="1380838"/>
-            <wp:effectExtent l="0" t="0" r="0" b="0"/>
-            <wp:docPr id="703421013" name="Afbeelding 10"/>
+          <wp:inline distT="0" distB="0" distL="0" distR="0" wp14:anchorId="7F6DCC42" wp14:editId="5E77AAF4">
+            <wp:extent cx="2493034" cy="1379126"/>
+            <wp:effectExtent l="0" t="0" r="2540" b="0"/>
+            <wp:docPr id="201124421" name="Afbeelding 1" descr="Afbeelding met tekst, schermopname, Lettertype&#10;&#10;Automatisch gegenereerde beschrijving"/>
             <wp:cNvGraphicFramePr>
               <a:graphicFrameLocks xmlns:a="http://schemas.openxmlformats.org/drawingml/2006/main" noChangeAspect="1"/>
             </wp:cNvGraphicFramePr>
@@ -5039,36 +5572,23 @@
               <a:graphicData uri="http://schemas.openxmlformats.org/drawingml/2006/picture">
                 <pic:pic xmlns:pic="http://schemas.openxmlformats.org/drawingml/2006/picture">
                   <pic:nvPicPr>
-                    <pic:cNvPr id="0" name="Picture 26"/>
-                    <pic:cNvPicPr>
-                      <a:picLocks noChangeAspect="1" noChangeArrowheads="1"/>
-                    </pic:cNvPicPr>
+                    <pic:cNvPr id="201124421" name="Afbeelding 1" descr="Afbeelding met tekst, schermopname, Lettertype&#10;&#10;Automatisch gegenereerde beschrijving"/>
+                    <pic:cNvPicPr/>
                   </pic:nvPicPr>
                   <pic:blipFill>
-                    <a:blip r:embed="rId16">
-                      <a:extLst>
-                        <a:ext uri="{28A0092B-C50C-407E-A947-70E740481C1C}">
-                          <a14:useLocalDpi xmlns:a14="http://schemas.microsoft.com/office/drawing/2010/main" val="0"/>
-                        </a:ext>
-                      </a:extLst>
-                    </a:blip>
-                    <a:srcRect/>
+                    <a:blip r:embed="rId16"/>
                     <a:stretch>
                       <a:fillRect/>
                     </a:stretch>
                   </pic:blipFill>
-                  <pic:spPr bwMode="auto">
+                  <pic:spPr>
                     <a:xfrm>
                       <a:off x="0" y="0"/>
-                      <a:ext cx="2663737" cy="1398964"/>
+                      <a:ext cx="2506951" cy="1386825"/>
                     </a:xfrm>
                     <a:prstGeom prst="rect">
                       <a:avLst/>
                     </a:prstGeom>
-                    <a:noFill/>
-                    <a:ln>
-                      <a:noFill/>
-                    </a:ln>
                   </pic:spPr>
                 </pic:pic>
               </a:graphicData>
@@ -5084,13 +5604,13 @@
       </w:r>
       <w:r>
         <w:rPr>
-          <w:lang w:val="nl-BE" w:eastAsia="nl-BE"/>
+          <w:noProof/>
         </w:rPr>
         <w:drawing>
-          <wp:inline distT="0" distB="0" distL="0" distR="0" wp14:anchorId="6A2B3772" wp14:editId="05330D1F">
-            <wp:extent cx="3102436" cy="1378860"/>
-            <wp:effectExtent l="0" t="0" r="3175" b="0"/>
-            <wp:docPr id="1243196541" name="Afbeelding 1" descr="Afbeelding met tekst, schermopname, Lettertype, software&#10;&#10;Automatisch gegenereerde beschrijving"/>
+          <wp:inline distT="0" distB="0" distL="0" distR="0" wp14:anchorId="1FA5EC93" wp14:editId="33E6D84B">
+            <wp:extent cx="3217653" cy="1367803"/>
+            <wp:effectExtent l="0" t="0" r="1905" b="3810"/>
+            <wp:docPr id="1325178977" name="Afbeelding 1" descr="Afbeelding met tekst, schermopname, Lettertype, nummer&#10;&#10;Automatisch gegenereerde beschrijving"/>
             <wp:cNvGraphicFramePr>
               <a:graphicFrameLocks xmlns:a="http://schemas.openxmlformats.org/drawingml/2006/main" noChangeAspect="1"/>
             </wp:cNvGraphicFramePr>
@@ -5098,7 +5618,7 @@
               <a:graphicData uri="http://schemas.openxmlformats.org/drawingml/2006/picture">
                 <pic:pic xmlns:pic="http://schemas.openxmlformats.org/drawingml/2006/picture">
                   <pic:nvPicPr>
-                    <pic:cNvPr id="1243196541" name="Afbeelding 1" descr="Afbeelding met tekst, schermopname, Lettertype, software&#10;&#10;Automatisch gegenereerde beschrijving"/>
+                    <pic:cNvPr id="1325178977" name="Afbeelding 1" descr="Afbeelding met tekst, schermopname, Lettertype, nummer&#10;&#10;Automatisch gegenereerde beschrijving"/>
                     <pic:cNvPicPr/>
                   </pic:nvPicPr>
                   <pic:blipFill>
@@ -5110,7 +5630,7 @@
                   <pic:spPr>
                     <a:xfrm>
                       <a:off x="0" y="0"/>
-                      <a:ext cx="3134269" cy="1393008"/>
+                      <a:ext cx="3363711" cy="1429891"/>
                     </a:xfrm>
                     <a:prstGeom prst="rect">
                       <a:avLst/>
@@ -5151,13 +5671,13 @@
       </w:pPr>
       <w:r>
         <w:rPr>
-          <w:noProof/>
+          <w:lang w:val="nl-BE" w:eastAsia="nl-BE"/>
         </w:rPr>
         <w:drawing>
-          <wp:inline distT="0" distB="0" distL="0" distR="0" wp14:anchorId="28881280" wp14:editId="302CA6A6">
-            <wp:extent cx="4972786" cy="4492487"/>
-            <wp:effectExtent l="0" t="0" r="0" b="3810"/>
-            <wp:docPr id="199445078" name="Afbeelding 13" descr="Afbeelding met tekst, schermopname, software, Lettertype&#10;&#10;Automatisch gegenereerde beschrijving"/>
+          <wp:inline distT="0" distB="0" distL="0" distR="0" wp14:anchorId="08648FCC" wp14:editId="38C46492">
+            <wp:extent cx="4911208" cy="4438650"/>
+            <wp:effectExtent l="0" t="0" r="3810" b="0"/>
+            <wp:docPr id="417384799" name="Afbeelding 1" descr="Afbeelding met tekst, schermopname, nummer, Lettertype&#10;&#10;Automatisch gegenereerde beschrijving"/>
             <wp:cNvGraphicFramePr>
               <a:graphicFrameLocks xmlns:a="http://schemas.openxmlformats.org/drawingml/2006/main" noChangeAspect="1"/>
             </wp:cNvGraphicFramePr>
@@ -5165,36 +5685,23 @@
               <a:graphicData uri="http://schemas.openxmlformats.org/drawingml/2006/picture">
                 <pic:pic xmlns:pic="http://schemas.openxmlformats.org/drawingml/2006/picture">
                   <pic:nvPicPr>
-                    <pic:cNvPr id="199445078" name="Afbeelding 13" descr="Afbeelding met tekst, schermopname, software, Lettertype&#10;&#10;Automatisch gegenereerde beschrijving"/>
-                    <pic:cNvPicPr>
-                      <a:picLocks noChangeAspect="1" noChangeArrowheads="1"/>
-                    </pic:cNvPicPr>
+                    <pic:cNvPr id="417384799" name="Afbeelding 1" descr="Afbeelding met tekst, schermopname, nummer, Lettertype&#10;&#10;Automatisch gegenereerde beschrijving"/>
+                    <pic:cNvPicPr/>
                   </pic:nvPicPr>
                   <pic:blipFill>
-                    <a:blip r:embed="rId18">
-                      <a:extLst>
-                        <a:ext uri="{28A0092B-C50C-407E-A947-70E740481C1C}">
-                          <a14:useLocalDpi xmlns:a14="http://schemas.microsoft.com/office/drawing/2010/main" val="0"/>
-                        </a:ext>
-                      </a:extLst>
-                    </a:blip>
-                    <a:srcRect/>
+                    <a:blip r:embed="rId18"/>
                     <a:stretch>
                       <a:fillRect/>
                     </a:stretch>
                   </pic:blipFill>
-                  <pic:spPr bwMode="auto">
+                  <pic:spPr>
                     <a:xfrm>
                       <a:off x="0" y="0"/>
-                      <a:ext cx="4997206" cy="4514548"/>
+                      <a:ext cx="4964737" cy="4487029"/>
                     </a:xfrm>
                     <a:prstGeom prst="rect">
                       <a:avLst/>
                     </a:prstGeom>
-                    <a:noFill/>
-                    <a:ln>
-                      <a:noFill/>
-                    </a:ln>
                   </pic:spPr>
                 </pic:pic>
               </a:graphicData>
@@ -5310,10 +5817,10 @@
           <w:lang w:val="nl-BE" w:eastAsia="nl-BE"/>
         </w:rPr>
         <w:drawing>
-          <wp:inline distT="0" distB="0" distL="0" distR="0" wp14:anchorId="1AF5E1A7" wp14:editId="21D93A96">
-            <wp:extent cx="2003729" cy="1062126"/>
-            <wp:effectExtent l="0" t="0" r="0" b="5080"/>
-            <wp:docPr id="838479226" name="Afbeelding 1" descr="Afbeelding met tekst, Lettertype, schermopname&#10;&#10;Automatisch gegenereerde beschrijving"/>
+          <wp:inline distT="0" distB="0" distL="0" distR="0" wp14:anchorId="0B042816" wp14:editId="233FF01A">
+            <wp:extent cx="1595886" cy="851560"/>
+            <wp:effectExtent l="0" t="0" r="4445" b="5715"/>
+            <wp:docPr id="2137693380" name="Afbeelding 1" descr="Afbeelding met tekst, schermopname, Lettertype, lijn&#10;&#10;Automatisch gegenereerde beschrijving"/>
             <wp:cNvGraphicFramePr>
               <a:graphicFrameLocks xmlns:a="http://schemas.openxmlformats.org/drawingml/2006/main" noChangeAspect="1"/>
             </wp:cNvGraphicFramePr>
@@ -5321,7 +5828,7 @@
               <a:graphicData uri="http://schemas.openxmlformats.org/drawingml/2006/picture">
                 <pic:pic xmlns:pic="http://schemas.openxmlformats.org/drawingml/2006/picture">
                   <pic:nvPicPr>
-                    <pic:cNvPr id="838479226" name="Afbeelding 1" descr="Afbeelding met tekst, Lettertype, schermopname&#10;&#10;Automatisch gegenereerde beschrijving"/>
+                    <pic:cNvPr id="2137693380" name="Afbeelding 1" descr="Afbeelding met tekst, schermopname, Lettertype, lijn&#10;&#10;Automatisch gegenereerde beschrijving"/>
                     <pic:cNvPicPr/>
                   </pic:nvPicPr>
                   <pic:blipFill>
@@ -5333,7 +5840,7 @@
                   <pic:spPr>
                     <a:xfrm>
                       <a:off x="0" y="0"/>
-                      <a:ext cx="2013031" cy="1067057"/>
+                      <a:ext cx="1605003" cy="856425"/>
                     </a:xfrm>
                     <a:prstGeom prst="rect">
                       <a:avLst/>
@@ -5357,7 +5864,13 @@
         <w:rPr>
           <w:lang w:val="nl-BE" w:eastAsia="nl-BE"/>
         </w:rPr>
-        <w:t>Je vult tenslotte de ‘string name’, ‘username’ en de ‘password’ in.</w:t>
+        <w:t>Je vult tenslotte de ‘string name’, ‘username’ en de ‘password’ in</w:t>
+      </w:r>
+      <w:r>
+        <w:rPr>
+          <w:lang w:val="nl-BE" w:eastAsia="nl-BE"/>
+        </w:rPr>
+        <w:t xml:space="preserve"> en vervolgens druk je op ‘Finish’.</w:t>
       </w:r>
     </w:p>
     <w:p>
@@ -5373,13 +5886,16 @@
       </w:pPr>
       <w:r>
         <w:rPr>
-          <w:noProof/>
+          <w:rFonts w:ascii="Times New Roman" w:hAnsi="Times New Roman"/>
+          <w:color w:val="auto"/>
+          <w:sz w:val="24"/>
+          <w:lang w:val="nl-BE" w:eastAsia="nl-BE"/>
         </w:rPr>
         <w:drawing>
-          <wp:inline distT="0" distB="0" distL="0" distR="0" wp14:anchorId="39E1C9C8" wp14:editId="40B1F63B">
-            <wp:extent cx="5760720" cy="3856990"/>
-            <wp:effectExtent l="0" t="0" r="0" b="0"/>
-            <wp:docPr id="458676790" name="Afbeelding 16" descr="Afbeelding met tekst, schermopname, software, Multimediasoftware&#10;&#10;Automatisch gegenereerde beschrijving"/>
+          <wp:inline distT="0" distB="0" distL="0" distR="0" wp14:anchorId="5FEB798A" wp14:editId="78C18FAD">
+            <wp:extent cx="5528807" cy="3709359"/>
+            <wp:effectExtent l="0" t="0" r="0" b="5715"/>
+            <wp:docPr id="1302642431" name="Afbeelding 1" descr="Afbeelding met tekst, schermopname, software, nummer&#10;&#10;Automatisch gegenereerde beschrijving"/>
             <wp:cNvGraphicFramePr>
               <a:graphicFrameLocks xmlns:a="http://schemas.openxmlformats.org/drawingml/2006/main" noChangeAspect="1"/>
             </wp:cNvGraphicFramePr>
@@ -5387,36 +5903,30 @@
               <a:graphicData uri="http://schemas.openxmlformats.org/drawingml/2006/picture">
                 <pic:pic xmlns:pic="http://schemas.openxmlformats.org/drawingml/2006/picture">
                   <pic:nvPicPr>
-                    <pic:cNvPr id="458676790" name="Afbeelding 16" descr="Afbeelding met tekst, schermopname, software, Multimediasoftware&#10;&#10;Automatisch gegenereerde beschrijving"/>
-                    <pic:cNvPicPr>
-                      <a:picLocks noChangeAspect="1" noChangeArrowheads="1"/>
-                    </pic:cNvPicPr>
+                    <pic:cNvPr id="1302642431" name="Afbeelding 1" descr="Afbeelding met tekst, schermopname, software, nummer&#10;&#10;Automatisch gegenereerde beschrijving"/>
+                    <pic:cNvPicPr/>
                   </pic:nvPicPr>
-                  <pic:blipFill>
-                    <a:blip r:embed="rId20">
-                      <a:extLst>
-                        <a:ext uri="{28A0092B-C50C-407E-A947-70E740481C1C}">
-                          <a14:useLocalDpi xmlns:a14="http://schemas.microsoft.com/office/drawing/2010/main" val="0"/>
-                        </a:ext>
-                      </a:extLst>
-                    </a:blip>
-                    <a:srcRect/>
-                    <a:stretch>
-                      <a:fillRect/>
-                    </a:stretch>
+                  <pic:blipFill rotWithShape="1">
+                    <a:blip r:embed="rId20"/>
+                    <a:srcRect l="2397" t="6587" r="1600" b="2010"/>
+                    <a:stretch/>
                   </pic:blipFill>
                   <pic:spPr bwMode="auto">
                     <a:xfrm>
                       <a:off x="0" y="0"/>
-                      <a:ext cx="5760720" cy="3856990"/>
+                      <a:ext cx="5530537" cy="3710519"/>
                     </a:xfrm>
                     <a:prstGeom prst="rect">
                       <a:avLst/>
                     </a:prstGeom>
-                    <a:noFill/>
                     <a:ln>
                       <a:noFill/>
                     </a:ln>
+                    <a:extLst>
+                      <a:ext uri="{53640926-AAD7-44D8-BBD7-CCE9431645EC}">
+                        <a14:shadowObscured xmlns:a14="http://schemas.microsoft.com/office/drawing/2010/main"/>
+                      </a:ext>
+                    </a:extLst>
                   </pic:spPr>
                 </pic:pic>
               </a:graphicData>
@@ -5491,7 +6001,7 @@
     </w:p>
     <w:p>
       <w:pPr>
-        <w:jc w:val="left"/>
+        <w:jc w:val="center"/>
         <w:rPr>
           <w:lang w:val="nl-BE" w:eastAsia="nl-BE"/>
         </w:rPr>
@@ -5501,10 +6011,10 @@
           <w:lang w:val="nl-BE" w:eastAsia="nl-BE"/>
         </w:rPr>
         <w:drawing>
-          <wp:inline distT="0" distB="0" distL="0" distR="0" wp14:anchorId="24E41691" wp14:editId="03E09E55">
-            <wp:extent cx="5674464" cy="3295650"/>
-            <wp:effectExtent l="0" t="0" r="2540" b="0"/>
-            <wp:docPr id="555132211" name="Afbeelding 1" descr="Afbeelding met tekst, schermopname, software, Multimediasoftware&#10;&#10;Automatisch gegenereerde beschrijving"/>
+          <wp:inline distT="0" distB="0" distL="0" distR="0" wp14:anchorId="515A1DEE" wp14:editId="50855AE9">
+            <wp:extent cx="3381847" cy="2667372"/>
+            <wp:effectExtent l="0" t="0" r="9525" b="0"/>
+            <wp:docPr id="75057670" name="Afbeelding 1" descr="Afbeelding met tekst, schermopname, software, Lettertype&#10;&#10;Automatisch gegenereerde beschrijving"/>
             <wp:cNvGraphicFramePr>
               <a:graphicFrameLocks xmlns:a="http://schemas.openxmlformats.org/drawingml/2006/main" noChangeAspect="1"/>
             </wp:cNvGraphicFramePr>
@@ -5512,7 +6022,7 @@
               <a:graphicData uri="http://schemas.openxmlformats.org/drawingml/2006/picture">
                 <pic:pic xmlns:pic="http://schemas.openxmlformats.org/drawingml/2006/picture">
                   <pic:nvPicPr>
-                    <pic:cNvPr id="555132211" name="Afbeelding 1" descr="Afbeelding met tekst, schermopname, software, Multimediasoftware&#10;&#10;Automatisch gegenereerde beschrijving"/>
+                    <pic:cNvPr id="75057670" name="Afbeelding 1" descr="Afbeelding met tekst, schermopname, software, Lettertype&#10;&#10;Automatisch gegenereerde beschrijving"/>
                     <pic:cNvPicPr/>
                   </pic:nvPicPr>
                   <pic:blipFill>
@@ -5524,7 +6034,7 @@
                   <pic:spPr>
                     <a:xfrm>
                       <a:off x="0" y="0"/>
-                      <a:ext cx="5688451" cy="3303774"/>
+                      <a:ext cx="3381847" cy="2667372"/>
                     </a:xfrm>
                     <a:prstGeom prst="rect">
                       <a:avLst/>
@@ -5583,6 +6093,12 @@
           <w:lang w:val="nl-BE" w:eastAsia="nl-BE"/>
         </w:rPr>
         <w:t>Vervolgens vul je de gegevens in en druk je op ‘Connect’.</w:t>
+      </w:r>
+      <w:r>
+        <w:rPr>
+          <w:lang w:val="nl-BE" w:eastAsia="nl-BE"/>
+        </w:rPr>
+        <w:t xml:space="preserve"> Als die een vraag stelt over Firewall druk je gewoon op ‘Ok’.</w:t>
       </w:r>
     </w:p>
     <w:p>
@@ -5766,13 +6282,13 @@
       </w:pPr>
       <w:r>
         <w:rPr>
-          <w:noProof/>
+          <w:lang w:val="nl-BE" w:eastAsia="nl-BE"/>
         </w:rPr>
         <w:drawing>
-          <wp:inline distT="0" distB="0" distL="0" distR="0" wp14:anchorId="32EFCD03" wp14:editId="40D7B6FB">
-            <wp:extent cx="2880855" cy="3790300"/>
-            <wp:effectExtent l="0" t="0" r="0" b="1270"/>
-            <wp:docPr id="1045059217" name="Afbeelding 21" descr="Afbeelding met tekst, schermopname, software, Multimediasoftware&#10;&#10;Automatisch gegenereerde beschrijving"/>
+          <wp:inline distT="0" distB="0" distL="0" distR="0" wp14:anchorId="01E60943" wp14:editId="00F842BC">
+            <wp:extent cx="2869542" cy="3778370"/>
+            <wp:effectExtent l="0" t="0" r="7620" b="0"/>
+            <wp:docPr id="86589488" name="Afbeelding 1" descr="Afbeelding met tekst, schermopname, software, nummer&#10;&#10;Automatisch gegenereerde beschrijving"/>
             <wp:cNvGraphicFramePr>
               <a:graphicFrameLocks xmlns:a="http://schemas.openxmlformats.org/drawingml/2006/main" noChangeAspect="1"/>
             </wp:cNvGraphicFramePr>
@@ -5780,39 +6296,23 @@
               <a:graphicData uri="http://schemas.openxmlformats.org/drawingml/2006/picture">
                 <pic:pic xmlns:pic="http://schemas.openxmlformats.org/drawingml/2006/picture">
                   <pic:nvPicPr>
-                    <pic:cNvPr id="1045059217" name="Afbeelding 21" descr="Afbeelding met tekst, schermopname, software, Multimediasoftware&#10;&#10;Automatisch gegenereerde beschrijving"/>
-                    <pic:cNvPicPr>
-                      <a:picLocks noChangeAspect="1" noChangeArrowheads="1"/>
-                    </pic:cNvPicPr>
+                    <pic:cNvPr id="86589488" name="Afbeelding 1" descr="Afbeelding met tekst, schermopname, software, nummer&#10;&#10;Automatisch gegenereerde beschrijving"/>
+                    <pic:cNvPicPr/>
                   </pic:nvPicPr>
-                  <pic:blipFill rotWithShape="1">
-                    <a:blip r:embed="rId24">
-                      <a:extLst>
-                        <a:ext uri="{28A0092B-C50C-407E-A947-70E740481C1C}">
-                          <a14:useLocalDpi xmlns:a14="http://schemas.microsoft.com/office/drawing/2010/main" val="0"/>
-                        </a:ext>
-                      </a:extLst>
-                    </a:blip>
-                    <a:srcRect l="1324" t="830" r="2158" b="29579"/>
-                    <a:stretch/>
+                  <pic:blipFill>
+                    <a:blip r:embed="rId24"/>
+                    <a:stretch>
+                      <a:fillRect/>
+                    </a:stretch>
                   </pic:blipFill>
-                  <pic:spPr bwMode="auto">
+                  <pic:spPr>
                     <a:xfrm>
                       <a:off x="0" y="0"/>
-                      <a:ext cx="2890201" cy="3802596"/>
+                      <a:ext cx="2879450" cy="3791416"/>
                     </a:xfrm>
                     <a:prstGeom prst="rect">
                       <a:avLst/>
                     </a:prstGeom>
-                    <a:noFill/>
-                    <a:ln>
-                      <a:noFill/>
-                    </a:ln>
-                    <a:extLst>
-                      <a:ext uri="{53640926-AAD7-44D8-BBD7-CCE9431645EC}">
-                        <a14:shadowObscured xmlns:a14="http://schemas.microsoft.com/office/drawing/2010/main"/>
-                      </a:ext>
-                    </a:extLst>
                   </pic:spPr>
                 </pic:pic>
               </a:graphicData>
@@ -5825,10 +6325,10 @@
           <w:lang w:val="nl-BE" w:eastAsia="nl-BE"/>
         </w:rPr>
         <w:drawing>
-          <wp:inline distT="0" distB="0" distL="0" distR="0" wp14:anchorId="19B6FCB9" wp14:editId="1C09F371">
-            <wp:extent cx="2819400" cy="3782382"/>
-            <wp:effectExtent l="0" t="0" r="0" b="8890"/>
-            <wp:docPr id="1282167590" name="Afbeelding 1" descr="Afbeelding met tekst, schermopname, software, Multimediasoftware&#10;&#10;Automatisch gegenereerde beschrijving"/>
+          <wp:inline distT="0" distB="0" distL="0" distR="0" wp14:anchorId="2C95C9AA" wp14:editId="5E7B1A52">
+            <wp:extent cx="2730993" cy="3769312"/>
+            <wp:effectExtent l="0" t="0" r="0" b="3175"/>
+            <wp:docPr id="1272420976" name="Afbeelding 1" descr="Afbeelding met tekst, schermopname, software, Webpagina&#10;&#10;Automatisch gegenereerde beschrijving"/>
             <wp:cNvGraphicFramePr>
               <a:graphicFrameLocks xmlns:a="http://schemas.openxmlformats.org/drawingml/2006/main" noChangeAspect="1"/>
             </wp:cNvGraphicFramePr>
@@ -5836,7 +6336,7 @@
               <a:graphicData uri="http://schemas.openxmlformats.org/drawingml/2006/picture">
                 <pic:pic xmlns:pic="http://schemas.openxmlformats.org/drawingml/2006/picture">
                   <pic:nvPicPr>
-                    <pic:cNvPr id="1282167590" name="Afbeelding 1" descr="Afbeelding met tekst, schermopname, software, Multimediasoftware&#10;&#10;Automatisch gegenereerde beschrijving"/>
+                    <pic:cNvPr id="1272420976" name="Afbeelding 1" descr="Afbeelding met tekst, schermopname, software, Webpagina&#10;&#10;Automatisch gegenereerde beschrijving"/>
                     <pic:cNvPicPr/>
                   </pic:nvPicPr>
                   <pic:blipFill>
@@ -5848,7 +6348,7 @@
                   <pic:spPr>
                     <a:xfrm>
                       <a:off x="0" y="0"/>
-                      <a:ext cx="2827456" cy="3793190"/>
+                      <a:ext cx="2750646" cy="3796436"/>
                     </a:xfrm>
                     <a:prstGeom prst="rect">
                       <a:avLst/>
@@ -5932,6 +6432,7 @@
       </w:pPr>
       <w:r>
         <w:rPr>
+          <w:noProof/>
           <w:lang w:val="nl-BE" w:eastAsia="nl-BE"/>
         </w:rPr>
         <w:drawing>
@@ -5993,6 +6494,7 @@
           <w:lang w:val="nl-BE" w:eastAsia="nl-BE"/>
         </w:rPr>
       </w:pPr>
+      <w:bookmarkStart w:id="18" w:name="_Toc167219560"/>
       <w:proofErr w:type="spellStart"/>
       <w:r>
         <w:rPr>
@@ -6001,6 +6503,7 @@
         <w:lastRenderedPageBreak/>
         <w:t>WebApp</w:t>
       </w:r>
+      <w:bookmarkEnd w:id="18"/>
       <w:proofErr w:type="spellEnd"/>
     </w:p>
     <w:p>
@@ -6105,10 +6608,10 @@
           <w:lang w:val="nl-BE" w:eastAsia="nl-BE"/>
         </w:rPr>
         <w:drawing>
-          <wp:inline distT="0" distB="0" distL="0" distR="0" wp14:anchorId="35D4387E" wp14:editId="64DD9C6E">
-            <wp:extent cx="5760720" cy="2635250"/>
-            <wp:effectExtent l="0" t="0" r="0" b="0"/>
-            <wp:docPr id="1302274072" name="Afbeelding 1" descr="Afbeelding met tekst, schermopname, Lettertype&#10;&#10;Automatisch gegenereerde beschrijving"/>
+          <wp:inline distT="0" distB="0" distL="0" distR="0" wp14:anchorId="2C11047D" wp14:editId="4B9AD106">
+            <wp:extent cx="5760720" cy="2777490"/>
+            <wp:effectExtent l="0" t="0" r="0" b="3810"/>
+            <wp:docPr id="155831141" name="Afbeelding 1" descr="Afbeelding met tekst, schermopname, Lettertype, document&#10;&#10;Automatisch gegenereerde beschrijving"/>
             <wp:cNvGraphicFramePr>
               <a:graphicFrameLocks xmlns:a="http://schemas.openxmlformats.org/drawingml/2006/main" noChangeAspect="1"/>
             </wp:cNvGraphicFramePr>
@@ -6116,7 +6619,7 @@
               <a:graphicData uri="http://schemas.openxmlformats.org/drawingml/2006/picture">
                 <pic:pic xmlns:pic="http://schemas.openxmlformats.org/drawingml/2006/picture">
                   <pic:nvPicPr>
-                    <pic:cNvPr id="1302274072" name="Afbeelding 1" descr="Afbeelding met tekst, schermopname, Lettertype&#10;&#10;Automatisch gegenereerde beschrijving"/>
+                    <pic:cNvPr id="155831141" name="Afbeelding 1" descr="Afbeelding met tekst, schermopname, Lettertype, document&#10;&#10;Automatisch gegenereerde beschrijving"/>
                     <pic:cNvPicPr/>
                   </pic:nvPicPr>
                   <pic:blipFill>
@@ -6128,7 +6631,7 @@
                   <pic:spPr>
                     <a:xfrm>
                       <a:off x="0" y="0"/>
-                      <a:ext cx="5760720" cy="2635250"/>
+                      <a:ext cx="5760720" cy="2777490"/>
                     </a:xfrm>
                     <a:prstGeom prst="rect">
                       <a:avLst/>
@@ -6340,6 +6843,7 @@
       </w:pPr>
       <w:r>
         <w:rPr>
+          <w:noProof/>
           <w:lang w:val="nl-BE" w:eastAsia="nl-BE"/>
         </w:rPr>
         <w:drawing>
@@ -6462,6 +6966,7 @@
       </w:pPr>
       <w:r>
         <w:rPr>
+          <w:noProof/>
           <w:lang w:val="nl-BE" w:eastAsia="nl-BE"/>
         </w:rPr>
         <w:drawing>
@@ -6528,7 +7033,7 @@
         </w:rPr>
         <w:lastRenderedPageBreak/>
         <w:drawing>
-          <wp:inline distT="0" distB="0" distL="0" distR="0" wp14:anchorId="627ECF95" wp14:editId="60D4E926">
+          <wp:inline distT="0" distB="0" distL="0" distR="0" wp14:anchorId="627ECF95" wp14:editId="6248A586">
             <wp:extent cx="5760720" cy="2838450"/>
             <wp:effectExtent l="0" t="0" r="0" b="0"/>
             <wp:docPr id="312997004" name="Afbeelding 28" descr="Afbeelding met tekst, schermopname, software, Webpagina&#10;&#10;Automatisch gegenereerde beschrijving"/>
@@ -6635,10 +7140,10 @@
           <w:lang w:val="nl-BE" w:eastAsia="nl-BE"/>
         </w:rPr>
         <w:drawing>
-          <wp:inline distT="0" distB="0" distL="0" distR="0" wp14:anchorId="6E3A9139" wp14:editId="68371907">
-            <wp:extent cx="5760720" cy="777875"/>
-            <wp:effectExtent l="0" t="0" r="0" b="3175"/>
-            <wp:docPr id="666097509" name="Afbeelding 1" descr="Afbeelding met tekst, schermopname, Lettertype&#10;&#10;Automatisch gegenereerde beschrijving"/>
+          <wp:inline distT="0" distB="0" distL="0" distR="0" wp14:anchorId="003C2753" wp14:editId="3B4F56DC">
+            <wp:extent cx="5760720" cy="775335"/>
+            <wp:effectExtent l="0" t="0" r="0" b="5715"/>
+            <wp:docPr id="173743675" name="Afbeelding 1" descr="Afbeelding met tekst, schermopname, Lettertype, logo&#10;&#10;Automatisch gegenereerde beschrijving"/>
             <wp:cNvGraphicFramePr>
               <a:graphicFrameLocks xmlns:a="http://schemas.openxmlformats.org/drawingml/2006/main" noChangeAspect="1"/>
             </wp:cNvGraphicFramePr>
@@ -6646,7 +7151,7 @@
               <a:graphicData uri="http://schemas.openxmlformats.org/drawingml/2006/picture">
                 <pic:pic xmlns:pic="http://schemas.openxmlformats.org/drawingml/2006/picture">
                   <pic:nvPicPr>
-                    <pic:cNvPr id="666097509" name="Afbeelding 1" descr="Afbeelding met tekst, schermopname, Lettertype&#10;&#10;Automatisch gegenereerde beschrijving"/>
+                    <pic:cNvPr id="173743675" name="Afbeelding 1" descr="Afbeelding met tekst, schermopname, Lettertype, logo&#10;&#10;Automatisch gegenereerde beschrijving"/>
                     <pic:cNvPicPr/>
                   </pic:nvPicPr>
                   <pic:blipFill>
@@ -6658,7 +7163,7 @@
                   <pic:spPr>
                     <a:xfrm>
                       <a:off x="0" y="0"/>
-                      <a:ext cx="5760720" cy="777875"/>
+                      <a:ext cx="5760720" cy="775335"/>
                     </a:xfrm>
                     <a:prstGeom prst="rect">
                       <a:avLst/>
@@ -6679,12 +7184,52 @@
       </w:pPr>
       <w:r>
         <w:rPr>
+          <w:lang w:val="nl-BE" w:eastAsia="nl-BE"/>
+        </w:rPr>
+        <w:drawing>
+          <wp:inline distT="0" distB="0" distL="0" distR="0" wp14:anchorId="4B58521E" wp14:editId="561A2D7B">
+            <wp:extent cx="2950234" cy="1327157"/>
+            <wp:effectExtent l="0" t="0" r="2540" b="6350"/>
+            <wp:docPr id="31094841" name="Afbeelding 1" descr="Afbeelding met tekst, Lettertype, schermopname, lijn&#10;&#10;Automatisch gegenereerde beschrijving"/>
+            <wp:cNvGraphicFramePr>
+              <a:graphicFrameLocks xmlns:a="http://schemas.openxmlformats.org/drawingml/2006/main" noChangeAspect="1"/>
+            </wp:cNvGraphicFramePr>
+            <a:graphic xmlns:a="http://schemas.openxmlformats.org/drawingml/2006/main">
+              <a:graphicData uri="http://schemas.openxmlformats.org/drawingml/2006/picture">
+                <pic:pic xmlns:pic="http://schemas.openxmlformats.org/drawingml/2006/picture">
+                  <pic:nvPicPr>
+                    <pic:cNvPr id="31094841" name="Afbeelding 1" descr="Afbeelding met tekst, Lettertype, schermopname, lijn&#10;&#10;Automatisch gegenereerde beschrijving"/>
+                    <pic:cNvPicPr/>
+                  </pic:nvPicPr>
+                  <pic:blipFill>
+                    <a:blip r:embed="rId32"/>
+                    <a:stretch>
+                      <a:fillRect/>
+                    </a:stretch>
+                  </pic:blipFill>
+                  <pic:spPr>
+                    <a:xfrm>
+                      <a:off x="0" y="0"/>
+                      <a:ext cx="2960077" cy="1331585"/>
+                    </a:xfrm>
+                    <a:prstGeom prst="rect">
+                      <a:avLst/>
+                    </a:prstGeom>
+                  </pic:spPr>
+                </pic:pic>
+              </a:graphicData>
+            </a:graphic>
+          </wp:inline>
+        </w:drawing>
+      </w:r>
+      <w:r>
+        <w:rPr>
           <w:noProof/>
         </w:rPr>
         <w:drawing>
-          <wp:inline distT="0" distB="0" distL="0" distR="0" wp14:anchorId="2B88A92A" wp14:editId="1A83A850">
-            <wp:extent cx="2846567" cy="1395951"/>
-            <wp:effectExtent l="0" t="0" r="0" b="0"/>
+          <wp:inline distT="0" distB="0" distL="0" distR="0" wp14:anchorId="2B88A92A" wp14:editId="6C42002D">
+            <wp:extent cx="2743200" cy="1330643"/>
+            <wp:effectExtent l="0" t="0" r="0" b="3175"/>
             <wp:docPr id="937936569" name="Afbeelding 29" descr="Afbeelding met tekst, Lettertype, nummer, schermopname&#10;&#10;Automatisch gegenereerde beschrijving"/>
             <wp:cNvGraphicFramePr>
               <a:graphicFrameLocks xmlns:a="http://schemas.openxmlformats.org/drawingml/2006/main" noChangeAspect="1"/>
@@ -6698,23 +7243,21 @@
                       <a:picLocks noChangeAspect="1" noChangeArrowheads="1"/>
                     </pic:cNvPicPr>
                   </pic:nvPicPr>
-                  <pic:blipFill>
-                    <a:blip r:embed="rId32">
+                  <pic:blipFill rotWithShape="1">
+                    <a:blip r:embed="rId33">
                       <a:extLst>
                         <a:ext uri="{28A0092B-C50C-407E-A947-70E740481C1C}">
                           <a14:useLocalDpi xmlns:a14="http://schemas.microsoft.com/office/drawing/2010/main" val="0"/>
                         </a:ext>
                       </a:extLst>
                     </a:blip>
-                    <a:srcRect/>
-                    <a:stretch>
-                      <a:fillRect/>
-                    </a:stretch>
+                    <a:srcRect l="15155" t="16076"/>
+                    <a:stretch/>
                   </pic:blipFill>
                   <pic:spPr bwMode="auto">
                     <a:xfrm>
                       <a:off x="0" y="0"/>
-                      <a:ext cx="2870299" cy="1407589"/>
+                      <a:ext cx="2777009" cy="1347043"/>
                     </a:xfrm>
                     <a:prstGeom prst="rect">
                       <a:avLst/>
@@ -6723,6 +7266,11 @@
                     <a:ln>
                       <a:noFill/>
                     </a:ln>
+                    <a:extLst>
+                      <a:ext uri="{53640926-AAD7-44D8-BBD7-CCE9431645EC}">
+                        <a14:shadowObscured xmlns:a14="http://schemas.microsoft.com/office/drawing/2010/main"/>
+                      </a:ext>
+                    </a:extLst>
                   </pic:spPr>
                 </pic:pic>
               </a:graphicData>
@@ -6730,15 +7278,120 @@
           </wp:inline>
         </w:drawing>
       </w:r>
+    </w:p>
+    <w:p>
+      <w:pPr>
+        <w:spacing w:after="200" w:line="276" w:lineRule="auto"/>
+        <w:jc w:val="left"/>
+        <w:rPr>
+          <w:lang w:val="nl-BE" w:eastAsia="nl-BE"/>
+        </w:rPr>
+      </w:pPr>
+      <w:r>
+        <w:rPr>
+          <w:lang w:val="nl-BE" w:eastAsia="nl-BE"/>
+        </w:rPr>
+        <w:br w:type="page"/>
+      </w:r>
+    </w:p>
+    <w:p>
+      <w:pPr>
+        <w:rPr>
+          <w:lang w:val="nl-BE" w:eastAsia="nl-BE"/>
+        </w:rPr>
+      </w:pPr>
+      <w:r>
+        <w:rPr>
+          <w:lang w:val="nl-BE" w:eastAsia="nl-BE"/>
+        </w:rPr>
+        <w:lastRenderedPageBreak/>
+        <w:t xml:space="preserve">Nu de enige ding dat je moet doen is </w:t>
+      </w:r>
+      <w:r>
+        <w:rPr>
+          <w:lang w:val="nl-BE" w:eastAsia="nl-BE"/>
+        </w:rPr>
+        <w:t>de ‘</w:t>
+      </w:r>
+      <w:proofErr w:type="spellStart"/>
+      <w:r>
+        <w:rPr>
+          <w:lang w:val="nl-BE" w:eastAsia="nl-BE"/>
+        </w:rPr>
+        <w:t>build</w:t>
+      </w:r>
+      <w:proofErr w:type="spellEnd"/>
+      <w:r>
+        <w:rPr>
+          <w:lang w:val="nl-BE" w:eastAsia="nl-BE"/>
+        </w:rPr>
+        <w:t xml:space="preserve">’ folder </w:t>
+      </w:r>
+      <w:proofErr w:type="spellStart"/>
+      <w:r>
+        <w:rPr>
+          <w:lang w:val="nl-BE" w:eastAsia="nl-BE"/>
+        </w:rPr>
+        <w:t>deployen</w:t>
+      </w:r>
+      <w:proofErr w:type="spellEnd"/>
+      <w:r>
+        <w:rPr>
+          <w:lang w:val="nl-BE" w:eastAsia="nl-BE"/>
+        </w:rPr>
+        <w:t>.</w:t>
+      </w:r>
+      <w:r>
+        <w:rPr>
+          <w:lang w:val="nl-BE" w:eastAsia="nl-BE"/>
+        </w:rPr>
+        <w:t xml:space="preserve"> Dan krijg je de optie op welke ‘Azure App Service’ je dat wilt gaan </w:t>
+      </w:r>
+      <w:proofErr w:type="spellStart"/>
+      <w:r>
+        <w:rPr>
+          <w:lang w:val="nl-BE" w:eastAsia="nl-BE"/>
+        </w:rPr>
+        <w:t>deployen</w:t>
+      </w:r>
+      <w:proofErr w:type="spellEnd"/>
+      <w:r>
+        <w:rPr>
+          <w:lang w:val="nl-BE" w:eastAsia="nl-BE"/>
+        </w:rPr>
+        <w:t>. Hier moet je kiezen voor ‘</w:t>
+      </w:r>
+      <w:proofErr w:type="spellStart"/>
+      <w:r>
+        <w:rPr>
+          <w:lang w:val="nl-BE" w:eastAsia="nl-BE"/>
+        </w:rPr>
+        <w:t>nabilplanningstool</w:t>
+      </w:r>
+      <w:proofErr w:type="spellEnd"/>
+      <w:r>
+        <w:rPr>
+          <w:lang w:val="nl-BE" w:eastAsia="nl-BE"/>
+        </w:rPr>
+        <w:t>’ en normaalgezien moet dit succesvol verlopen.</w:t>
+      </w:r>
+    </w:p>
+    <w:p>
+      <w:pPr>
+        <w:jc w:val="center"/>
+        <w:rPr>
+          <w:lang w:val="nl-BE" w:eastAsia="nl-BE"/>
+        </w:rPr>
+      </w:pPr>
       <w:r>
         <w:rPr>
           <w:lang w:val="nl-BE" w:eastAsia="nl-BE"/>
         </w:rPr>
         <w:drawing>
-          <wp:inline distT="0" distB="0" distL="0" distR="0" wp14:anchorId="72764055" wp14:editId="3FE88DEC">
-            <wp:extent cx="2890001" cy="1398388"/>
-            <wp:effectExtent l="0" t="0" r="5715" b="0"/>
-            <wp:docPr id="1598942007" name="Afbeelding 1" descr="Afbeelding met tekst, schermopname, Lettertype, nummer&#10;&#10;Automatisch gegenereerde beschrijving"/>
+          <wp:inline distT="0" distB="0" distL="0" distR="0" wp14:anchorId="14315A12" wp14:editId="58E2D20A">
+            <wp:extent cx="4239217" cy="4525006"/>
+            <wp:effectExtent l="0" t="0" r="9525" b="0"/>
+            <wp:docPr id="1053083761" name="Afbeelding 1" descr="Afbeelding met tekst, schermopname, nummer, Lettertype&#10;&#10;Automatisch gegenereerde beschrijving"/>
             <wp:cNvGraphicFramePr>
               <a:graphicFrameLocks xmlns:a="http://schemas.openxmlformats.org/drawingml/2006/main" noChangeAspect="1"/>
             </wp:cNvGraphicFramePr>
@@ -6746,151 +7399,7 @@
               <a:graphicData uri="http://schemas.openxmlformats.org/drawingml/2006/picture">
                 <pic:pic xmlns:pic="http://schemas.openxmlformats.org/drawingml/2006/picture">
                   <pic:nvPicPr>
-                    <pic:cNvPr id="1598942007" name="Afbeelding 1" descr="Afbeelding met tekst, schermopname, Lettertype, nummer&#10;&#10;Automatisch gegenereerde beschrijving"/>
-                    <pic:cNvPicPr/>
-                  </pic:nvPicPr>
-                  <pic:blipFill>
-                    <a:blip r:embed="rId33"/>
-                    <a:stretch>
-                      <a:fillRect/>
-                    </a:stretch>
-                  </pic:blipFill>
-                  <pic:spPr>
-                    <a:xfrm>
-                      <a:off x="0" y="0"/>
-                      <a:ext cx="2906395" cy="1406321"/>
-                    </a:xfrm>
-                    <a:prstGeom prst="rect">
-                      <a:avLst/>
-                    </a:prstGeom>
-                  </pic:spPr>
-                </pic:pic>
-              </a:graphicData>
-            </a:graphic>
-          </wp:inline>
-        </w:drawing>
-      </w:r>
-    </w:p>
-    <w:p>
-      <w:pPr>
-        <w:spacing w:after="200" w:line="276" w:lineRule="auto"/>
-        <w:jc w:val="left"/>
-        <w:rPr>
-          <w:lang w:val="nl-BE" w:eastAsia="nl-BE"/>
-        </w:rPr>
-      </w:pPr>
-      <w:r>
-        <w:rPr>
-          <w:lang w:val="nl-BE" w:eastAsia="nl-BE"/>
-        </w:rPr>
-        <w:br w:type="page"/>
-      </w:r>
-    </w:p>
-    <w:p>
-      <w:pPr>
-        <w:rPr>
-          <w:lang w:val="nl-BE" w:eastAsia="nl-BE"/>
-        </w:rPr>
-      </w:pPr>
-      <w:r>
-        <w:rPr>
-          <w:lang w:val="nl-BE" w:eastAsia="nl-BE"/>
-        </w:rPr>
-        <w:lastRenderedPageBreak/>
-        <w:t xml:space="preserve">Nu de enige ding dat je moet doen is </w:t>
-      </w:r>
-      <w:r>
-        <w:rPr>
-          <w:lang w:val="nl-BE" w:eastAsia="nl-BE"/>
-        </w:rPr>
-        <w:t>de ‘</w:t>
-      </w:r>
-      <w:proofErr w:type="spellStart"/>
-      <w:r>
-        <w:rPr>
-          <w:lang w:val="nl-BE" w:eastAsia="nl-BE"/>
-        </w:rPr>
-        <w:t>build</w:t>
-      </w:r>
-      <w:proofErr w:type="spellEnd"/>
-      <w:r>
-        <w:rPr>
-          <w:lang w:val="nl-BE" w:eastAsia="nl-BE"/>
-        </w:rPr>
-        <w:t xml:space="preserve">’ folder </w:t>
-      </w:r>
-      <w:proofErr w:type="spellStart"/>
-      <w:r>
-        <w:rPr>
-          <w:lang w:val="nl-BE" w:eastAsia="nl-BE"/>
-        </w:rPr>
-        <w:t>deployen</w:t>
-      </w:r>
-      <w:proofErr w:type="spellEnd"/>
-      <w:r>
-        <w:rPr>
-          <w:lang w:val="nl-BE" w:eastAsia="nl-BE"/>
-        </w:rPr>
-        <w:t>.</w:t>
-      </w:r>
-      <w:r>
-        <w:rPr>
-          <w:lang w:val="nl-BE" w:eastAsia="nl-BE"/>
-        </w:rPr>
-        <w:t xml:space="preserve"> Dan krijg je de optie op welke ‘Azure App Service’ je dat wilt gaan </w:t>
-      </w:r>
-      <w:proofErr w:type="spellStart"/>
-      <w:r>
-        <w:rPr>
-          <w:lang w:val="nl-BE" w:eastAsia="nl-BE"/>
-        </w:rPr>
-        <w:t>deployen</w:t>
-      </w:r>
-      <w:proofErr w:type="spellEnd"/>
-      <w:r>
-        <w:rPr>
-          <w:lang w:val="nl-BE" w:eastAsia="nl-BE"/>
-        </w:rPr>
-        <w:t>. Hier moet je kiezen voor ‘</w:t>
-      </w:r>
-      <w:proofErr w:type="spellStart"/>
-      <w:r>
-        <w:rPr>
-          <w:lang w:val="nl-BE" w:eastAsia="nl-BE"/>
-        </w:rPr>
-        <w:t>nabilplanningstool</w:t>
-      </w:r>
-      <w:proofErr w:type="spellEnd"/>
-      <w:r>
-        <w:rPr>
-          <w:lang w:val="nl-BE" w:eastAsia="nl-BE"/>
-        </w:rPr>
-        <w:t>’ en normaalgezien moet dit succesvol verlopen.</w:t>
-      </w:r>
-    </w:p>
-    <w:p>
-      <w:pPr>
-        <w:rPr>
-          <w:lang w:val="nl-BE" w:eastAsia="nl-BE"/>
-        </w:rPr>
-      </w:pPr>
-      <w:r>
-        <w:rPr>
-          <w:lang w:val="nl-BE" w:eastAsia="nl-BE"/>
-        </w:rPr>
-        <w:drawing>
-          <wp:inline distT="0" distB="0" distL="0" distR="0" wp14:anchorId="68507148" wp14:editId="5DFC2E58">
-            <wp:extent cx="4362598" cy="4934310"/>
-            <wp:effectExtent l="0" t="0" r="0" b="0"/>
-            <wp:docPr id="2143295166" name="Afbeelding 1"/>
-            <wp:cNvGraphicFramePr>
-              <a:graphicFrameLocks xmlns:a="http://schemas.openxmlformats.org/drawingml/2006/main" noChangeAspect="1"/>
-            </wp:cNvGraphicFramePr>
-            <a:graphic xmlns:a="http://schemas.openxmlformats.org/drawingml/2006/main">
-              <a:graphicData uri="http://schemas.openxmlformats.org/drawingml/2006/picture">
-                <pic:pic xmlns:pic="http://schemas.openxmlformats.org/drawingml/2006/picture">
-                  <pic:nvPicPr>
-                    <pic:cNvPr id="2143295166" name=""/>
+                    <pic:cNvPr id="1053083761" name="Afbeelding 1" descr="Afbeelding met tekst, schermopname, nummer, Lettertype&#10;&#10;Automatisch gegenereerde beschrijving"/>
                     <pic:cNvPicPr/>
                   </pic:nvPicPr>
                   <pic:blipFill>
@@ -6902,7 +7411,7 @@
                   <pic:spPr>
                     <a:xfrm>
                       <a:off x="0" y="0"/>
-                      <a:ext cx="4376256" cy="4949758"/>
+                      <a:ext cx="4239217" cy="4525006"/>
                     </a:xfrm>
                     <a:prstGeom prst="rect">
                       <a:avLst/>
@@ -6923,6 +7432,7 @@
       </w:pPr>
       <w:r>
         <w:rPr>
+          <w:noProof/>
           <w:lang w:val="nl-BE" w:eastAsia="nl-BE"/>
         </w:rPr>
         <w:drawing>
@@ -6969,7 +7479,7 @@
           <w:lang w:val="nl-BE"/>
         </w:rPr>
       </w:pPr>
-      <w:bookmarkStart w:id="16" w:name="_Toc166752892"/>
+      <w:bookmarkStart w:id="19" w:name="_Toc167219561"/>
       <w:r>
         <w:rPr>
           <w:lang w:val="nl-BE"/>
@@ -6983,17 +7493,17 @@
         </w:rPr>
         <w:t>echnisch design</w:t>
       </w:r>
-      <w:bookmarkStart w:id="17" w:name="_Toc378765641"/>
-      <w:bookmarkEnd w:id="14"/>
-      <w:bookmarkEnd w:id="16"/>
-      <w:bookmarkEnd w:id="17"/>
+      <w:bookmarkStart w:id="20" w:name="_Toc378765641"/>
+      <w:bookmarkEnd w:id="13"/>
+      <w:bookmarkEnd w:id="19"/>
+      <w:bookmarkEnd w:id="20"/>
     </w:p>
     <w:p>
       <w:pPr>
         <w:pStyle w:val="Kop2"/>
       </w:pPr>
-      <w:bookmarkStart w:id="18" w:name="_Toc147932417"/>
-      <w:bookmarkStart w:id="19" w:name="_Toc166752893"/>
+      <w:bookmarkStart w:id="21" w:name="_Toc147932417"/>
+      <w:bookmarkStart w:id="22" w:name="_Toc167219562"/>
       <w:r>
         <w:t>N-</w:t>
       </w:r>
@@ -7005,8 +7515,8 @@
       <w:r>
         <w:t xml:space="preserve"> Architectuur</w:t>
       </w:r>
-      <w:bookmarkEnd w:id="18"/>
-      <w:bookmarkEnd w:id="19"/>
+      <w:bookmarkEnd w:id="21"/>
+      <w:bookmarkEnd w:id="22"/>
     </w:p>
     <w:p>
       <w:pPr>
@@ -7531,14 +8041,14 @@
       <w:pPr>
         <w:pStyle w:val="Kop2"/>
       </w:pPr>
-      <w:bookmarkStart w:id="20" w:name="_Toc147932418"/>
-      <w:bookmarkStart w:id="21" w:name="_Toc166752894"/>
+      <w:bookmarkStart w:id="23" w:name="_Toc147932418"/>
+      <w:bookmarkStart w:id="24" w:name="_Toc167219563"/>
       <w:r>
         <w:lastRenderedPageBreak/>
         <w:t>Technologieën</w:t>
       </w:r>
-      <w:bookmarkEnd w:id="20"/>
-      <w:bookmarkEnd w:id="21"/>
+      <w:bookmarkEnd w:id="23"/>
+      <w:bookmarkEnd w:id="24"/>
     </w:p>
     <w:tbl>
       <w:tblPr>
@@ -7921,31 +8431,24 @@
           <w:p>
             <w:pPr>
               <w:rPr>
-                <w:lang w:val="nl-BE" w:eastAsia="nl-BE"/>
+                <w:lang w:val="en-US" w:eastAsia="nl-BE"/>
               </w:rPr>
             </w:pPr>
+            <w:proofErr w:type="spellStart"/>
             <w:r>
               <w:rPr>
                 <w:rStyle w:val="Intensievebenadrukking"/>
-                <w:lang w:val="nl-BE"/>
-              </w:rPr>
-              <w:t xml:space="preserve">Figuur 12 – </w:t>
-            </w:r>
-            <w:proofErr w:type="spellStart"/>
+                <w:lang w:val="en-US"/>
+              </w:rPr>
+              <w:t>Figuur</w:t>
+            </w:r>
+            <w:proofErr w:type="spellEnd"/>
             <w:r>
               <w:rPr>
                 <w:rStyle w:val="Intensievebenadrukking"/>
-                <w:lang w:val="nl-BE"/>
-              </w:rPr>
-              <w:t>React</w:t>
-            </w:r>
-            <w:proofErr w:type="spellEnd"/>
-            <w:r>
-              <w:rPr>
-                <w:rStyle w:val="Intensievebenadrukking"/>
-                <w:lang w:val="nl-BE"/>
-              </w:rPr>
-              <w:t xml:space="preserve"> Single Page Application</w:t>
+                <w:lang w:val="en-US"/>
+              </w:rPr>
+              <w:t xml:space="preserve"> 12 – React Single Page Application</w:t>
             </w:r>
           </w:p>
         </w:tc>
@@ -8395,7 +8898,6 @@
                 <w:rStyle w:val="Intensievebenadrukking"/>
                 <w:lang w:val="nl-BE"/>
               </w:rPr>
-              <w:lastRenderedPageBreak/>
               <w:t>Figuur 14 &amp; 15 – Microsoft SQL Server Logo en Azure SQL Database Logo</w:t>
             </w:r>
           </w:p>
@@ -8640,8 +9142,8 @@
           <w:lang w:val="nl-BE"/>
         </w:rPr>
       </w:pPr>
-      <w:bookmarkStart w:id="22" w:name="_Toc378765642"/>
-      <w:bookmarkStart w:id="23" w:name="_Toc166752895"/>
+      <w:bookmarkStart w:id="25" w:name="_Toc378765642"/>
+      <w:bookmarkStart w:id="26" w:name="_Toc167219564"/>
       <w:r>
         <w:rPr>
           <w:lang w:val="nl-BE"/>
@@ -8660,8 +9162,8 @@
         </w:rPr>
         <w:t>interfaces</w:t>
       </w:r>
-      <w:bookmarkEnd w:id="22"/>
-      <w:bookmarkEnd w:id="23"/>
+      <w:bookmarkEnd w:id="25"/>
+      <w:bookmarkEnd w:id="26"/>
     </w:p>
     <w:p>
       <w:pPr>
@@ -8684,11 +9186,11 @@
       <w:pPr>
         <w:pStyle w:val="Kop2"/>
       </w:pPr>
-      <w:bookmarkStart w:id="24" w:name="_Toc166752896"/>
+      <w:bookmarkStart w:id="27" w:name="_Toc167219565"/>
       <w:r>
         <w:t>API Documentatie</w:t>
       </w:r>
-      <w:bookmarkEnd w:id="24"/>
+      <w:bookmarkEnd w:id="27"/>
     </w:p>
     <w:p>
       <w:pPr>
@@ -9875,14 +10377,14 @@
           <w:lang w:val="nl-BE"/>
         </w:rPr>
       </w:pPr>
-      <w:bookmarkStart w:id="25" w:name="_Toc166752897"/>
+      <w:bookmarkStart w:id="28" w:name="_Toc167219566"/>
       <w:r>
         <w:rPr>
           <w:lang w:val="nl-BE"/>
         </w:rPr>
         <w:t>Datamigratie</w:t>
       </w:r>
-      <w:bookmarkEnd w:id="25"/>
+      <w:bookmarkEnd w:id="28"/>
     </w:p>
     <w:p>
       <w:pPr>
@@ -9908,8 +10410,8 @@
           <w:lang w:val="nl-BE"/>
         </w:rPr>
       </w:pPr>
-      <w:bookmarkStart w:id="26" w:name="_Toc378765645"/>
-      <w:bookmarkStart w:id="27" w:name="_Toc166752898"/>
+      <w:bookmarkStart w:id="29" w:name="_Toc378765645"/>
+      <w:bookmarkStart w:id="30" w:name="_Toc167219567"/>
       <w:r>
         <w:rPr>
           <w:lang w:val="nl-BE" w:eastAsia="en-US"/>
@@ -9923,48 +10425,48 @@
         </w:rPr>
         <w:t>en autorisatierollen</w:t>
       </w:r>
-      <w:bookmarkEnd w:id="26"/>
-      <w:bookmarkEnd w:id="27"/>
-    </w:p>
-    <w:p>
-      <w:pPr>
-        <w:pStyle w:val="Plattetekstinspringen"/>
-        <w:ind w:left="0"/>
-        <w:rPr>
-          <w:color w:val="auto"/>
-          <w:lang w:val="nl-BE"/>
-        </w:rPr>
-      </w:pPr>
-      <w:bookmarkStart w:id="28" w:name="_Toc519317888"/>
-      <w:bookmarkStart w:id="29" w:name="_Toc378765646"/>
-      <w:r>
-        <w:rPr>
-          <w:color w:val="auto"/>
-          <w:lang w:val="nl-BE"/>
-        </w:rPr>
-        <w:t>Met betrekking tot de loginpagina, overwegen we momenteel om dit als een uitbreiding toe te voegen aan het bestaande project. Momenteel valt het inloggedeelte niet binnen de oorspronkelijke scope van het project en is het de bedoeling dat dit gewoon functioneert op de werklaptop van de hoofdverpleegkundige.</w:t>
-      </w:r>
-    </w:p>
-    <w:p>
-      <w:pPr>
-        <w:pStyle w:val="Kop1"/>
-        <w:rPr>
-          <w:lang w:val="nl-BE"/>
-        </w:rPr>
-      </w:pPr>
-      <w:bookmarkStart w:id="30" w:name="_Toc166752899"/>
-      <w:r>
-        <w:rPr>
-          <w:lang w:val="nl-BE"/>
-        </w:rPr>
-        <w:t>Documentatie</w:t>
-      </w:r>
-      <w:bookmarkEnd w:id="28"/>
       <w:bookmarkEnd w:id="29"/>
       <w:bookmarkEnd w:id="30"/>
     </w:p>
     <w:p>
       <w:pPr>
+        <w:pStyle w:val="Plattetekstinspringen"/>
+        <w:ind w:left="0"/>
+        <w:rPr>
+          <w:color w:val="auto"/>
+          <w:lang w:val="nl-BE"/>
+        </w:rPr>
+      </w:pPr>
+      <w:bookmarkStart w:id="31" w:name="_Toc519317888"/>
+      <w:bookmarkStart w:id="32" w:name="_Toc378765646"/>
+      <w:r>
+        <w:rPr>
+          <w:color w:val="auto"/>
+          <w:lang w:val="nl-BE"/>
+        </w:rPr>
+        <w:t>Met betrekking tot de loginpagina, overwegen we momenteel om dit als een uitbreiding toe te voegen aan het bestaande project. Momenteel valt het inloggedeelte niet binnen de oorspronkelijke scope van het project en is het de bedoeling dat dit gewoon functioneert op de werklaptop van de hoofdverpleegkundige.</w:t>
+      </w:r>
+    </w:p>
+    <w:p>
+      <w:pPr>
+        <w:pStyle w:val="Kop1"/>
+        <w:rPr>
+          <w:lang w:val="nl-BE"/>
+        </w:rPr>
+      </w:pPr>
+      <w:bookmarkStart w:id="33" w:name="_Toc167219568"/>
+      <w:r>
+        <w:rPr>
+          <w:lang w:val="nl-BE"/>
+        </w:rPr>
+        <w:t>Documentatie</w:t>
+      </w:r>
+      <w:bookmarkEnd w:id="31"/>
+      <w:bookmarkEnd w:id="32"/>
+      <w:bookmarkEnd w:id="33"/>
+    </w:p>
+    <w:p>
+      <w:pPr>
         <w:spacing w:after="200" w:line="276" w:lineRule="auto"/>
         <w:jc w:val="left"/>
         <w:rPr>
@@ -10001,12 +10503,14 @@
           <w:color w:val="auto"/>
         </w:rPr>
       </w:pPr>
+      <w:bookmarkStart w:id="34" w:name="_Toc167219569"/>
       <w:r>
         <w:rPr>
           <w:color w:val="auto"/>
         </w:rPr>
         <w:t>User Interface</w:t>
       </w:r>
+      <w:bookmarkEnd w:id="34"/>
     </w:p>
     <w:p>
       <w:pPr>
@@ -10016,6 +10520,7 @@
           <w:lang w:val="nl-BE" w:eastAsia="nl-BE"/>
         </w:rPr>
       </w:pPr>
+      <w:bookmarkStart w:id="35" w:name="_Toc167219570"/>
       <w:r>
         <w:rPr>
           <w:color w:val="auto"/>
@@ -10023,6 +10528,7 @@
         </w:rPr>
         <w:t>Team</w:t>
       </w:r>
+      <w:bookmarkEnd w:id="35"/>
     </w:p>
     <w:p>
       <w:pPr>
@@ -10165,6 +10671,7 @@
           <w:lang w:val="nl-BE" w:eastAsia="nl-BE"/>
         </w:rPr>
       </w:pPr>
+      <w:bookmarkStart w:id="36" w:name="_Toc167219571"/>
       <w:r>
         <w:rPr>
           <w:lang w:val="nl-BE" w:eastAsia="nl-BE"/>
@@ -10172,6 +10679,7 @@
         <w:lastRenderedPageBreak/>
         <w:t>Teamplan</w:t>
       </w:r>
+      <w:bookmarkEnd w:id="36"/>
     </w:p>
     <w:p>
       <w:pPr>
@@ -10387,6 +10895,7 @@
           <w:lang w:val="nl-BE"/>
         </w:rPr>
       </w:pPr>
+      <w:bookmarkStart w:id="37" w:name="_Toc167219572"/>
       <w:r>
         <w:rPr>
           <w:lang w:val="nl-BE"/>
@@ -10394,6 +10903,7 @@
         <w:lastRenderedPageBreak/>
         <w:t>Feestdag</w:t>
       </w:r>
+      <w:bookmarkEnd w:id="37"/>
     </w:p>
     <w:p>
       <w:pPr>
@@ -10476,12 +10986,14 @@
           <w:lang w:val="nl-BE"/>
         </w:rPr>
       </w:pPr>
+      <w:bookmarkStart w:id="38" w:name="_Toc167219573"/>
       <w:r>
         <w:rPr>
           <w:lang w:val="nl-BE"/>
         </w:rPr>
         <w:t>Plan</w:t>
       </w:r>
+      <w:bookmarkEnd w:id="38"/>
     </w:p>
     <w:p>
       <w:pPr>
@@ -10570,7 +11082,7 @@
           <w:lang w:val="nl-BE"/>
         </w:rPr>
         <w:drawing>
-          <wp:inline distT="0" distB="0" distL="0" distR="0" wp14:anchorId="4506DBE9" wp14:editId="4BA30C61">
+          <wp:inline distT="0" distB="0" distL="0" distR="0" wp14:anchorId="4506DBE9" wp14:editId="2CDE2BF2">
             <wp:extent cx="5760720" cy="3240405"/>
             <wp:effectExtent l="0" t="0" r="0" b="0"/>
             <wp:docPr id="388144309" name="Afbeelding 1" descr="Afbeelding met schermopname, tekst, diagram, Rechthoek&#10;&#10;Automatisch gegenereerde beschrijving"/>
@@ -10672,7 +11184,7 @@
           <w:lang w:val="nl-BE"/>
         </w:rPr>
         <w:drawing>
-          <wp:inline distT="0" distB="0" distL="0" distR="0" wp14:anchorId="024C04BF" wp14:editId="7A54B0F5">
+          <wp:inline distT="0" distB="0" distL="0" distR="0" wp14:anchorId="024C04BF" wp14:editId="6CD7C645">
             <wp:extent cx="5760720" cy="3240405"/>
             <wp:effectExtent l="0" t="0" r="0" b="0"/>
             <wp:docPr id="1210776492" name="Afbeelding 4" descr="Afbeelding met schermopname, tekst, Parallel, lijn&#10;&#10;Automatisch gegenereerde beschrijving"/>
@@ -10726,7 +11238,7 @@
           <w:lang w:val="nl-BE"/>
         </w:rPr>
         <w:drawing>
-          <wp:inline distT="0" distB="0" distL="0" distR="0" wp14:anchorId="22B30C1C" wp14:editId="5EBC56A4">
+          <wp:inline distT="0" distB="0" distL="0" distR="0" wp14:anchorId="22B30C1C" wp14:editId="4B5A9375">
             <wp:extent cx="5762625" cy="3234690"/>
             <wp:effectExtent l="0" t="0" r="9525" b="3810"/>
             <wp:docPr id="1891289226" name="Afbeelding 5"/>
@@ -10840,7 +11352,7 @@
           <w:lang w:val="nl-BE"/>
         </w:rPr>
         <w:drawing>
-          <wp:inline distT="0" distB="0" distL="0" distR="0" wp14:anchorId="76B4D90A" wp14:editId="3A6EE70F">
+          <wp:inline distT="0" distB="0" distL="0" distR="0" wp14:anchorId="76B4D90A" wp14:editId="08A209B1">
             <wp:extent cx="5760720" cy="3240405"/>
             <wp:effectExtent l="0" t="0" r="0" b="0"/>
             <wp:docPr id="1460285875" name="Afbeelding 6" descr="Afbeelding met tekst, schermopname, Parallel, Rechthoek&#10;&#10;Automatisch gegenereerde beschrijving"/>
@@ -10914,7 +11426,7 @@
           <w:lang w:val="nl-BE"/>
         </w:rPr>
         <w:drawing>
-          <wp:inline distT="0" distB="0" distL="0" distR="0" wp14:anchorId="60899532" wp14:editId="4305392A">
+          <wp:inline distT="0" distB="0" distL="0" distR="0" wp14:anchorId="60899532" wp14:editId="74E17713">
             <wp:extent cx="5760720" cy="3240405"/>
             <wp:effectExtent l="0" t="0" r="0" b="0"/>
             <wp:docPr id="1640138534" name="Afbeelding 7" descr="Afbeelding met tekst, schermopname, software, Computerpictogram&#10;&#10;Automatisch gegenereerde beschrijving"/>
@@ -10978,7 +11490,7 @@
           <w:lang w:val="nl-BE" w:eastAsia="en-US"/>
         </w:rPr>
       </w:pPr>
-      <w:bookmarkStart w:id="31" w:name="_Toc166752900"/>
+      <w:bookmarkStart w:id="39" w:name="_Toc167219574"/>
       <w:r>
         <w:rPr>
           <w:rFonts w:cs="Times New Roman"/>
@@ -10996,7 +11508,7 @@
         </w:rPr>
         <w:t>ronvermelding</w:t>
       </w:r>
-      <w:bookmarkEnd w:id="31"/>
+      <w:bookmarkEnd w:id="39"/>
     </w:p>
     <w:tbl>
       <w:tblPr>
@@ -11402,37 +11914,19 @@
                 <w:lang w:val="nl-BE" w:eastAsia="en-US"/>
               </w:rPr>
             </w:pPr>
-            <w:proofErr w:type="spellStart"/>
+            <w:r>
+              <w:rPr>
+                <w:color w:val="auto"/>
+                <w:lang w:val="en-US" w:eastAsia="en-US"/>
+              </w:rPr>
+              <w:t xml:space="preserve">Actian. (2023, September 24). Define SQL Server: a Comprehensive Guide. </w:t>
+            </w:r>
             <w:r>
               <w:rPr>
                 <w:color w:val="auto"/>
                 <w:lang w:val="nl-BE" w:eastAsia="en-US"/>
               </w:rPr>
-              <w:t>Actian</w:t>
-            </w:r>
-            <w:proofErr w:type="spellEnd"/>
-            <w:r>
-              <w:rPr>
-                <w:color w:val="auto"/>
-                <w:lang w:val="nl-BE" w:eastAsia="en-US"/>
-              </w:rPr>
-              <w:t xml:space="preserve">. (2023, September 24). </w:t>
-            </w:r>
-            <w:proofErr w:type="spellStart"/>
-            <w:r>
-              <w:rPr>
-                <w:color w:val="auto"/>
-                <w:lang w:val="nl-BE" w:eastAsia="en-US"/>
-              </w:rPr>
-              <w:t>Define</w:t>
-            </w:r>
-            <w:proofErr w:type="spellEnd"/>
-            <w:r>
-              <w:rPr>
-                <w:color w:val="auto"/>
-                <w:lang w:val="nl-BE" w:eastAsia="en-US"/>
-              </w:rPr>
-              <w:t xml:space="preserve"> SQL Server: a Comprehensive Guide. Opgehaald van </w:t>
+              <w:t xml:space="preserve">Opgehaald van </w:t>
             </w:r>
             <w:hyperlink r:id="rId71" w:anchor=":~:text=Microsoft%20SQL%20Server%20is%20a,internet%20as%20a%20web%20service" w:history="1">
               <w:r>
@@ -11838,17 +12332,24 @@
             <w:r>
               <w:rPr>
                 <w:color w:val="auto"/>
+                <w:lang w:val="en-US" w:eastAsia="en-US"/>
+              </w:rPr>
+              <w:t>Twize</w:t>
+            </w:r>
+            <w:proofErr w:type="spellEnd"/>
+            <w:r>
+              <w:rPr>
+                <w:color w:val="auto"/>
+                <w:lang w:val="en-US" w:eastAsia="en-US"/>
+              </w:rPr>
+              <w:t xml:space="preserve"> B.V. (2023, May 30). Wat is Agile? </w:t>
+            </w:r>
+            <w:r>
+              <w:rPr>
+                <w:color w:val="auto"/>
                 <w:lang w:val="nl-BE" w:eastAsia="en-US"/>
               </w:rPr>
-              <w:t>Twize</w:t>
-            </w:r>
-            <w:proofErr w:type="spellEnd"/>
-            <w:r>
-              <w:rPr>
-                <w:color w:val="auto"/>
-                <w:lang w:val="nl-BE" w:eastAsia="en-US"/>
-              </w:rPr>
-              <w:t xml:space="preserve"> B.V. (2023, May 30). Wat is Agile? Een kort overzicht met video uitleg. </w:t>
+              <w:t xml:space="preserve">Een kort overzicht met video uitleg. </w:t>
             </w:r>
             <w:proofErr w:type="spellStart"/>
             <w:r>
@@ -11916,9 +12417,16 @@
             <w:r>
               <w:rPr>
                 <w:color w:val="auto"/>
+                <w:lang w:val="en-US" w:eastAsia="en-US"/>
+              </w:rPr>
+              <w:t xml:space="preserve">User Story | Scrumguide.nl. (2020, December 27). </w:t>
+            </w:r>
+            <w:r>
+              <w:rPr>
+                <w:color w:val="auto"/>
                 <w:lang w:val="nl-BE" w:eastAsia="en-US"/>
               </w:rPr>
-              <w:t xml:space="preserve">User Story | Scrumguide.nl. (2020, December 27). Scrumguide. Opgehaald van </w:t>
+              <w:t xml:space="preserve">Scrumguide. Opgehaald van </w:t>
             </w:r>
             <w:hyperlink r:id="rId77" w:anchor=":~:text=Een%20User%20Story%20is%20een,het%20product%20moet%20%2F%20wil%20doen" w:history="1">
               <w:r>
@@ -11977,25 +12485,32 @@
             <w:r>
               <w:rPr>
                 <w:color w:val="auto"/>
+                <w:lang w:val="en-US" w:eastAsia="en-US"/>
+              </w:rPr>
+              <w:t xml:space="preserve">Osman, J. (2023). CRUD Operations - Wat is CRUD? </w:t>
+            </w:r>
+            <w:proofErr w:type="spellStart"/>
+            <w:r>
+              <w:rPr>
+                <w:color w:val="auto"/>
+                <w:lang w:val="en-US" w:eastAsia="en-US"/>
+              </w:rPr>
+              <w:t>AppMaster</w:t>
+            </w:r>
+            <w:proofErr w:type="spellEnd"/>
+            <w:r>
+              <w:rPr>
+                <w:color w:val="auto"/>
+                <w:lang w:val="en-US" w:eastAsia="en-US"/>
+              </w:rPr>
+              <w:t xml:space="preserve"> - Ultimate All-in No-code Platform. </w:t>
+            </w:r>
+            <w:r>
+              <w:rPr>
+                <w:color w:val="auto"/>
                 <w:lang w:val="nl-BE" w:eastAsia="en-US"/>
               </w:rPr>
-              <w:t xml:space="preserve">Osman, J. (2023). CRUD Operations - Wat is CRUD? </w:t>
-            </w:r>
-            <w:proofErr w:type="spellStart"/>
-            <w:r>
-              <w:rPr>
-                <w:color w:val="auto"/>
-                <w:lang w:val="nl-BE" w:eastAsia="en-US"/>
-              </w:rPr>
-              <w:t>AppMaster</w:t>
-            </w:r>
-            <w:proofErr w:type="spellEnd"/>
-            <w:r>
-              <w:rPr>
-                <w:color w:val="auto"/>
-                <w:lang w:val="nl-BE" w:eastAsia="en-US"/>
-              </w:rPr>
-              <w:t xml:space="preserve"> - Ultimate All-in No-code Platform. Opgehaald van </w:t>
+              <w:t xml:space="preserve">Opgehaald van </w:t>
             </w:r>
             <w:hyperlink r:id="rId78" w:history="1">
               <w:r>
@@ -12217,69 +12732,35 @@
                 <w:lang w:val="nl-BE" w:eastAsia="en-US"/>
               </w:rPr>
             </w:pPr>
+            <w:r>
+              <w:rPr>
+                <w:color w:val="auto"/>
+                <w:lang w:val="en-US" w:eastAsia="en-US"/>
+              </w:rPr>
+              <w:t xml:space="preserve">Abramowski, N. (2022, November 28). What is NPM? The Complete 2023 Beginner's Guide. </w:t>
+            </w:r>
             <w:proofErr w:type="spellStart"/>
             <w:r>
               <w:rPr>
                 <w:color w:val="auto"/>
+                <w:lang w:val="en-US" w:eastAsia="en-US"/>
+              </w:rPr>
+              <w:t>CareerFoundry</w:t>
+            </w:r>
+            <w:proofErr w:type="spellEnd"/>
+            <w:r>
+              <w:rPr>
+                <w:color w:val="auto"/>
+                <w:lang w:val="en-US" w:eastAsia="en-US"/>
+              </w:rPr>
+              <w:t xml:space="preserve">. </w:t>
+            </w:r>
+            <w:r>
+              <w:rPr>
+                <w:color w:val="auto"/>
                 <w:lang w:val="nl-BE" w:eastAsia="en-US"/>
               </w:rPr>
-              <w:t>Abramowski</w:t>
-            </w:r>
-            <w:proofErr w:type="spellEnd"/>
-            <w:r>
-              <w:rPr>
-                <w:color w:val="auto"/>
-                <w:lang w:val="nl-BE" w:eastAsia="en-US"/>
-              </w:rPr>
-              <w:t xml:space="preserve">, N. (2022, November 28). </w:t>
-            </w:r>
-            <w:proofErr w:type="spellStart"/>
-            <w:r>
-              <w:rPr>
-                <w:color w:val="auto"/>
-                <w:lang w:val="nl-BE" w:eastAsia="en-US"/>
-              </w:rPr>
-              <w:t>What</w:t>
-            </w:r>
-            <w:proofErr w:type="spellEnd"/>
-            <w:r>
-              <w:rPr>
-                <w:color w:val="auto"/>
-                <w:lang w:val="nl-BE" w:eastAsia="en-US"/>
-              </w:rPr>
-              <w:t xml:space="preserve"> is NPM? The Complete 2023 </w:t>
-            </w:r>
-            <w:proofErr w:type="spellStart"/>
-            <w:r>
-              <w:rPr>
-                <w:color w:val="auto"/>
-                <w:lang w:val="nl-BE" w:eastAsia="en-US"/>
-              </w:rPr>
-              <w:t>Beginner's</w:t>
-            </w:r>
-            <w:proofErr w:type="spellEnd"/>
-            <w:r>
-              <w:rPr>
-                <w:color w:val="auto"/>
-                <w:lang w:val="nl-BE" w:eastAsia="en-US"/>
-              </w:rPr>
-              <w:t xml:space="preserve"> Guide. </w:t>
-            </w:r>
-            <w:proofErr w:type="spellStart"/>
-            <w:r>
-              <w:rPr>
-                <w:color w:val="auto"/>
-                <w:lang w:val="nl-BE" w:eastAsia="en-US"/>
-              </w:rPr>
-              <w:t>CareerFoundry</w:t>
-            </w:r>
-            <w:proofErr w:type="spellEnd"/>
-            <w:r>
-              <w:rPr>
-                <w:color w:val="auto"/>
-                <w:lang w:val="nl-BE" w:eastAsia="en-US"/>
-              </w:rPr>
-              <w:t xml:space="preserve">. Opgehaald van </w:t>
+              <w:t xml:space="preserve">Opgehaald van </w:t>
             </w:r>
             <w:hyperlink r:id="rId81" w:anchor="what-is-npm" w:history="1">
               <w:r>
@@ -12415,101 +12896,19 @@
                 <w:lang w:val="nl-BE" w:eastAsia="en-US"/>
               </w:rPr>
             </w:pPr>
-            <w:proofErr w:type="spellStart"/>
+            <w:r>
+              <w:rPr>
+                <w:color w:val="auto"/>
+                <w:lang w:val="en-US" w:eastAsia="en-US"/>
+              </w:rPr>
+              <w:t xml:space="preserve">Simplilearn. (2023). DBMS vs RDBMS: Everything You Need to Know. </w:t>
+            </w:r>
             <w:r>
               <w:rPr>
                 <w:color w:val="auto"/>
                 <w:lang w:val="nl-BE" w:eastAsia="en-US"/>
               </w:rPr>
-              <w:t>Simplilearn</w:t>
-            </w:r>
-            <w:proofErr w:type="spellEnd"/>
-            <w:r>
-              <w:rPr>
-                <w:color w:val="auto"/>
-                <w:lang w:val="nl-BE" w:eastAsia="en-US"/>
-              </w:rPr>
-              <w:t xml:space="preserve">. (2023). DBMS </w:t>
-            </w:r>
-            <w:proofErr w:type="spellStart"/>
-            <w:r>
-              <w:rPr>
-                <w:color w:val="auto"/>
-                <w:lang w:val="nl-BE" w:eastAsia="en-US"/>
-              </w:rPr>
-              <w:t>vs</w:t>
-            </w:r>
-            <w:proofErr w:type="spellEnd"/>
-            <w:r>
-              <w:rPr>
-                <w:color w:val="auto"/>
-                <w:lang w:val="nl-BE" w:eastAsia="en-US"/>
-              </w:rPr>
-              <w:t xml:space="preserve"> RDBMS: </w:t>
-            </w:r>
-            <w:proofErr w:type="spellStart"/>
-            <w:r>
-              <w:rPr>
-                <w:color w:val="auto"/>
-                <w:lang w:val="nl-BE" w:eastAsia="en-US"/>
-              </w:rPr>
-              <w:t>Everything</w:t>
-            </w:r>
-            <w:proofErr w:type="spellEnd"/>
-            <w:r>
-              <w:rPr>
-                <w:color w:val="auto"/>
-                <w:lang w:val="nl-BE" w:eastAsia="en-US"/>
-              </w:rPr>
-              <w:t xml:space="preserve"> </w:t>
-            </w:r>
-            <w:proofErr w:type="spellStart"/>
-            <w:r>
-              <w:rPr>
-                <w:color w:val="auto"/>
-                <w:lang w:val="nl-BE" w:eastAsia="en-US"/>
-              </w:rPr>
-              <w:t>You</w:t>
-            </w:r>
-            <w:proofErr w:type="spellEnd"/>
-            <w:r>
-              <w:rPr>
-                <w:color w:val="auto"/>
-                <w:lang w:val="nl-BE" w:eastAsia="en-US"/>
-              </w:rPr>
-              <w:t xml:space="preserve"> </w:t>
-            </w:r>
-            <w:proofErr w:type="spellStart"/>
-            <w:r>
-              <w:rPr>
-                <w:color w:val="auto"/>
-                <w:lang w:val="nl-BE" w:eastAsia="en-US"/>
-              </w:rPr>
-              <w:t>Need</w:t>
-            </w:r>
-            <w:proofErr w:type="spellEnd"/>
-            <w:r>
-              <w:rPr>
-                <w:color w:val="auto"/>
-                <w:lang w:val="nl-BE" w:eastAsia="en-US"/>
-              </w:rPr>
-              <w:t xml:space="preserve"> to </w:t>
-            </w:r>
-            <w:proofErr w:type="spellStart"/>
-            <w:r>
-              <w:rPr>
-                <w:color w:val="auto"/>
-                <w:lang w:val="nl-BE" w:eastAsia="en-US"/>
-              </w:rPr>
-              <w:t>Know</w:t>
-            </w:r>
-            <w:proofErr w:type="spellEnd"/>
-            <w:r>
-              <w:rPr>
-                <w:color w:val="auto"/>
-                <w:lang w:val="nl-BE" w:eastAsia="en-US"/>
-              </w:rPr>
-              <w:t xml:space="preserve">. Simplilearn.com. Opgehaald van </w:t>
+              <w:t xml:space="preserve">Simplilearn.com. Opgehaald van </w:t>
             </w:r>
             <w:hyperlink r:id="rId83" w:anchor="what_is_rdbms" w:history="1">
               <w:r>
@@ -12923,129 +13322,24 @@
             <w:r>
               <w:rPr>
                 <w:color w:val="auto"/>
+                <w:lang w:val="en-US" w:eastAsia="en-US"/>
+              </w:rPr>
+              <w:t>Juviler</w:t>
+            </w:r>
+            <w:proofErr w:type="spellEnd"/>
+            <w:r>
+              <w:rPr>
+                <w:color w:val="auto"/>
+                <w:lang w:val="en-US" w:eastAsia="en-US"/>
+              </w:rPr>
+              <w:t xml:space="preserve">, J. (2022, April 1). What Is a Modal and When Should I Use One? </w:t>
+            </w:r>
+            <w:r>
+              <w:rPr>
+                <w:color w:val="auto"/>
                 <w:lang w:val="nl-BE" w:eastAsia="en-US"/>
               </w:rPr>
-              <w:t>Juviler</w:t>
-            </w:r>
-            <w:proofErr w:type="spellEnd"/>
-            <w:r>
-              <w:rPr>
-                <w:color w:val="auto"/>
-                <w:lang w:val="nl-BE" w:eastAsia="en-US"/>
-              </w:rPr>
-              <w:t xml:space="preserve">, J. (2022, April 1). </w:t>
-            </w:r>
-            <w:proofErr w:type="spellStart"/>
-            <w:r>
-              <w:rPr>
-                <w:color w:val="auto"/>
-                <w:lang w:val="nl-BE" w:eastAsia="en-US"/>
-              </w:rPr>
-              <w:t>What</w:t>
-            </w:r>
-            <w:proofErr w:type="spellEnd"/>
-            <w:r>
-              <w:rPr>
-                <w:color w:val="auto"/>
-                <w:lang w:val="nl-BE" w:eastAsia="en-US"/>
-              </w:rPr>
-              <w:t xml:space="preserve"> Is a </w:t>
-            </w:r>
-            <w:proofErr w:type="spellStart"/>
-            <w:r>
-              <w:rPr>
-                <w:color w:val="auto"/>
-                <w:lang w:val="nl-BE" w:eastAsia="en-US"/>
-              </w:rPr>
-              <w:t>Modal</w:t>
-            </w:r>
-            <w:proofErr w:type="spellEnd"/>
-            <w:r>
-              <w:rPr>
-                <w:color w:val="auto"/>
-                <w:lang w:val="nl-BE" w:eastAsia="en-US"/>
-              </w:rPr>
-              <w:t xml:space="preserve"> </w:t>
-            </w:r>
-            <w:proofErr w:type="spellStart"/>
-            <w:r>
-              <w:rPr>
-                <w:color w:val="auto"/>
-                <w:lang w:val="nl-BE" w:eastAsia="en-US"/>
-              </w:rPr>
-              <w:t>and</w:t>
-            </w:r>
-            <w:proofErr w:type="spellEnd"/>
-            <w:r>
-              <w:rPr>
-                <w:color w:val="auto"/>
-                <w:lang w:val="nl-BE" w:eastAsia="en-US"/>
-              </w:rPr>
-              <w:t xml:space="preserve"> </w:t>
-            </w:r>
-            <w:proofErr w:type="spellStart"/>
-            <w:r>
-              <w:rPr>
-                <w:color w:val="auto"/>
-                <w:lang w:val="nl-BE" w:eastAsia="en-US"/>
-              </w:rPr>
-              <w:t>When</w:t>
-            </w:r>
-            <w:proofErr w:type="spellEnd"/>
-            <w:r>
-              <w:rPr>
-                <w:color w:val="auto"/>
-                <w:lang w:val="nl-BE" w:eastAsia="en-US"/>
-              </w:rPr>
-              <w:t xml:space="preserve"> </w:t>
-            </w:r>
-            <w:proofErr w:type="spellStart"/>
-            <w:r>
-              <w:rPr>
-                <w:color w:val="auto"/>
-                <w:lang w:val="nl-BE" w:eastAsia="en-US"/>
-              </w:rPr>
-              <w:t>Should</w:t>
-            </w:r>
-            <w:proofErr w:type="spellEnd"/>
-            <w:r>
-              <w:rPr>
-                <w:color w:val="auto"/>
-                <w:lang w:val="nl-BE" w:eastAsia="en-US"/>
-              </w:rPr>
-              <w:t xml:space="preserve"> I </w:t>
-            </w:r>
-            <w:proofErr w:type="spellStart"/>
-            <w:r>
-              <w:rPr>
-                <w:color w:val="auto"/>
-                <w:lang w:val="nl-BE" w:eastAsia="en-US"/>
-              </w:rPr>
-              <w:t>Use</w:t>
-            </w:r>
-            <w:proofErr w:type="spellEnd"/>
-            <w:r>
-              <w:rPr>
-                <w:color w:val="auto"/>
-                <w:lang w:val="nl-BE" w:eastAsia="en-US"/>
-              </w:rPr>
-              <w:t xml:space="preserve"> </w:t>
-            </w:r>
-            <w:proofErr w:type="spellStart"/>
-            <w:r>
-              <w:rPr>
-                <w:color w:val="auto"/>
-                <w:lang w:val="nl-BE" w:eastAsia="en-US"/>
-              </w:rPr>
-              <w:t>One</w:t>
-            </w:r>
-            <w:proofErr w:type="spellEnd"/>
-            <w:r>
-              <w:rPr>
-                <w:color w:val="auto"/>
-                <w:lang w:val="nl-BE" w:eastAsia="en-US"/>
-              </w:rPr>
-              <w:t xml:space="preserve">? Opgehaald van </w:t>
+              <w:t xml:space="preserve">Opgehaald van </w:t>
             </w:r>
             <w:hyperlink r:id="rId87" w:history="1">
               <w:r>
@@ -13091,70 +13385,22 @@
               <w:spacing w:before="120" w:after="120"/>
               <w:rPr>
                 <w:color w:val="auto"/>
-                <w:lang w:val="nl-BE" w:eastAsia="en-US"/>
+                <w:lang w:val="en-US" w:eastAsia="en-US"/>
               </w:rPr>
             </w:pPr>
             <w:r>
               <w:rPr>
                 <w:color w:val="auto"/>
-                <w:lang w:val="nl-BE" w:eastAsia="en-US"/>
-              </w:rPr>
-              <w:t xml:space="preserve">Me, H. I. (2022, December 9). Wat is UI (User Interface) | </w:t>
-            </w:r>
-            <w:proofErr w:type="spellStart"/>
-            <w:r>
-              <w:rPr>
-                <w:color w:val="auto"/>
-                <w:lang w:val="nl-BE" w:eastAsia="en-US"/>
-              </w:rPr>
-              <w:t>hello</w:t>
-            </w:r>
-            <w:proofErr w:type="spellEnd"/>
-            <w:r>
-              <w:rPr>
-                <w:color w:val="auto"/>
-                <w:lang w:val="nl-BE" w:eastAsia="en-US"/>
-              </w:rPr>
-              <w:t xml:space="preserve"> </w:t>
-            </w:r>
-            <w:proofErr w:type="spellStart"/>
-            <w:r>
-              <w:rPr>
-                <w:color w:val="auto"/>
-                <w:lang w:val="nl-BE" w:eastAsia="en-US"/>
-              </w:rPr>
-              <w:t>it's</w:t>
-            </w:r>
-            <w:proofErr w:type="spellEnd"/>
-            <w:r>
-              <w:rPr>
-                <w:color w:val="auto"/>
-                <w:lang w:val="nl-BE" w:eastAsia="en-US"/>
-              </w:rPr>
-              <w:t xml:space="preserve"> me. </w:t>
-            </w:r>
-            <w:proofErr w:type="spellStart"/>
-            <w:r>
-              <w:rPr>
-                <w:color w:val="auto"/>
-                <w:lang w:val="nl-BE" w:eastAsia="en-US"/>
-              </w:rPr>
-              <w:t>Hello</w:t>
-            </w:r>
-            <w:proofErr w:type="spellEnd"/>
-            <w:r>
-              <w:rPr>
-                <w:color w:val="auto"/>
-                <w:lang w:val="nl-BE" w:eastAsia="en-US"/>
-              </w:rPr>
-              <w:t xml:space="preserve"> It’s Me. </w:t>
+                <w:lang w:val="en-US" w:eastAsia="en-US"/>
+              </w:rPr>
+              <w:t xml:space="preserve">Me, H. I. (2022, December 9). Wat is UI (User Interface) | hello it's me. Hello It’s Me. </w:t>
             </w:r>
             <w:hyperlink r:id="rId88" w:history="1">
               <w:r>
                 <w:rPr>
                   <w:rStyle w:val="Hyperlink"/>
                   <w:color w:val="auto"/>
-                  <w:lang w:val="nl-BE" w:eastAsia="en-US"/>
+                  <w:lang w:val="en-US" w:eastAsia="en-US"/>
                 </w:rPr>
                 <w:t>https://www.helloitsme.online/gratis-kennis/wat-is-ui-user-interface/</w:t>
               </w:r>
@@ -14103,7 +14349,7 @@
             </wp:anchor>
           </w:drawing>
         </mc:Choice>
-        <mc:Fallback xmlns:a="http://schemas.openxmlformats.org/drawingml/2006/main" xmlns:pic="http://schemas.openxmlformats.org/drawingml/2006/picture" xmlns:a14="http://schemas.microsoft.com/office/drawing/2010/main" xmlns:wp14="http://schemas.microsoft.com/office/word/2010/wordml">
+        <mc:Fallback xmlns:wp14="http://schemas.microsoft.com/office/word/2010/wordml" xmlns:a14="http://schemas.microsoft.com/office/drawing/2010/main" xmlns:pic="http://schemas.openxmlformats.org/drawingml/2006/picture" xmlns:a="http://schemas.openxmlformats.org/drawingml/2006/main">
           <w:pict w14:anchorId="1A81C3E6">
             <v:group id="Groep 9" style="position:absolute;margin-left:292.6pt;margin-top:5.5pt;width:52.4pt;height:21.9pt;z-index:251666432;mso-width-relative:margin;mso-height-relative:margin" coordsize="15683,4614" o:spid="_x0000_s1026" w14:anchorId="0FED5A68" o:gfxdata="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">
               <v:shapetype id="_x0000_t15" coordsize="21600,21600" o:spt="15" adj="16200" path="m@0,l,,,21600@0,21600,21600,10800xe">
@@ -17530,10 +17776,25 @@
 </file>
 
 <file path=customXml/item1.xml><?xml version="1.0" encoding="utf-8"?>
+<?mso-contentType ?>
+<FormTemplates xmlns="http://schemas.microsoft.com/sharepoint/v3/contenttype/forms">
+  <Display>DocumentLibraryForm</Display>
+  <Edit>DocumentLibraryForm</Edit>
+  <New>DocumentLibraryForm</New>
+</FormTemplates>
+</file>
+
+<file path=customXml/item2.xml><?xml version="1.0" encoding="utf-8"?>
 <b:Sources xmlns:b="http://schemas.openxmlformats.org/officeDocument/2006/bibliography" xmlns="http://schemas.openxmlformats.org/officeDocument/2006/bibliography" SelectedStyle="\APA.XSL" StyleName="APA Fifth Edition"/>
 </file>
 
-<file path=customXml/item2.xml><?xml version="1.0" encoding="utf-8"?>
+<file path=customXml/item3.xml><?xml version="1.0" encoding="utf-8"?>
+<p:properties xmlns:p="http://schemas.microsoft.com/office/2006/metadata/properties" xmlns:xsi="http://www.w3.org/2001/XMLSchema-instance" xmlns:pc="http://schemas.microsoft.com/office/infopath/2007/PartnerControls">
+  <documentManagement/>
+</p:properties>
+</file>
+
+<file path=customXml/item4.xml><?xml version="1.0" encoding="utf-8"?>
 <ct:contentTypeSchema xmlns:ct="http://schemas.microsoft.com/office/2006/metadata/contentType" xmlns:ma="http://schemas.microsoft.com/office/2006/metadata/properties/metaAttributes" ct:_="" ma:_="" ma:contentTypeName="Document" ma:contentTypeID="0x0101001962E2830A23FD41A903F9246C64A44D" ma:contentTypeVersion="10" ma:contentTypeDescription="Create a new document." ma:contentTypeScope="" ma:versionID="94c7714442d4670dee923f06b03e50c6">
   <xsd:schema xmlns:xsd="http://www.w3.org/2001/XMLSchema" xmlns:xs="http://www.w3.org/2001/XMLSchema" xmlns:p="http://schemas.microsoft.com/office/2006/metadata/properties" xmlns:ns2="be91ab14-9a98-41fb-a029-3bd57361b40f" xmlns:ns3="a68b32df-5993-4a25-b4a0-028dd9ad2346" targetNamespace="http://schemas.microsoft.com/office/2006/metadata/properties" ma:root="true" ma:fieldsID="ddc41d6b31586f8a27e4cdad8c48b551" ns2:_="" ns3:_="">
     <xsd:import namespace="be91ab14-9a98-41fb-a029-3bd57361b40f"/>
@@ -17736,22 +17997,15 @@
 </ct:contentTypeSchema>
 </file>
 
-<file path=customXml/item3.xml><?xml version="1.0" encoding="utf-8"?>
-<?mso-contentType ?>
-<FormTemplates xmlns="http://schemas.microsoft.com/sharepoint/v3/contenttype/forms">
-  <Display>DocumentLibraryForm</Display>
-  <Edit>DocumentLibraryForm</Edit>
-  <New>DocumentLibraryForm</New>
-</FormTemplates>
+<file path=customXml/itemProps1.xml><?xml version="1.0" encoding="utf-8"?>
+<ds:datastoreItem xmlns:ds="http://schemas.openxmlformats.org/officeDocument/2006/customXml" ds:itemID="{7A03709C-A4CC-408B-A127-2B1264A4F73A}">
+  <ds:schemaRefs>
+    <ds:schemaRef ds:uri="http://schemas.microsoft.com/sharepoint/v3/contenttype/forms"/>
+  </ds:schemaRefs>
+</ds:datastoreItem>
 </file>
 
-<file path=customXml/item4.xml><?xml version="1.0" encoding="utf-8"?>
-<p:properties xmlns:p="http://schemas.microsoft.com/office/2006/metadata/properties" xmlns:xsi="http://www.w3.org/2001/XMLSchema-instance" xmlns:pc="http://schemas.microsoft.com/office/infopath/2007/PartnerControls">
-  <documentManagement/>
-</p:properties>
-</file>
-
-<file path=customXml/itemProps1.xml><?xml version="1.0" encoding="utf-8"?>
+<file path=customXml/itemProps2.xml><?xml version="1.0" encoding="utf-8"?>
 <ds:datastoreItem xmlns:ds="http://schemas.openxmlformats.org/officeDocument/2006/customXml" ds:itemID="{4B4D92D2-F377-6C4D-A59F-0FDD1BDCD359}">
   <ds:schemaRefs>
     <ds:schemaRef ds:uri="http://schemas.openxmlformats.org/officeDocument/2006/bibliography"/>
@@ -17759,7 +18013,16 @@
 </ds:datastoreItem>
 </file>
 
-<file path=customXml/itemProps2.xml><?xml version="1.0" encoding="utf-8"?>
+<file path=customXml/itemProps3.xml><?xml version="1.0" encoding="utf-8"?>
+<ds:datastoreItem xmlns:ds="http://schemas.openxmlformats.org/officeDocument/2006/customXml" ds:itemID="{84FE26D0-9353-4E79-9B67-531A742F56F7}">
+  <ds:schemaRefs>
+    <ds:schemaRef ds:uri="http://schemas.microsoft.com/office/2006/metadata/properties"/>
+    <ds:schemaRef ds:uri="http://schemas.microsoft.com/office/infopath/2007/PartnerControls"/>
+  </ds:schemaRefs>
+</ds:datastoreItem>
+</file>
+
+<file path=customXml/itemProps4.xml><?xml version="1.0" encoding="utf-8"?>
 <ds:datastoreItem xmlns:ds="http://schemas.openxmlformats.org/officeDocument/2006/customXml" ds:itemID="{F64CC272-990A-4878-98F7-B65456999005}">
   <ds:schemaRefs>
     <ds:schemaRef ds:uri="http://schemas.microsoft.com/office/2006/metadata/contentType"/>
@@ -17776,21 +18039,4 @@
     <ds:schemaRef ds:uri="http://schemas.microsoft.com/internal/obd"/>
   </ds:schemaRefs>
 </ds:datastoreItem>
-</file>
-
-<file path=customXml/itemProps3.xml><?xml version="1.0" encoding="utf-8"?>
-<ds:datastoreItem xmlns:ds="http://schemas.openxmlformats.org/officeDocument/2006/customXml" ds:itemID="{7A03709C-A4CC-408B-A127-2B1264A4F73A}">
-  <ds:schemaRefs>
-    <ds:schemaRef ds:uri="http://schemas.microsoft.com/sharepoint/v3/contenttype/forms"/>
-  </ds:schemaRefs>
-</ds:datastoreItem>
-</file>
-
-<file path=customXml/itemProps4.xml><?xml version="1.0" encoding="utf-8"?>
-<ds:datastoreItem xmlns:ds="http://schemas.openxmlformats.org/officeDocument/2006/customXml" ds:itemID="{84FE26D0-9353-4E79-9B67-531A742F56F7}">
-  <ds:schemaRefs>
-    <ds:schemaRef ds:uri="http://schemas.microsoft.com/office/2006/metadata/properties"/>
-    <ds:schemaRef ds:uri="http://schemas.microsoft.com/office/infopath/2007/PartnerControls"/>
-  </ds:schemaRefs>
-</ds:datastoreItem>
 </file>
</xml_diff>